<commit_message>
Updated File Structure for Images.  Worked on LabVIEW Install Documentation.docx and Configuration Matrix.xlsx
</commit_message>
<xml_diff>
--- a/LabVIEW Install Documentation/Main Document/LabVIEW Install Quick Reference Guide.docx
+++ b/LabVIEW Install Documentation/Main Document/LabVIEW Install Quick Reference Guide.docx
@@ -3647,10 +3647,7 @@
         <w:t>Open the Folder "</w:t>
       </w:r>
       <w:r>
-        <w:t xml:space="preserve"> </w:t>
-      </w:r>
-      <w:r>
-        <w:t>501400AP-01M_2015DS2DVD1_ENG</w:t>
+        <w:t xml:space="preserve"> 501400AP-01M_2015DS2DVD1_ENG</w:t>
       </w:r>
       <w:r>
         <w:t>”</w:t>
@@ -4407,16 +4404,7 @@
         </w:drawing>
       </w:r>
       <w:r>
-        <w:t>Clic</w:t>
-      </w:r>
-      <w:r>
-        <w:t>k the drop down on “</w:t>
-      </w:r>
-      <w:r>
-        <w:t>NI General Security Patch Q2 2013</w:t>
-      </w:r>
-      <w:r>
-        <w:t>” and select the option Install.</w:t>
+        <w:t>Click the drop down on “NI General Security Patch Q2 2013” and select the option Install.</w:t>
       </w:r>
       <w:r>
         <w:rPr>
@@ -4498,17 +4486,11 @@
         <w:t xml:space="preserve"> </w:t>
       </w:r>
       <w:r>
-        <w:t xml:space="preserve">Click the drop down on “NI </w:t>
-      </w:r>
-      <w:r>
-        <w:t xml:space="preserve">Device Drivers – </w:t>
+        <w:t xml:space="preserve">Click the drop down on “NI Device Drivers – </w:t>
       </w:r>
       <w:proofErr w:type="gramStart"/>
       <w:r>
-        <w:t xml:space="preserve">August </w:t>
-      </w:r>
-      <w:r>
-        <w:t>”</w:t>
+        <w:t>August ”</w:t>
       </w:r>
       <w:proofErr w:type="gramEnd"/>
       <w:r>
@@ -5008,7 +4990,13 @@
         <w:t xml:space="preserve">The next screen will ask the user to </w:t>
       </w:r>
       <w:r>
-        <w:t>accept the license agreements.  Please select “I accept the above 4 License Agreement</w:t>
+        <w:t xml:space="preserve">accept the license agreements.  Please select “I accept the above </w:t>
+      </w:r>
+      <w:r>
+        <w:t xml:space="preserve">x </w:t>
+      </w:r>
+      <w:r>
+        <w:t>License Agreement</w:t>
       </w:r>
       <w:r>
         <w:t>(s).” and press “Next” to proceed.</w:t>
@@ -5092,7 +5080,13 @@
         <w:t>The next screen is more license agreement acceptan</w:t>
       </w:r>
       <w:r>
-        <w:t xml:space="preserve">ce.   Please select “I accept the above 2 License Agreement(s).”  Press “Next” to </w:t>
+        <w:t>ce.   Please select “I accept the above</w:t>
+      </w:r>
+      <w:r>
+        <w:t xml:space="preserve"> x</w:t>
+      </w:r>
+      <w:r>
+        <w:t xml:space="preserve"> License Agreement(s).”  Press “Next” to </w:t>
       </w:r>
       <w:r>
         <w:t>proceed</w:t>
@@ -5524,10 +5518,1640 @@
           <w:numId w:val="9"/>
         </w:numPr>
       </w:pPr>
+      <w:r>
+        <w:lastRenderedPageBreak/>
+        <w:t>During Installation, the user will be prompt to enter the location for Disc 2, Disc 3, and Instrument Drivers.  There can be found on the “Y” Drive at:</w:t>
+      </w:r>
+    </w:p>
+    <w:p>
+      <w:pPr>
+        <w:pStyle w:val="ListParagraph"/>
+      </w:pPr>
+    </w:p>
+    <w:p>
+      <w:pPr>
+        <w:pStyle w:val="ListParagraph"/>
+        <w:numPr>
+          <w:ilvl w:val="1"/>
+          <w:numId w:val="9"/>
+        </w:numPr>
+      </w:pPr>
+      <w:r>
+        <w:rPr>
+          <w:noProof/>
+        </w:rPr>
+        <w:drawing>
+          <wp:anchor distT="0" distB="0" distL="114300" distR="114300" simplePos="0" relativeHeight="251705344" behindDoc="0" locked="0" layoutInCell="1" allowOverlap="1" wp14:anchorId="28BDF81D" wp14:editId="7B025B2F">
+            <wp:simplePos x="0" y="0"/>
+            <wp:positionH relativeFrom="margin">
+              <wp:align>center</wp:align>
+            </wp:positionH>
+            <wp:positionV relativeFrom="paragraph">
+              <wp:posOffset>386715</wp:posOffset>
+            </wp:positionV>
+            <wp:extent cx="3371850" cy="2686050"/>
+            <wp:effectExtent l="0" t="0" r="0" b="0"/>
+            <wp:wrapTopAndBottom/>
+            <wp:docPr id="1691786323" name="Picture 1" descr="A screenshot of a computer error message&#10;&#10;Description automatically generated"/>
+            <wp:cNvGraphicFramePr>
+              <a:graphicFrameLocks xmlns:a="http://schemas.openxmlformats.org/drawingml/2006/main" noChangeAspect="1"/>
+            </wp:cNvGraphicFramePr>
+            <a:graphic xmlns:a="http://schemas.openxmlformats.org/drawingml/2006/main">
+              <a:graphicData uri="http://schemas.openxmlformats.org/drawingml/2006/picture">
+                <pic:pic xmlns:pic="http://schemas.openxmlformats.org/drawingml/2006/picture">
+                  <pic:nvPicPr>
+                    <pic:cNvPr id="1691786323" name="Picture 1" descr="A screenshot of a computer error message&#10;&#10;Description automatically generated"/>
+                    <pic:cNvPicPr/>
+                  </pic:nvPicPr>
+                  <pic:blipFill>
+                    <a:blip r:embed="rId37">
+                      <a:extLst>
+                        <a:ext uri="{28A0092B-C50C-407E-A947-70E740481C1C}">
+                          <a14:useLocalDpi xmlns:a14="http://schemas.microsoft.com/office/drawing/2010/main" val="0"/>
+                        </a:ext>
+                      </a:extLst>
+                    </a:blip>
+                    <a:stretch>
+                      <a:fillRect/>
+                    </a:stretch>
+                  </pic:blipFill>
+                  <pic:spPr>
+                    <a:xfrm>
+                      <a:off x="0" y="0"/>
+                      <a:ext cx="3371850" cy="2686050"/>
+                    </a:xfrm>
+                    <a:prstGeom prst="rect">
+                      <a:avLst/>
+                    </a:prstGeom>
+                  </pic:spPr>
+                </pic:pic>
+              </a:graphicData>
+            </a:graphic>
+          </wp:anchor>
+        </w:drawing>
+      </w:r>
+      <w:r>
+        <w:t xml:space="preserve"> </w:t>
+      </w:r>
+      <w:r>
+        <w:t>Disc 2 – “</w:t>
+      </w:r>
+      <w:r>
+        <w:t>Groups\Private\</w:t>
+      </w:r>
+      <w:proofErr w:type="spellStart"/>
+      <w:r>
+        <w:t>TestSupport</w:t>
+      </w:r>
+      <w:proofErr w:type="spellEnd"/>
+      <w:r>
+        <w:t>\JADEC Commissioning\Software\National Instruments\LabVIEW 2015</w:t>
+      </w:r>
+      <w:r>
+        <w:t>\</w:t>
+      </w:r>
+      <w:r>
+        <w:t>501400AP-02M_</w:t>
+      </w:r>
+      <w:proofErr w:type="gramStart"/>
+      <w:r>
+        <w:t>2015DS2DVD2</w:t>
+      </w:r>
+      <w:proofErr w:type="gramEnd"/>
+      <w:r>
+        <w:t>”</w:t>
+      </w:r>
+      <w:r>
+        <w:rPr>
+          <w:noProof/>
+        </w:rPr>
+        <w:t xml:space="preserve"> </w:t>
+      </w:r>
+    </w:p>
+    <w:p>
+      <w:pPr>
+        <w:pStyle w:val="ListParagraph"/>
+        <w:numPr>
+          <w:ilvl w:val="1"/>
+          <w:numId w:val="9"/>
+        </w:numPr>
+      </w:pPr>
+      <w:r>
+        <w:rPr>
+          <w:noProof/>
+        </w:rPr>
+        <w:drawing>
+          <wp:anchor distT="0" distB="0" distL="114300" distR="114300" simplePos="0" relativeHeight="251707392" behindDoc="0" locked="0" layoutInCell="1" allowOverlap="1" wp14:anchorId="2B26B9BB" wp14:editId="3D93B0D5">
+            <wp:simplePos x="0" y="0"/>
+            <wp:positionH relativeFrom="margin">
+              <wp:align>center</wp:align>
+            </wp:positionH>
+            <wp:positionV relativeFrom="paragraph">
+              <wp:posOffset>4582795</wp:posOffset>
+            </wp:positionV>
+            <wp:extent cx="3362325" cy="2667000"/>
+            <wp:effectExtent l="0" t="0" r="9525" b="0"/>
+            <wp:wrapTopAndBottom/>
+            <wp:docPr id="1281404583" name="Picture 1" descr="A screenshot of a computer error message&#10;&#10;Description automatically generated"/>
+            <wp:cNvGraphicFramePr>
+              <a:graphicFrameLocks xmlns:a="http://schemas.openxmlformats.org/drawingml/2006/main" noChangeAspect="1"/>
+            </wp:cNvGraphicFramePr>
+            <a:graphic xmlns:a="http://schemas.openxmlformats.org/drawingml/2006/main">
+              <a:graphicData uri="http://schemas.openxmlformats.org/drawingml/2006/picture">
+                <pic:pic xmlns:pic="http://schemas.openxmlformats.org/drawingml/2006/picture">
+                  <pic:nvPicPr>
+                    <pic:cNvPr id="1281404583" name="Picture 1" descr="A screenshot of a computer error message&#10;&#10;Description automatically generated"/>
+                    <pic:cNvPicPr/>
+                  </pic:nvPicPr>
+                  <pic:blipFill>
+                    <a:blip r:embed="rId38">
+                      <a:extLst>
+                        <a:ext uri="{28A0092B-C50C-407E-A947-70E740481C1C}">
+                          <a14:useLocalDpi xmlns:a14="http://schemas.microsoft.com/office/drawing/2010/main" val="0"/>
+                        </a:ext>
+                      </a:extLst>
+                    </a:blip>
+                    <a:stretch>
+                      <a:fillRect/>
+                    </a:stretch>
+                  </pic:blipFill>
+                  <pic:spPr>
+                    <a:xfrm>
+                      <a:off x="0" y="0"/>
+                      <a:ext cx="3362325" cy="2667000"/>
+                    </a:xfrm>
+                    <a:prstGeom prst="rect">
+                      <a:avLst/>
+                    </a:prstGeom>
+                  </pic:spPr>
+                </pic:pic>
+              </a:graphicData>
+            </a:graphic>
+          </wp:anchor>
+        </w:drawing>
+      </w:r>
+      <w:r>
+        <w:rPr>
+          <w:noProof/>
+        </w:rPr>
+        <w:drawing>
+          <wp:anchor distT="0" distB="0" distL="114300" distR="114300" simplePos="0" relativeHeight="251706368" behindDoc="0" locked="0" layoutInCell="1" allowOverlap="1" wp14:anchorId="317DA333" wp14:editId="3A2E100A">
+            <wp:simplePos x="0" y="0"/>
+            <wp:positionH relativeFrom="margin">
+              <wp:align>center</wp:align>
+            </wp:positionH>
+            <wp:positionV relativeFrom="paragraph">
+              <wp:posOffset>3094990</wp:posOffset>
+            </wp:positionV>
+            <wp:extent cx="3343275" cy="2647950"/>
+            <wp:effectExtent l="0" t="0" r="9525" b="0"/>
+            <wp:wrapTopAndBottom/>
+            <wp:docPr id="1320901092" name="Picture 1" descr="A screenshot of a computer error message&#10;&#10;Description automatically generated"/>
+            <wp:cNvGraphicFramePr>
+              <a:graphicFrameLocks xmlns:a="http://schemas.openxmlformats.org/drawingml/2006/main" noChangeAspect="1"/>
+            </wp:cNvGraphicFramePr>
+            <a:graphic xmlns:a="http://schemas.openxmlformats.org/drawingml/2006/main">
+              <a:graphicData uri="http://schemas.openxmlformats.org/drawingml/2006/picture">
+                <pic:pic xmlns:pic="http://schemas.openxmlformats.org/drawingml/2006/picture">
+                  <pic:nvPicPr>
+                    <pic:cNvPr id="1320901092" name="Picture 1" descr="A screenshot of a computer error message&#10;&#10;Description automatically generated"/>
+                    <pic:cNvPicPr/>
+                  </pic:nvPicPr>
+                  <pic:blipFill>
+                    <a:blip r:embed="rId39">
+                      <a:extLst>
+                        <a:ext uri="{28A0092B-C50C-407E-A947-70E740481C1C}">
+                          <a14:useLocalDpi xmlns:a14="http://schemas.microsoft.com/office/drawing/2010/main" val="0"/>
+                        </a:ext>
+                      </a:extLst>
+                    </a:blip>
+                    <a:stretch>
+                      <a:fillRect/>
+                    </a:stretch>
+                  </pic:blipFill>
+                  <pic:spPr>
+                    <a:xfrm>
+                      <a:off x="0" y="0"/>
+                      <a:ext cx="3343275" cy="2647950"/>
+                    </a:xfrm>
+                    <a:prstGeom prst="rect">
+                      <a:avLst/>
+                    </a:prstGeom>
+                  </pic:spPr>
+                </pic:pic>
+              </a:graphicData>
+            </a:graphic>
+          </wp:anchor>
+        </w:drawing>
+      </w:r>
+      <w:r>
+        <w:t>Disc 3 – “</w:t>
+      </w:r>
+      <w:r>
+        <w:t>Groups\Private\</w:t>
+      </w:r>
+      <w:proofErr w:type="spellStart"/>
+      <w:r>
+        <w:t>TestSupport</w:t>
+      </w:r>
+      <w:proofErr w:type="spellEnd"/>
+      <w:r>
+        <w:t>\JADEC Commissioning\Software\National Instruments\LabVIEW 2015</w:t>
+      </w:r>
+      <w:r>
+        <w:t>\</w:t>
+      </w:r>
+      <w:r>
+        <w:t xml:space="preserve"> 501400AP-03M_</w:t>
+      </w:r>
+      <w:proofErr w:type="gramStart"/>
+      <w:r>
+        <w:t>2015DS2DVD3</w:t>
+      </w:r>
+      <w:proofErr w:type="gramEnd"/>
+      <w:r>
+        <w:t>”</w:t>
+      </w:r>
+      <w:r>
+        <w:rPr>
+          <w:noProof/>
+        </w:rPr>
+        <w:t xml:space="preserve"> </w:t>
+      </w:r>
+    </w:p>
+    <w:p>
+      <w:pPr>
+        <w:pStyle w:val="ListParagraph"/>
+        <w:numPr>
+          <w:ilvl w:val="1"/>
+          <w:numId w:val="9"/>
+        </w:numPr>
+      </w:pPr>
+      <w:r>
+        <w:rPr>
+          <w:noProof/>
+        </w:rPr>
+        <w:lastRenderedPageBreak/>
+        <w:drawing>
+          <wp:anchor distT="0" distB="0" distL="114300" distR="114300" simplePos="0" relativeHeight="251708416" behindDoc="0" locked="0" layoutInCell="1" allowOverlap="1" wp14:anchorId="7EA3AA87" wp14:editId="1B2DA929">
+            <wp:simplePos x="0" y="0"/>
+            <wp:positionH relativeFrom="margin">
+              <wp:align>center</wp:align>
+            </wp:positionH>
+            <wp:positionV relativeFrom="paragraph">
+              <wp:posOffset>376555</wp:posOffset>
+            </wp:positionV>
+            <wp:extent cx="3362325" cy="2667000"/>
+            <wp:effectExtent l="0" t="0" r="9525" b="0"/>
+            <wp:wrapTopAndBottom/>
+            <wp:docPr id="331357691" name="Picture 1" descr="A screenshot of a computer error message&#10;&#10;Description automatically generated"/>
+            <wp:cNvGraphicFramePr>
+              <a:graphicFrameLocks xmlns:a="http://schemas.openxmlformats.org/drawingml/2006/main" noChangeAspect="1"/>
+            </wp:cNvGraphicFramePr>
+            <a:graphic xmlns:a="http://schemas.openxmlformats.org/drawingml/2006/main">
+              <a:graphicData uri="http://schemas.openxmlformats.org/drawingml/2006/picture">
+                <pic:pic xmlns:pic="http://schemas.openxmlformats.org/drawingml/2006/picture">
+                  <pic:nvPicPr>
+                    <pic:cNvPr id="331357691" name="Picture 1" descr="A screenshot of a computer error message&#10;&#10;Description automatically generated"/>
+                    <pic:cNvPicPr/>
+                  </pic:nvPicPr>
+                  <pic:blipFill>
+                    <a:blip r:embed="rId38">
+                      <a:extLst>
+                        <a:ext uri="{28A0092B-C50C-407E-A947-70E740481C1C}">
+                          <a14:useLocalDpi xmlns:a14="http://schemas.microsoft.com/office/drawing/2010/main" val="0"/>
+                        </a:ext>
+                      </a:extLst>
+                    </a:blip>
+                    <a:stretch>
+                      <a:fillRect/>
+                    </a:stretch>
+                  </pic:blipFill>
+                  <pic:spPr>
+                    <a:xfrm>
+                      <a:off x="0" y="0"/>
+                      <a:ext cx="3362325" cy="2667000"/>
+                    </a:xfrm>
+                    <a:prstGeom prst="rect">
+                      <a:avLst/>
+                    </a:prstGeom>
+                  </pic:spPr>
+                </pic:pic>
+              </a:graphicData>
+            </a:graphic>
+          </wp:anchor>
+        </w:drawing>
+      </w:r>
+      <w:r>
+        <w:t xml:space="preserve">Instrument Drivers </w:t>
+      </w:r>
+      <w:r>
+        <w:t>–</w:t>
+      </w:r>
+      <w:r>
+        <w:t xml:space="preserve"> </w:t>
+      </w:r>
+      <w:r>
+        <w:t>“</w:t>
+      </w:r>
+      <w:r>
+        <w:t>Groups\Private\</w:t>
+      </w:r>
+      <w:proofErr w:type="spellStart"/>
+      <w:r>
+        <w:t>TestSupport</w:t>
+      </w:r>
+      <w:proofErr w:type="spellEnd"/>
+      <w:r>
+        <w:t>\JADEC Commissioning\Software\National Instruments\NI Device Drivers\Aug15\DCD-Aug15-1</w:t>
+      </w:r>
+      <w:r>
+        <w:t>”</w:t>
+      </w:r>
+      <w:r>
+        <w:rPr>
+          <w:noProof/>
+        </w:rPr>
+        <w:t xml:space="preserve"> </w:t>
+      </w:r>
+    </w:p>
+    <w:p>
+      <w:pPr>
+        <w:pStyle w:val="ListParagraph"/>
+        <w:numPr>
+          <w:ilvl w:val="0"/>
+          <w:numId w:val="9"/>
+        </w:numPr>
+      </w:pPr>
+      <w:r>
+        <w:rPr>
+          <w:noProof/>
+        </w:rPr>
+        <w:drawing>
+          <wp:anchor distT="0" distB="0" distL="114300" distR="114300" simplePos="0" relativeHeight="251704320" behindDoc="0" locked="0" layoutInCell="1" allowOverlap="1" wp14:anchorId="48922C0C" wp14:editId="78CD8C40">
+            <wp:simplePos x="0" y="0"/>
+            <wp:positionH relativeFrom="margin">
+              <wp:align>center</wp:align>
+            </wp:positionH>
+            <wp:positionV relativeFrom="paragraph">
+              <wp:posOffset>3086735</wp:posOffset>
+            </wp:positionV>
+            <wp:extent cx="5591175" cy="4314825"/>
+            <wp:effectExtent l="0" t="0" r="9525" b="9525"/>
+            <wp:wrapTopAndBottom/>
+            <wp:docPr id="2013525686" name="Picture 1" descr="A screenshot of a computer screen&#10;&#10;Description automatically generated"/>
+            <wp:cNvGraphicFramePr>
+              <a:graphicFrameLocks xmlns:a="http://schemas.openxmlformats.org/drawingml/2006/main" noChangeAspect="1"/>
+            </wp:cNvGraphicFramePr>
+            <a:graphic xmlns:a="http://schemas.openxmlformats.org/drawingml/2006/main">
+              <a:graphicData uri="http://schemas.openxmlformats.org/drawingml/2006/picture">
+                <pic:pic xmlns:pic="http://schemas.openxmlformats.org/drawingml/2006/picture">
+                  <pic:nvPicPr>
+                    <pic:cNvPr id="2013525686" name="Picture 1" descr="A screenshot of a computer screen&#10;&#10;Description automatically generated"/>
+                    <pic:cNvPicPr/>
+                  </pic:nvPicPr>
+                  <pic:blipFill>
+                    <a:blip r:embed="rId40">
+                      <a:extLst>
+                        <a:ext uri="{28A0092B-C50C-407E-A947-70E740481C1C}">
+                          <a14:useLocalDpi xmlns:a14="http://schemas.microsoft.com/office/drawing/2010/main" val="0"/>
+                        </a:ext>
+                      </a:extLst>
+                    </a:blip>
+                    <a:stretch>
+                      <a:fillRect/>
+                    </a:stretch>
+                  </pic:blipFill>
+                  <pic:spPr>
+                    <a:xfrm>
+                      <a:off x="0" y="0"/>
+                      <a:ext cx="5591175" cy="4314825"/>
+                    </a:xfrm>
+                    <a:prstGeom prst="rect">
+                      <a:avLst/>
+                    </a:prstGeom>
+                  </pic:spPr>
+                </pic:pic>
+              </a:graphicData>
+            </a:graphic>
+          </wp:anchor>
+        </w:drawing>
+      </w:r>
+      <w:r>
+        <w:t xml:space="preserve">For the Instrument Drivers, the user is prompted to accept </w:t>
+      </w:r>
+      <w:r>
+        <w:t>x</w:t>
+      </w:r>
+      <w:r>
+        <w:t xml:space="preserve"> License Agreements.  At this screen</w:t>
+      </w:r>
+      <w:r>
+        <w:t>,</w:t>
+      </w:r>
+      <w:r>
+        <w:t xml:space="preserve"> please select “I accept the above </w:t>
+      </w:r>
+      <w:r>
+        <w:t>x</w:t>
+      </w:r>
+      <w:r>
+        <w:t xml:space="preserve"> License Agreement(s).”  Press “Next” to proceed.  </w:t>
+      </w:r>
+    </w:p>
+    <w:p>
+      <w:pPr>
+        <w:pStyle w:val="ListParagraph"/>
+      </w:pPr>
+    </w:p>
+    <w:p>
+      <w:pPr>
+        <w:pStyle w:val="ListParagraph"/>
+      </w:pPr>
+    </w:p>
+    <w:p>
+      <w:pPr>
+        <w:pStyle w:val="ListParagraph"/>
+        <w:numPr>
+          <w:ilvl w:val="0"/>
+          <w:numId w:val="9"/>
+        </w:numPr>
+      </w:pPr>
+      <w:r>
+        <w:rPr>
+          <w:noProof/>
+        </w:rPr>
+        <w:lastRenderedPageBreak/>
+        <w:drawing>
+          <wp:anchor distT="0" distB="0" distL="114300" distR="114300" simplePos="0" relativeHeight="251712512" behindDoc="0" locked="0" layoutInCell="1" allowOverlap="1" wp14:anchorId="2627A0A4" wp14:editId="7A35673A">
+            <wp:simplePos x="0" y="0"/>
+            <wp:positionH relativeFrom="margin">
+              <wp:align>right</wp:align>
+            </wp:positionH>
+            <wp:positionV relativeFrom="paragraph">
+              <wp:posOffset>208280</wp:posOffset>
+            </wp:positionV>
+            <wp:extent cx="6858000" cy="2533015"/>
+            <wp:effectExtent l="0" t="0" r="0" b="635"/>
+            <wp:wrapTopAndBottom/>
+            <wp:docPr id="1352682325" name="Picture 1" descr="Screens screenshot of a computer&#10;&#10;Description automatically generated"/>
+            <wp:cNvGraphicFramePr>
+              <a:graphicFrameLocks xmlns:a="http://schemas.openxmlformats.org/drawingml/2006/main" noChangeAspect="1"/>
+            </wp:cNvGraphicFramePr>
+            <a:graphic xmlns:a="http://schemas.openxmlformats.org/drawingml/2006/main">
+              <a:graphicData uri="http://schemas.openxmlformats.org/drawingml/2006/picture">
+                <pic:pic xmlns:pic="http://schemas.openxmlformats.org/drawingml/2006/picture">
+                  <pic:nvPicPr>
+                    <pic:cNvPr id="379464739" name="Picture 1" descr="Screens screenshot of a computer&#10;&#10;Description automatically generated"/>
+                    <pic:cNvPicPr/>
+                  </pic:nvPicPr>
+                  <pic:blipFill>
+                    <a:blip r:embed="rId36">
+                      <a:extLst>
+                        <a:ext uri="{28A0092B-C50C-407E-A947-70E740481C1C}">
+                          <a14:useLocalDpi xmlns:a14="http://schemas.microsoft.com/office/drawing/2010/main" val="0"/>
+                        </a:ext>
+                      </a:extLst>
+                    </a:blip>
+                    <a:stretch>
+                      <a:fillRect/>
+                    </a:stretch>
+                  </pic:blipFill>
+                  <pic:spPr>
+                    <a:xfrm>
+                      <a:off x="0" y="0"/>
+                      <a:ext cx="6858000" cy="2533015"/>
+                    </a:xfrm>
+                    <a:prstGeom prst="rect">
+                      <a:avLst/>
+                    </a:prstGeom>
+                  </pic:spPr>
+                </pic:pic>
+              </a:graphicData>
+            </a:graphic>
+          </wp:anchor>
+        </w:drawing>
+      </w:r>
+      <w:r>
+        <w:t xml:space="preserve">Installation will continue.   </w:t>
+      </w:r>
+    </w:p>
+    <w:p>
+      <w:pPr>
+        <w:pStyle w:val="ListParagraph"/>
+      </w:pPr>
+    </w:p>
+    <w:p>
+      <w:pPr>
+        <w:pStyle w:val="ListParagraph"/>
+        <w:numPr>
+          <w:ilvl w:val="0"/>
+          <w:numId w:val="9"/>
+        </w:numPr>
+      </w:pPr>
+      <w:r>
+        <w:rPr>
+          <w:noProof/>
+        </w:rPr>
+        <w:drawing>
+          <wp:anchor distT="0" distB="0" distL="114300" distR="114300" simplePos="0" relativeHeight="251713536" behindDoc="0" locked="0" layoutInCell="1" allowOverlap="1" wp14:anchorId="7C42F02C" wp14:editId="0A66027A">
+            <wp:simplePos x="0" y="0"/>
+            <wp:positionH relativeFrom="margin">
+              <wp:align>center</wp:align>
+            </wp:positionH>
+            <wp:positionV relativeFrom="paragraph">
+              <wp:posOffset>490855</wp:posOffset>
+            </wp:positionV>
+            <wp:extent cx="5887720" cy="4524375"/>
+            <wp:effectExtent l="0" t="0" r="0" b="9525"/>
+            <wp:wrapTopAndBottom/>
+            <wp:docPr id="651163298" name="Picture 1" descr="A screenshot of a computer&#10;&#10;Description automatically generated"/>
+            <wp:cNvGraphicFramePr>
+              <a:graphicFrameLocks xmlns:a="http://schemas.openxmlformats.org/drawingml/2006/main" noChangeAspect="1"/>
+            </wp:cNvGraphicFramePr>
+            <a:graphic xmlns:a="http://schemas.openxmlformats.org/drawingml/2006/main">
+              <a:graphicData uri="http://schemas.openxmlformats.org/drawingml/2006/picture">
+                <pic:pic xmlns:pic="http://schemas.openxmlformats.org/drawingml/2006/picture">
+                  <pic:nvPicPr>
+                    <pic:cNvPr id="651163298" name="Picture 1" descr="A screenshot of a computer&#10;&#10;Description automatically generated"/>
+                    <pic:cNvPicPr/>
+                  </pic:nvPicPr>
+                  <pic:blipFill>
+                    <a:blip r:embed="rId41">
+                      <a:extLst>
+                        <a:ext uri="{28A0092B-C50C-407E-A947-70E740481C1C}">
+                          <a14:useLocalDpi xmlns:a14="http://schemas.microsoft.com/office/drawing/2010/main" val="0"/>
+                        </a:ext>
+                      </a:extLst>
+                    </a:blip>
+                    <a:stretch>
+                      <a:fillRect/>
+                    </a:stretch>
+                  </pic:blipFill>
+                  <pic:spPr>
+                    <a:xfrm>
+                      <a:off x="0" y="0"/>
+                      <a:ext cx="5887720" cy="4524375"/>
+                    </a:xfrm>
+                    <a:prstGeom prst="rect">
+                      <a:avLst/>
+                    </a:prstGeom>
+                  </pic:spPr>
+                </pic:pic>
+              </a:graphicData>
+            </a:graphic>
+            <wp14:sizeRelH relativeFrom="margin">
+              <wp14:pctWidth>0</wp14:pctWidth>
+            </wp14:sizeRelH>
+            <wp14:sizeRelV relativeFrom="margin">
+              <wp14:pctHeight>0</wp14:pctHeight>
+            </wp14:sizeRelV>
+          </wp:anchor>
+        </w:drawing>
+      </w:r>
+      <w:r>
+        <w:t>Once installation is complete, a “Product Information” screen will displa</w:t>
+      </w:r>
+      <w:r>
+        <w:t>y.</w:t>
+      </w:r>
+      <w:r>
+        <w:rPr>
+          <w:noProof/>
+        </w:rPr>
+        <w:t xml:space="preserve">  </w:t>
+      </w:r>
+      <w:r>
+        <w:rPr>
+          <w:noProof/>
+        </w:rPr>
+        <w:t xml:space="preserve">This screen displays information about the products that were installed.  </w:t>
+      </w:r>
+      <w:r>
+        <w:rPr>
+          <w:noProof/>
+        </w:rPr>
+        <w:t>Press “Next” to proceed.</w:t>
+      </w:r>
+    </w:p>
+    <w:p>
+      <w:pPr>
+        <w:pStyle w:val="ListParagraph"/>
+      </w:pPr>
+    </w:p>
+    <w:p>
+      <w:pPr>
+        <w:pStyle w:val="ListParagraph"/>
+        <w:numPr>
+          <w:ilvl w:val="0"/>
+          <w:numId w:val="9"/>
+        </w:numPr>
+      </w:pPr>
+      <w:r>
+        <w:rPr>
+          <w:noProof/>
+        </w:rPr>
+        <w:lastRenderedPageBreak/>
+        <w:drawing>
+          <wp:anchor distT="0" distB="0" distL="114300" distR="114300" simplePos="0" relativeHeight="251714560" behindDoc="0" locked="0" layoutInCell="1" allowOverlap="1" wp14:anchorId="68F120C3" wp14:editId="559D02D0">
+            <wp:simplePos x="0" y="0"/>
+            <wp:positionH relativeFrom="margin">
+              <wp:align>center</wp:align>
+            </wp:positionH>
+            <wp:positionV relativeFrom="paragraph">
+              <wp:posOffset>414655</wp:posOffset>
+            </wp:positionV>
+            <wp:extent cx="5572125" cy="4286250"/>
+            <wp:effectExtent l="0" t="0" r="9525" b="0"/>
+            <wp:wrapTopAndBottom/>
+            <wp:docPr id="83191313" name="Picture 1" descr="A screenshot of a computer program&#10;&#10;Description automatically generated"/>
+            <wp:cNvGraphicFramePr>
+              <a:graphicFrameLocks xmlns:a="http://schemas.openxmlformats.org/drawingml/2006/main" noChangeAspect="1"/>
+            </wp:cNvGraphicFramePr>
+            <a:graphic xmlns:a="http://schemas.openxmlformats.org/drawingml/2006/main">
+              <a:graphicData uri="http://schemas.openxmlformats.org/drawingml/2006/picture">
+                <pic:pic xmlns:pic="http://schemas.openxmlformats.org/drawingml/2006/picture">
+                  <pic:nvPicPr>
+                    <pic:cNvPr id="83191313" name="Picture 1" descr="A screenshot of a computer program&#10;&#10;Description automatically generated"/>
+                    <pic:cNvPicPr/>
+                  </pic:nvPicPr>
+                  <pic:blipFill>
+                    <a:blip r:embed="rId42">
+                      <a:extLst>
+                        <a:ext uri="{28A0092B-C50C-407E-A947-70E740481C1C}">
+                          <a14:useLocalDpi xmlns:a14="http://schemas.microsoft.com/office/drawing/2010/main" val="0"/>
+                        </a:ext>
+                      </a:extLst>
+                    </a:blip>
+                    <a:stretch>
+                      <a:fillRect/>
+                    </a:stretch>
+                  </pic:blipFill>
+                  <pic:spPr>
+                    <a:xfrm>
+                      <a:off x="0" y="0"/>
+                      <a:ext cx="5572125" cy="4286250"/>
+                    </a:xfrm>
+                    <a:prstGeom prst="rect">
+                      <a:avLst/>
+                    </a:prstGeom>
+                  </pic:spPr>
+                </pic:pic>
+              </a:graphicData>
+            </a:graphic>
+          </wp:anchor>
+        </w:drawing>
+      </w:r>
+      <w:r>
+        <w:t xml:space="preserve">The next screen is the “Installation Summary”.  This screen shows </w:t>
+      </w:r>
+      <w:proofErr w:type="gramStart"/>
+      <w:r>
+        <w:t>all of</w:t>
+      </w:r>
+      <w:proofErr w:type="gramEnd"/>
+      <w:r>
+        <w:t xml:space="preserve"> the products that were installed. </w:t>
+      </w:r>
+      <w:r>
+        <w:t xml:space="preserve">Press “Next” to proceed.  </w:t>
+      </w:r>
+    </w:p>
+    <w:p>
+      <w:pPr>
+        <w:pStyle w:val="ListParagraph"/>
+      </w:pPr>
+    </w:p>
+    <w:p>
+      <w:pPr>
+        <w:pStyle w:val="ListParagraph"/>
+        <w:numPr>
+          <w:ilvl w:val="0"/>
+          <w:numId w:val="9"/>
+        </w:numPr>
+      </w:pPr>
+      <w:r>
+        <w:rPr>
+          <w:noProof/>
+        </w:rPr>
+        <w:drawing>
+          <wp:anchor distT="0" distB="0" distL="114300" distR="114300" simplePos="0" relativeHeight="251715584" behindDoc="0" locked="0" layoutInCell="1" allowOverlap="1" wp14:anchorId="29308C96" wp14:editId="3D5A578C">
+            <wp:simplePos x="0" y="0"/>
+            <wp:positionH relativeFrom="margin">
+              <wp:align>left</wp:align>
+            </wp:positionH>
+            <wp:positionV relativeFrom="paragraph">
+              <wp:posOffset>454025</wp:posOffset>
+            </wp:positionV>
+            <wp:extent cx="6657975" cy="1457325"/>
+            <wp:effectExtent l="0" t="0" r="9525" b="9525"/>
+            <wp:wrapTopAndBottom/>
+            <wp:docPr id="1364749626" name="Picture 1" descr="A screenshot of a message&#10;&#10;Description automatically generated"/>
+            <wp:cNvGraphicFramePr>
+              <a:graphicFrameLocks xmlns:a="http://schemas.openxmlformats.org/drawingml/2006/main" noChangeAspect="1"/>
+            </wp:cNvGraphicFramePr>
+            <a:graphic xmlns:a="http://schemas.openxmlformats.org/drawingml/2006/main">
+              <a:graphicData uri="http://schemas.openxmlformats.org/drawingml/2006/picture">
+                <pic:pic xmlns:pic="http://schemas.openxmlformats.org/drawingml/2006/picture">
+                  <pic:nvPicPr>
+                    <pic:cNvPr id="1364749626" name="Picture 1" descr="A screenshot of a message&#10;&#10;Description automatically generated"/>
+                    <pic:cNvPicPr/>
+                  </pic:nvPicPr>
+                  <pic:blipFill>
+                    <a:blip r:embed="rId43">
+                      <a:extLst>
+                        <a:ext uri="{28A0092B-C50C-407E-A947-70E740481C1C}">
+                          <a14:useLocalDpi xmlns:a14="http://schemas.microsoft.com/office/drawing/2010/main" val="0"/>
+                        </a:ext>
+                      </a:extLst>
+                    </a:blip>
+                    <a:stretch>
+                      <a:fillRect/>
+                    </a:stretch>
+                  </pic:blipFill>
+                  <pic:spPr>
+                    <a:xfrm>
+                      <a:off x="0" y="0"/>
+                      <a:ext cx="6657975" cy="1457325"/>
+                    </a:xfrm>
+                    <a:prstGeom prst="rect">
+                      <a:avLst/>
+                    </a:prstGeom>
+                  </pic:spPr>
+                </pic:pic>
+              </a:graphicData>
+            </a:graphic>
+          </wp:anchor>
+        </w:drawing>
+      </w:r>
+      <w:r>
+        <w:t xml:space="preserve">After the previous screen is advanced, </w:t>
+      </w:r>
+      <w:r>
+        <w:t xml:space="preserve">a “NI Update Service” window displays.  </w:t>
+      </w:r>
+      <w:r>
+        <w:t xml:space="preserve">Select “Yes” to prompt the software to check for updates.  </w:t>
+      </w:r>
+    </w:p>
+    <w:p>
+      <w:pPr>
+        <w:pStyle w:val="ListParagraph"/>
+      </w:pPr>
+    </w:p>
+    <w:p>
+      <w:pPr>
+        <w:pStyle w:val="ListParagraph"/>
+        <w:numPr>
+          <w:ilvl w:val="0"/>
+          <w:numId w:val="9"/>
+        </w:numPr>
+      </w:pPr>
+      <w:r>
+        <w:rPr>
+          <w:noProof/>
+        </w:rPr>
+        <w:lastRenderedPageBreak/>
+        <w:drawing>
+          <wp:anchor distT="0" distB="0" distL="114300" distR="114300" simplePos="0" relativeHeight="251717632" behindDoc="0" locked="0" layoutInCell="1" allowOverlap="1" wp14:anchorId="4C882DD8" wp14:editId="50283D9C">
+            <wp:simplePos x="0" y="0"/>
+            <wp:positionH relativeFrom="margin">
+              <wp:align>right</wp:align>
+            </wp:positionH>
+            <wp:positionV relativeFrom="paragraph">
+              <wp:posOffset>516255</wp:posOffset>
+            </wp:positionV>
+            <wp:extent cx="6858000" cy="3506470"/>
+            <wp:effectExtent l="0" t="0" r="0" b="0"/>
+            <wp:wrapTopAndBottom/>
+            <wp:docPr id="602447784" name="Picture 1" descr="A screenshot of a computer&#10;&#10;Description automatically generated"/>
+            <wp:cNvGraphicFramePr>
+              <a:graphicFrameLocks xmlns:a="http://schemas.openxmlformats.org/drawingml/2006/main" noChangeAspect="1"/>
+            </wp:cNvGraphicFramePr>
+            <a:graphic xmlns:a="http://schemas.openxmlformats.org/drawingml/2006/main">
+              <a:graphicData uri="http://schemas.openxmlformats.org/drawingml/2006/picture">
+                <pic:pic xmlns:pic="http://schemas.openxmlformats.org/drawingml/2006/picture">
+                  <pic:nvPicPr>
+                    <pic:cNvPr id="602447784" name="Picture 1" descr="A screenshot of a computer&#10;&#10;Description automatically generated"/>
+                    <pic:cNvPicPr/>
+                  </pic:nvPicPr>
+                  <pic:blipFill>
+                    <a:blip r:embed="rId44">
+                      <a:extLst>
+                        <a:ext uri="{28A0092B-C50C-407E-A947-70E740481C1C}">
+                          <a14:useLocalDpi xmlns:a14="http://schemas.microsoft.com/office/drawing/2010/main" val="0"/>
+                        </a:ext>
+                      </a:extLst>
+                    </a:blip>
+                    <a:stretch>
+                      <a:fillRect/>
+                    </a:stretch>
+                  </pic:blipFill>
+                  <pic:spPr>
+                    <a:xfrm>
+                      <a:off x="0" y="0"/>
+                      <a:ext cx="6858000" cy="3506470"/>
+                    </a:xfrm>
+                    <a:prstGeom prst="rect">
+                      <a:avLst/>
+                    </a:prstGeom>
+                  </pic:spPr>
+                </pic:pic>
+              </a:graphicData>
+            </a:graphic>
+          </wp:anchor>
+        </w:drawing>
+      </w:r>
+      <w:r>
+        <w:t xml:space="preserve">Another prompt will now appear, alerting the user that </w:t>
+      </w:r>
+      <w:r>
+        <w:t xml:space="preserve">the installer will now connect to a website to </w:t>
+      </w:r>
+      <w:r>
+        <w:t xml:space="preserve">install “Windows Software Development Kit”.  Press “Yes” to proceed.  </w:t>
+      </w:r>
+    </w:p>
+    <w:p>
+      <w:pPr>
+        <w:pStyle w:val="ListParagraph"/>
+      </w:pPr>
+    </w:p>
+    <w:p>
+      <w:pPr>
+        <w:pStyle w:val="ListParagraph"/>
+        <w:numPr>
+          <w:ilvl w:val="0"/>
+          <w:numId w:val="9"/>
+        </w:numPr>
+      </w:pPr>
+      <w:r>
+        <w:rPr>
+          <w:noProof/>
+        </w:rPr>
+        <w:lastRenderedPageBreak/>
+        <w:drawing>
+          <wp:anchor distT="0" distB="0" distL="114300" distR="114300" simplePos="0" relativeHeight="251719680" behindDoc="0" locked="0" layoutInCell="1" allowOverlap="1" wp14:anchorId="53088280" wp14:editId="5E73D69A">
+            <wp:simplePos x="0" y="0"/>
+            <wp:positionH relativeFrom="margin">
+              <wp:align>right</wp:align>
+            </wp:positionH>
+            <wp:positionV relativeFrom="paragraph">
+              <wp:posOffset>401955</wp:posOffset>
+            </wp:positionV>
+            <wp:extent cx="6858000" cy="5041265"/>
+            <wp:effectExtent l="0" t="0" r="0" b="6985"/>
+            <wp:wrapTopAndBottom/>
+            <wp:docPr id="494482201" name="Picture 1" descr="A screenshot of a software development kit&#10;&#10;Description automatically generated"/>
+            <wp:cNvGraphicFramePr>
+              <a:graphicFrameLocks xmlns:a="http://schemas.openxmlformats.org/drawingml/2006/main" noChangeAspect="1"/>
+            </wp:cNvGraphicFramePr>
+            <a:graphic xmlns:a="http://schemas.openxmlformats.org/drawingml/2006/main">
+              <a:graphicData uri="http://schemas.openxmlformats.org/drawingml/2006/picture">
+                <pic:pic xmlns:pic="http://schemas.openxmlformats.org/drawingml/2006/picture">
+                  <pic:nvPicPr>
+                    <pic:cNvPr id="494482201" name="Picture 1" descr="A screenshot of a software development kit&#10;&#10;Description automatically generated"/>
+                    <pic:cNvPicPr/>
+                  </pic:nvPicPr>
+                  <pic:blipFill>
+                    <a:blip r:embed="rId45">
+                      <a:extLst>
+                        <a:ext uri="{28A0092B-C50C-407E-A947-70E740481C1C}">
+                          <a14:useLocalDpi xmlns:a14="http://schemas.microsoft.com/office/drawing/2010/main" val="0"/>
+                        </a:ext>
+                      </a:extLst>
+                    </a:blip>
+                    <a:stretch>
+                      <a:fillRect/>
+                    </a:stretch>
+                  </pic:blipFill>
+                  <pic:spPr>
+                    <a:xfrm>
+                      <a:off x="0" y="0"/>
+                      <a:ext cx="6858000" cy="5041265"/>
+                    </a:xfrm>
+                    <a:prstGeom prst="rect">
+                      <a:avLst/>
+                    </a:prstGeom>
+                  </pic:spPr>
+                </pic:pic>
+              </a:graphicData>
+            </a:graphic>
+          </wp:anchor>
+        </w:drawing>
+      </w:r>
+      <w:r>
+        <w:t xml:space="preserve">A “Windows Software Development Kit for Windows 8.1” </w:t>
+      </w:r>
+      <w:r>
+        <w:t xml:space="preserve">window will now display.  </w:t>
+      </w:r>
+      <w:r>
+        <w:t>Keep all settings default and p</w:t>
+      </w:r>
+      <w:r>
+        <w:t xml:space="preserve">ress “Next” to proceed. </w:t>
+      </w:r>
+    </w:p>
+    <w:p>
+      <w:pPr>
+        <w:pStyle w:val="ListParagraph"/>
+      </w:pPr>
+    </w:p>
+    <w:p>
+      <w:pPr>
+        <w:pStyle w:val="ListParagraph"/>
+        <w:numPr>
+          <w:ilvl w:val="0"/>
+          <w:numId w:val="9"/>
+        </w:numPr>
+      </w:pPr>
+      <w:r>
+        <w:rPr>
+          <w:noProof/>
+        </w:rPr>
+        <w:lastRenderedPageBreak/>
+        <w:drawing>
+          <wp:anchor distT="0" distB="0" distL="114300" distR="114300" simplePos="0" relativeHeight="251721728" behindDoc="0" locked="0" layoutInCell="1" allowOverlap="1" wp14:anchorId="131DB28B" wp14:editId="6CADC397">
+            <wp:simplePos x="0" y="0"/>
+            <wp:positionH relativeFrom="margin">
+              <wp:align>right</wp:align>
+            </wp:positionH>
+            <wp:positionV relativeFrom="paragraph">
+              <wp:posOffset>411480</wp:posOffset>
+            </wp:positionV>
+            <wp:extent cx="6858000" cy="5054600"/>
+            <wp:effectExtent l="0" t="0" r="0" b="0"/>
+            <wp:wrapTopAndBottom/>
+            <wp:docPr id="1686445556" name="Picture 1" descr="A screenshot of a computer program&#10;&#10;Description automatically generated"/>
+            <wp:cNvGraphicFramePr>
+              <a:graphicFrameLocks xmlns:a="http://schemas.openxmlformats.org/drawingml/2006/main" noChangeAspect="1"/>
+            </wp:cNvGraphicFramePr>
+            <a:graphic xmlns:a="http://schemas.openxmlformats.org/drawingml/2006/main">
+              <a:graphicData uri="http://schemas.openxmlformats.org/drawingml/2006/picture">
+                <pic:pic xmlns:pic="http://schemas.openxmlformats.org/drawingml/2006/picture">
+                  <pic:nvPicPr>
+                    <pic:cNvPr id="1686445556" name="Picture 1" descr="A screenshot of a computer program&#10;&#10;Description automatically generated"/>
+                    <pic:cNvPicPr/>
+                  </pic:nvPicPr>
+                  <pic:blipFill>
+                    <a:blip r:embed="rId46">
+                      <a:extLst>
+                        <a:ext uri="{28A0092B-C50C-407E-A947-70E740481C1C}">
+                          <a14:useLocalDpi xmlns:a14="http://schemas.microsoft.com/office/drawing/2010/main" val="0"/>
+                        </a:ext>
+                      </a:extLst>
+                    </a:blip>
+                    <a:stretch>
+                      <a:fillRect/>
+                    </a:stretch>
+                  </pic:blipFill>
+                  <pic:spPr>
+                    <a:xfrm>
+                      <a:off x="0" y="0"/>
+                      <a:ext cx="6858000" cy="5054600"/>
+                    </a:xfrm>
+                    <a:prstGeom prst="rect">
+                      <a:avLst/>
+                    </a:prstGeom>
+                  </pic:spPr>
+                </pic:pic>
+              </a:graphicData>
+            </a:graphic>
+          </wp:anchor>
+        </w:drawing>
+      </w:r>
+      <w:r>
+        <w:t xml:space="preserve">The next screen will ask the user to “Join the Customer Experience”.  Verify “No” is Selected and then press “Next” to proceed.  </w:t>
+      </w:r>
+    </w:p>
+    <w:p>
+      <w:pPr>
+        <w:pStyle w:val="ListParagraph"/>
+      </w:pPr>
+    </w:p>
+    <w:p>
+      <w:pPr>
+        <w:pStyle w:val="ListParagraph"/>
+        <w:numPr>
+          <w:ilvl w:val="0"/>
+          <w:numId w:val="9"/>
+        </w:numPr>
+      </w:pPr>
+      <w:r>
+        <w:rPr>
+          <w:noProof/>
+        </w:rPr>
+        <w:lastRenderedPageBreak/>
+        <w:drawing>
+          <wp:anchor distT="0" distB="0" distL="114300" distR="114300" simplePos="0" relativeHeight="251723776" behindDoc="0" locked="0" layoutInCell="1" allowOverlap="1" wp14:anchorId="4326E1D3" wp14:editId="299DA01D">
+            <wp:simplePos x="0" y="0"/>
+            <wp:positionH relativeFrom="margin">
+              <wp:align>right</wp:align>
+            </wp:positionH>
+            <wp:positionV relativeFrom="paragraph">
+              <wp:posOffset>195580</wp:posOffset>
+            </wp:positionV>
+            <wp:extent cx="6858000" cy="5036185"/>
+            <wp:effectExtent l="0" t="0" r="0" b="0"/>
+            <wp:wrapTopAndBottom/>
+            <wp:docPr id="122008478" name="Picture 1" descr="A screenshot of a computer software application&#10;&#10;Description automatically generated"/>
+            <wp:cNvGraphicFramePr>
+              <a:graphicFrameLocks xmlns:a="http://schemas.openxmlformats.org/drawingml/2006/main" noChangeAspect="1"/>
+            </wp:cNvGraphicFramePr>
+            <a:graphic xmlns:a="http://schemas.openxmlformats.org/drawingml/2006/main">
+              <a:graphicData uri="http://schemas.openxmlformats.org/drawingml/2006/picture">
+                <pic:pic xmlns:pic="http://schemas.openxmlformats.org/drawingml/2006/picture">
+                  <pic:nvPicPr>
+                    <pic:cNvPr id="122008478" name="Picture 1" descr="A screenshot of a computer software application&#10;&#10;Description automatically generated"/>
+                    <pic:cNvPicPr/>
+                  </pic:nvPicPr>
+                  <pic:blipFill>
+                    <a:blip r:embed="rId47">
+                      <a:extLst>
+                        <a:ext uri="{28A0092B-C50C-407E-A947-70E740481C1C}">
+                          <a14:useLocalDpi xmlns:a14="http://schemas.microsoft.com/office/drawing/2010/main" val="0"/>
+                        </a:ext>
+                      </a:extLst>
+                    </a:blip>
+                    <a:stretch>
+                      <a:fillRect/>
+                    </a:stretch>
+                  </pic:blipFill>
+                  <pic:spPr>
+                    <a:xfrm>
+                      <a:off x="0" y="0"/>
+                      <a:ext cx="6858000" cy="5036185"/>
+                    </a:xfrm>
+                    <a:prstGeom prst="rect">
+                      <a:avLst/>
+                    </a:prstGeom>
+                  </pic:spPr>
+                </pic:pic>
+              </a:graphicData>
+            </a:graphic>
+          </wp:anchor>
+        </w:drawing>
+      </w:r>
+      <w:r>
+        <w:t xml:space="preserve">The next screen is a “License Agreement” </w:t>
+      </w:r>
+      <w:r>
+        <w:t xml:space="preserve">screen.  Press “Accept” to proceed.  </w:t>
+      </w:r>
+    </w:p>
+    <w:p>
+      <w:pPr>
+        <w:pStyle w:val="ListParagraph"/>
+      </w:pPr>
+    </w:p>
+    <w:p>
+      <w:pPr>
+        <w:pStyle w:val="ListParagraph"/>
+        <w:numPr>
+          <w:ilvl w:val="0"/>
+          <w:numId w:val="9"/>
+        </w:numPr>
+      </w:pPr>
+      <w:r>
+        <w:rPr>
+          <w:noProof/>
+        </w:rPr>
+        <w:lastRenderedPageBreak/>
+        <w:drawing>
+          <wp:anchor distT="0" distB="0" distL="114300" distR="114300" simplePos="0" relativeHeight="251725824" behindDoc="0" locked="0" layoutInCell="1" allowOverlap="1" wp14:anchorId="4555ED45" wp14:editId="2AEFAC2E">
+            <wp:simplePos x="0" y="0"/>
+            <wp:positionH relativeFrom="margin">
+              <wp:align>right</wp:align>
+            </wp:positionH>
+            <wp:positionV relativeFrom="paragraph">
+              <wp:posOffset>414655</wp:posOffset>
+            </wp:positionV>
+            <wp:extent cx="6858000" cy="5056505"/>
+            <wp:effectExtent l="0" t="0" r="0" b="0"/>
+            <wp:wrapTopAndBottom/>
+            <wp:docPr id="44134495" name="Picture 1" descr="A screenshot of a software update&#10;&#10;Description automatically generated"/>
+            <wp:cNvGraphicFramePr>
+              <a:graphicFrameLocks xmlns:a="http://schemas.openxmlformats.org/drawingml/2006/main" noChangeAspect="1"/>
+            </wp:cNvGraphicFramePr>
+            <a:graphic xmlns:a="http://schemas.openxmlformats.org/drawingml/2006/main">
+              <a:graphicData uri="http://schemas.openxmlformats.org/drawingml/2006/picture">
+                <pic:pic xmlns:pic="http://schemas.openxmlformats.org/drawingml/2006/picture">
+                  <pic:nvPicPr>
+                    <pic:cNvPr id="44134495" name="Picture 1" descr="A screenshot of a software update&#10;&#10;Description automatically generated"/>
+                    <pic:cNvPicPr/>
+                  </pic:nvPicPr>
+                  <pic:blipFill>
+                    <a:blip r:embed="rId48">
+                      <a:extLst>
+                        <a:ext uri="{28A0092B-C50C-407E-A947-70E740481C1C}">
+                          <a14:useLocalDpi xmlns:a14="http://schemas.microsoft.com/office/drawing/2010/main" val="0"/>
+                        </a:ext>
+                      </a:extLst>
+                    </a:blip>
+                    <a:stretch>
+                      <a:fillRect/>
+                    </a:stretch>
+                  </pic:blipFill>
+                  <pic:spPr>
+                    <a:xfrm>
+                      <a:off x="0" y="0"/>
+                      <a:ext cx="6858000" cy="5056505"/>
+                    </a:xfrm>
+                    <a:prstGeom prst="rect">
+                      <a:avLst/>
+                    </a:prstGeom>
+                  </pic:spPr>
+                </pic:pic>
+              </a:graphicData>
+            </a:graphic>
+          </wp:anchor>
+        </w:drawing>
+      </w:r>
+      <w:r>
+        <w:t xml:space="preserve">The next screen will prompt the user to “Select the features you want to install”.  Verify </w:t>
+      </w:r>
+      <w:r>
+        <w:t>“Windows Software Development Kit” is selected and press “Install” to start insta</w:t>
+      </w:r>
+      <w:r>
+        <w:t xml:space="preserve">lling.  </w:t>
+      </w:r>
+    </w:p>
+    <w:p>
+      <w:pPr>
+        <w:pStyle w:val="ListParagraph"/>
+      </w:pPr>
+    </w:p>
+    <w:p>
+      <w:pPr>
+        <w:pStyle w:val="ListParagraph"/>
+        <w:numPr>
+          <w:ilvl w:val="0"/>
+          <w:numId w:val="9"/>
+        </w:numPr>
+      </w:pPr>
+      <w:r>
+        <w:rPr>
+          <w:noProof/>
+        </w:rPr>
+        <w:lastRenderedPageBreak/>
+        <w:drawing>
+          <wp:anchor distT="0" distB="0" distL="114300" distR="114300" simplePos="0" relativeHeight="251727872" behindDoc="0" locked="0" layoutInCell="1" allowOverlap="1" wp14:anchorId="5A47D433" wp14:editId="7B57F2B4">
+            <wp:simplePos x="0" y="0"/>
+            <wp:positionH relativeFrom="margin">
+              <wp:align>right</wp:align>
+            </wp:positionH>
+            <wp:positionV relativeFrom="paragraph">
+              <wp:posOffset>290830</wp:posOffset>
+            </wp:positionV>
+            <wp:extent cx="6858000" cy="5052060"/>
+            <wp:effectExtent l="0" t="0" r="0" b="0"/>
+            <wp:wrapTopAndBottom/>
+            <wp:docPr id="2027221170" name="Picture 1" descr="A screenshot of a computer program&#10;&#10;Description automatically generated"/>
+            <wp:cNvGraphicFramePr>
+              <a:graphicFrameLocks xmlns:a="http://schemas.openxmlformats.org/drawingml/2006/main" noChangeAspect="1"/>
+            </wp:cNvGraphicFramePr>
+            <a:graphic xmlns:a="http://schemas.openxmlformats.org/drawingml/2006/main">
+              <a:graphicData uri="http://schemas.openxmlformats.org/drawingml/2006/picture">
+                <pic:pic xmlns:pic="http://schemas.openxmlformats.org/drawingml/2006/picture">
+                  <pic:nvPicPr>
+                    <pic:cNvPr id="2027221170" name="Picture 1" descr="A screenshot of a computer program&#10;&#10;Description automatically generated"/>
+                    <pic:cNvPicPr/>
+                  </pic:nvPicPr>
+                  <pic:blipFill>
+                    <a:blip r:embed="rId49">
+                      <a:extLst>
+                        <a:ext uri="{28A0092B-C50C-407E-A947-70E740481C1C}">
+                          <a14:useLocalDpi xmlns:a14="http://schemas.microsoft.com/office/drawing/2010/main" val="0"/>
+                        </a:ext>
+                      </a:extLst>
+                    </a:blip>
+                    <a:stretch>
+                      <a:fillRect/>
+                    </a:stretch>
+                  </pic:blipFill>
+                  <pic:spPr>
+                    <a:xfrm>
+                      <a:off x="0" y="0"/>
+                      <a:ext cx="6858000" cy="5052060"/>
+                    </a:xfrm>
+                    <a:prstGeom prst="rect">
+                      <a:avLst/>
+                    </a:prstGeom>
+                  </pic:spPr>
+                </pic:pic>
+              </a:graphicData>
+            </a:graphic>
+          </wp:anchor>
+        </w:drawing>
+      </w:r>
+      <w:r>
+        <w:t xml:space="preserve">The software will begin to install.  Please, wait for the installation to complete.  </w:t>
+      </w:r>
+    </w:p>
+    <w:p>
+      <w:pPr>
+        <w:pStyle w:val="ListParagraph"/>
+      </w:pPr>
+    </w:p>
+    <w:p>
+      <w:pPr>
+        <w:pStyle w:val="ListParagraph"/>
+        <w:numPr>
+          <w:ilvl w:val="0"/>
+          <w:numId w:val="9"/>
+        </w:numPr>
+      </w:pPr>
+      <w:r>
+        <w:rPr>
+          <w:noProof/>
+        </w:rPr>
+        <w:lastRenderedPageBreak/>
+        <w:drawing>
+          <wp:anchor distT="0" distB="0" distL="114300" distR="114300" simplePos="0" relativeHeight="251729920" behindDoc="0" locked="0" layoutInCell="1" allowOverlap="1" wp14:anchorId="5D0500F4" wp14:editId="6EC87005">
+            <wp:simplePos x="0" y="0"/>
+            <wp:positionH relativeFrom="margin">
+              <wp:align>right</wp:align>
+            </wp:positionH>
+            <wp:positionV relativeFrom="paragraph">
+              <wp:posOffset>249555</wp:posOffset>
+            </wp:positionV>
+            <wp:extent cx="6858000" cy="5045710"/>
+            <wp:effectExtent l="0" t="0" r="0" b="2540"/>
+            <wp:wrapTopAndBottom/>
+            <wp:docPr id="891512376" name="Picture 1"/>
+            <wp:cNvGraphicFramePr>
+              <a:graphicFrameLocks xmlns:a="http://schemas.openxmlformats.org/drawingml/2006/main" noChangeAspect="1"/>
+            </wp:cNvGraphicFramePr>
+            <a:graphic xmlns:a="http://schemas.openxmlformats.org/drawingml/2006/main">
+              <a:graphicData uri="http://schemas.openxmlformats.org/drawingml/2006/picture">
+                <pic:pic xmlns:pic="http://schemas.openxmlformats.org/drawingml/2006/picture">
+                  <pic:nvPicPr>
+                    <pic:cNvPr id="891512376" name=""/>
+                    <pic:cNvPicPr/>
+                  </pic:nvPicPr>
+                  <pic:blipFill>
+                    <a:blip r:embed="rId50">
+                      <a:extLst>
+                        <a:ext uri="{28A0092B-C50C-407E-A947-70E740481C1C}">
+                          <a14:useLocalDpi xmlns:a14="http://schemas.microsoft.com/office/drawing/2010/main" val="0"/>
+                        </a:ext>
+                      </a:extLst>
+                    </a:blip>
+                    <a:stretch>
+                      <a:fillRect/>
+                    </a:stretch>
+                  </pic:blipFill>
+                  <pic:spPr>
+                    <a:xfrm>
+                      <a:off x="0" y="0"/>
+                      <a:ext cx="6858000" cy="5045710"/>
+                    </a:xfrm>
+                    <a:prstGeom prst="rect">
+                      <a:avLst/>
+                    </a:prstGeom>
+                  </pic:spPr>
+                </pic:pic>
+              </a:graphicData>
+            </a:graphic>
+          </wp:anchor>
+        </w:drawing>
+      </w:r>
+      <w:r>
+        <w:t xml:space="preserve">After </w:t>
+      </w:r>
+      <w:r>
+        <w:t xml:space="preserve">installation if complete, </w:t>
+      </w:r>
+      <w:r>
+        <w:t xml:space="preserve">a “Welcome” screen will appear.  Press “Close” to </w:t>
+      </w:r>
+      <w:r>
+        <w:t xml:space="preserve">close the window.  </w:t>
+      </w:r>
+    </w:p>
+    <w:p>
+      <w:pPr>
+        <w:pStyle w:val="ListParagraph"/>
+      </w:pPr>
+    </w:p>
+    <w:p>
+      <w:pPr>
+        <w:pStyle w:val="ListParagraph"/>
+        <w:numPr>
+          <w:ilvl w:val="0"/>
+          <w:numId w:val="9"/>
+        </w:numPr>
+      </w:pPr>
+      <w:r>
+        <w:rPr>
+          <w:noProof/>
+        </w:rPr>
+        <w:drawing>
+          <wp:anchor distT="0" distB="0" distL="114300" distR="114300" simplePos="0" relativeHeight="251730944" behindDoc="0" locked="0" layoutInCell="1" allowOverlap="1" wp14:anchorId="31CE66FE" wp14:editId="1A5200AA">
+            <wp:simplePos x="0" y="0"/>
+            <wp:positionH relativeFrom="margin">
+              <wp:align>center</wp:align>
+            </wp:positionH>
+            <wp:positionV relativeFrom="paragraph">
+              <wp:posOffset>390525</wp:posOffset>
+            </wp:positionV>
+            <wp:extent cx="3800475" cy="1400175"/>
+            <wp:effectExtent l="0" t="0" r="9525" b="9525"/>
+            <wp:wrapTopAndBottom/>
+            <wp:docPr id="1188333510" name="Picture 1" descr="A computer error message&#10;&#10;Description automatically generated"/>
+            <wp:cNvGraphicFramePr>
+              <a:graphicFrameLocks xmlns:a="http://schemas.openxmlformats.org/drawingml/2006/main" noChangeAspect="1"/>
+            </wp:cNvGraphicFramePr>
+            <a:graphic xmlns:a="http://schemas.openxmlformats.org/drawingml/2006/main">
+              <a:graphicData uri="http://schemas.openxmlformats.org/drawingml/2006/picture">
+                <pic:pic xmlns:pic="http://schemas.openxmlformats.org/drawingml/2006/picture">
+                  <pic:nvPicPr>
+                    <pic:cNvPr id="1188333510" name="Picture 1" descr="A computer error message&#10;&#10;Description automatically generated"/>
+                    <pic:cNvPicPr/>
+                  </pic:nvPicPr>
+                  <pic:blipFill>
+                    <a:blip r:embed="rId51">
+                      <a:extLst>
+                        <a:ext uri="{28A0092B-C50C-407E-A947-70E740481C1C}">
+                          <a14:useLocalDpi xmlns:a14="http://schemas.microsoft.com/office/drawing/2010/main" val="0"/>
+                        </a:ext>
+                      </a:extLst>
+                    </a:blip>
+                    <a:stretch>
+                      <a:fillRect/>
+                    </a:stretch>
+                  </pic:blipFill>
+                  <pic:spPr>
+                    <a:xfrm>
+                      <a:off x="0" y="0"/>
+                      <a:ext cx="3800475" cy="1400175"/>
+                    </a:xfrm>
+                    <a:prstGeom prst="rect">
+                      <a:avLst/>
+                    </a:prstGeom>
+                  </pic:spPr>
+                </pic:pic>
+              </a:graphicData>
+            </a:graphic>
+          </wp:anchor>
+        </w:drawing>
+      </w:r>
+      <w:r>
+        <w:t xml:space="preserve">An “NI Developer Suite 2015 DS2” </w:t>
+      </w:r>
+      <w:r>
+        <w:t xml:space="preserve">window will appear.  This prompt will ask the user to restart the PC to complete installation.  Press “Yes” to proceed.  </w:t>
+      </w:r>
+    </w:p>
+    <w:p>
+      <w:pPr>
+        <w:pStyle w:val="ListParagraph"/>
+      </w:pPr>
+    </w:p>
+    <w:p>
+      <w:pPr>
+        <w:pStyle w:val="ListParagraph"/>
+        <w:numPr>
+          <w:ilvl w:val="0"/>
+          <w:numId w:val="9"/>
+        </w:numPr>
+      </w:pPr>
+      <w:r>
+        <w:t xml:space="preserve">The PC will now restart. </w:t>
+      </w:r>
+    </w:p>
+    <w:p>
+      <w:pPr>
+        <w:pStyle w:val="ListParagraph"/>
+      </w:pPr>
+    </w:p>
+    <w:p>
+      <w:pPr>
+        <w:pStyle w:val="ListParagraph"/>
+      </w:pPr>
+    </w:p>
+    <w:p>
+      <w:pPr>
+        <w:pStyle w:val="ListParagraph"/>
+      </w:pPr>
+    </w:p>
+    <w:p>
+      <w:pPr>
+        <w:pStyle w:val="ListParagraph"/>
+        <w:numPr>
+          <w:ilvl w:val="0"/>
+          <w:numId w:val="9"/>
+        </w:numPr>
+      </w:pPr>
+      <w:r>
+        <w:rPr>
+          <w:noProof/>
+        </w:rPr>
+        <w:drawing>
+          <wp:anchor distT="0" distB="0" distL="114300" distR="114300" simplePos="0" relativeHeight="251731968" behindDoc="0" locked="0" layoutInCell="1" allowOverlap="1" wp14:anchorId="7DBEA061" wp14:editId="05C1E635">
+            <wp:simplePos x="0" y="0"/>
+            <wp:positionH relativeFrom="margin">
+              <wp:align>center</wp:align>
+            </wp:positionH>
+            <wp:positionV relativeFrom="paragraph">
+              <wp:posOffset>240030</wp:posOffset>
+            </wp:positionV>
+            <wp:extent cx="5067300" cy="3181350"/>
+            <wp:effectExtent l="0" t="0" r="0" b="0"/>
+            <wp:wrapTopAndBottom/>
+            <wp:docPr id="258929296" name="Picture 1" descr="A screenshot of a computer security alert&#10;&#10;Description automatically generated"/>
+            <wp:cNvGraphicFramePr>
+              <a:graphicFrameLocks xmlns:a="http://schemas.openxmlformats.org/drawingml/2006/main" noChangeAspect="1"/>
+            </wp:cNvGraphicFramePr>
+            <a:graphic xmlns:a="http://schemas.openxmlformats.org/drawingml/2006/main">
+              <a:graphicData uri="http://schemas.openxmlformats.org/drawingml/2006/picture">
+                <pic:pic xmlns:pic="http://schemas.openxmlformats.org/drawingml/2006/picture">
+                  <pic:nvPicPr>
+                    <pic:cNvPr id="258929296" name="Picture 1" descr="A screenshot of a computer security alert&#10;&#10;Description automatically generated"/>
+                    <pic:cNvPicPr/>
+                  </pic:nvPicPr>
+                  <pic:blipFill>
+                    <a:blip r:embed="rId52">
+                      <a:extLst>
+                        <a:ext uri="{28A0092B-C50C-407E-A947-70E740481C1C}">
+                          <a14:useLocalDpi xmlns:a14="http://schemas.microsoft.com/office/drawing/2010/main" val="0"/>
+                        </a:ext>
+                      </a:extLst>
+                    </a:blip>
+                    <a:stretch>
+                      <a:fillRect/>
+                    </a:stretch>
+                  </pic:blipFill>
+                  <pic:spPr>
+                    <a:xfrm>
+                      <a:off x="0" y="0"/>
+                      <a:ext cx="5067300" cy="3181350"/>
+                    </a:xfrm>
+                    <a:prstGeom prst="rect">
+                      <a:avLst/>
+                    </a:prstGeom>
+                  </pic:spPr>
+                </pic:pic>
+              </a:graphicData>
+            </a:graphic>
+          </wp:anchor>
+        </w:drawing>
+      </w:r>
+      <w:r>
+        <w:t xml:space="preserve">After Windows reboots, there will </w:t>
+      </w:r>
+      <w:proofErr w:type="spellStart"/>
+      <w:r>
+        <w:t>e</w:t>
+      </w:r>
+      <w:proofErr w:type="spellEnd"/>
+      <w:r>
+        <w:t xml:space="preserve"> a “Windows Firewall” Prompt.  Press “Allow Access” to proceed.</w:t>
+      </w:r>
+      <w:r>
+        <w:rPr>
+          <w:noProof/>
+        </w:rPr>
+        <w:t xml:space="preserve"> </w:t>
+      </w:r>
+    </w:p>
+    <w:p>
+      <w:pPr>
+        <w:pStyle w:val="ListParagraph"/>
+      </w:pPr>
+    </w:p>
+    <w:p>
+      <w:pPr>
+        <w:pStyle w:val="ListParagraph"/>
+        <w:numPr>
+          <w:ilvl w:val="0"/>
+          <w:numId w:val="9"/>
+        </w:numPr>
+      </w:pPr>
+      <w:r>
+        <w:rPr>
+          <w:noProof/>
+        </w:rPr>
+        <w:drawing>
+          <wp:anchor distT="0" distB="0" distL="114300" distR="114300" simplePos="0" relativeHeight="251732992" behindDoc="0" locked="0" layoutInCell="1" allowOverlap="1" wp14:anchorId="10E8ED69" wp14:editId="431F27BC">
+            <wp:simplePos x="0" y="0"/>
+            <wp:positionH relativeFrom="margin">
+              <wp:align>center</wp:align>
+            </wp:positionH>
+            <wp:positionV relativeFrom="paragraph">
+              <wp:posOffset>273050</wp:posOffset>
+            </wp:positionV>
+            <wp:extent cx="4914900" cy="1819275"/>
+            <wp:effectExtent l="0" t="0" r="0" b="9525"/>
+            <wp:wrapTopAndBottom/>
+            <wp:docPr id="1060185485" name="Picture 1" descr="A screenshot of a software update&#10;&#10;Description automatically generated"/>
+            <wp:cNvGraphicFramePr>
+              <a:graphicFrameLocks xmlns:a="http://schemas.openxmlformats.org/drawingml/2006/main" noChangeAspect="1"/>
+            </wp:cNvGraphicFramePr>
+            <a:graphic xmlns:a="http://schemas.openxmlformats.org/drawingml/2006/main">
+              <a:graphicData uri="http://schemas.openxmlformats.org/drawingml/2006/picture">
+                <pic:pic xmlns:pic="http://schemas.openxmlformats.org/drawingml/2006/picture">
+                  <pic:nvPicPr>
+                    <pic:cNvPr id="1060185485" name="Picture 1" descr="A screenshot of a software update&#10;&#10;Description automatically generated"/>
+                    <pic:cNvPicPr/>
+                  </pic:nvPicPr>
+                  <pic:blipFill>
+                    <a:blip r:embed="rId53">
+                      <a:extLst>
+                        <a:ext uri="{28A0092B-C50C-407E-A947-70E740481C1C}">
+                          <a14:useLocalDpi xmlns:a14="http://schemas.microsoft.com/office/drawing/2010/main" val="0"/>
+                        </a:ext>
+                      </a:extLst>
+                    </a:blip>
+                    <a:stretch>
+                      <a:fillRect/>
+                    </a:stretch>
+                  </pic:blipFill>
+                  <pic:spPr>
+                    <a:xfrm>
+                      <a:off x="0" y="0"/>
+                      <a:ext cx="4914900" cy="1819275"/>
+                    </a:xfrm>
+                    <a:prstGeom prst="rect">
+                      <a:avLst/>
+                    </a:prstGeom>
+                  </pic:spPr>
+                </pic:pic>
+              </a:graphicData>
+            </a:graphic>
+          </wp:anchor>
+        </w:drawing>
+      </w:r>
+      <w:r>
+        <w:t xml:space="preserve">A “NI Update Service” Window will come up after this.  </w:t>
+      </w:r>
+      <w:r>
+        <w:t>Press “Remind Me Later”</w:t>
+      </w:r>
+    </w:p>
+    <w:p>
+      <w:pPr>
+        <w:pStyle w:val="ListParagraph"/>
+      </w:pPr>
+    </w:p>
+    <w:p>
+      <w:pPr>
+        <w:pStyle w:val="ListParagraph"/>
+      </w:pPr>
+    </w:p>
+    <w:p>
+      <w:pPr>
+        <w:pStyle w:val="ListParagraph"/>
+      </w:pPr>
+    </w:p>
+    <w:p>
+      <w:r>
+        <w:br w:type="page"/>
+      </w:r>
+    </w:p>
+    <w:p>
+      <w:pPr>
+        <w:pStyle w:val="Heading2"/>
+        <w:rPr>
+          <w:b/>
+          <w:bCs/>
+          <w:sz w:val="24"/>
+          <w:szCs w:val="24"/>
+          <w:u w:val="single"/>
+        </w:rPr>
+      </w:pPr>
+      <w:r>
+        <w:rPr>
+          <w:b/>
+          <w:bCs/>
+          <w:sz w:val="24"/>
+          <w:szCs w:val="24"/>
+          <w:u w:val="single"/>
+        </w:rPr>
+        <w:lastRenderedPageBreak/>
+        <w:t>Software Activation</w:t>
+      </w:r>
+    </w:p>
+    <w:p/>
+    <w:p>
+      <w:pPr>
+        <w:pStyle w:val="ListParagraph"/>
+        <w:numPr>
+          <w:ilvl w:val="0"/>
+          <w:numId w:val="21"/>
+        </w:numPr>
+      </w:pPr>
+    </w:p>
+    <w:p>
+      <w:pPr>
+        <w:pStyle w:val="ListParagraph"/>
+      </w:pPr>
     </w:p>
     <w:sectPr>
-      <w:headerReference w:type="default" r:id="rId37"/>
-      <w:footerReference w:type="default" r:id="rId38"/>
+      <w:headerReference w:type="default" r:id="rId54"/>
+      <w:footerReference w:type="default" r:id="rId55"/>
       <w:pgSz w:w="12240" w:h="15840"/>
       <w:pgMar w:top="720" w:right="720" w:bottom="720" w:left="720" w:header="432" w:footer="144" w:gutter="0"/>
       <w:cols w:space="720"/>
@@ -6123,6 +7747,92 @@
     </w:lvl>
   </w:abstractNum>
   <w:abstractNum w:abstractNumId="1" w15:restartNumberingAfterBreak="0">
+    <w:nsid w:val="0DBD3C1E"/>
+    <w:multiLevelType w:val="hybridMultilevel"/>
+    <w:tmpl w:val="FCEEC71E"/>
+    <w:lvl w:ilvl="0" w:tplc="0409000F">
+      <w:start w:val="1"/>
+      <w:numFmt w:val="decimal"/>
+      <w:lvlText w:val="%1."/>
+      <w:lvlJc w:val="left"/>
+      <w:pPr>
+        <w:ind w:left="720" w:hanging="360"/>
+      </w:pPr>
+    </w:lvl>
+    <w:lvl w:ilvl="1" w:tplc="04090019" w:tentative="1">
+      <w:start w:val="1"/>
+      <w:numFmt w:val="lowerLetter"/>
+      <w:lvlText w:val="%2."/>
+      <w:lvlJc w:val="left"/>
+      <w:pPr>
+        <w:ind w:left="1440" w:hanging="360"/>
+      </w:pPr>
+    </w:lvl>
+    <w:lvl w:ilvl="2" w:tplc="0409001B" w:tentative="1">
+      <w:start w:val="1"/>
+      <w:numFmt w:val="lowerRoman"/>
+      <w:lvlText w:val="%3."/>
+      <w:lvlJc w:val="right"/>
+      <w:pPr>
+        <w:ind w:left="2160" w:hanging="180"/>
+      </w:pPr>
+    </w:lvl>
+    <w:lvl w:ilvl="3" w:tplc="0409000F" w:tentative="1">
+      <w:start w:val="1"/>
+      <w:numFmt w:val="decimal"/>
+      <w:lvlText w:val="%4."/>
+      <w:lvlJc w:val="left"/>
+      <w:pPr>
+        <w:ind w:left="2880" w:hanging="360"/>
+      </w:pPr>
+    </w:lvl>
+    <w:lvl w:ilvl="4" w:tplc="04090019" w:tentative="1">
+      <w:start w:val="1"/>
+      <w:numFmt w:val="lowerLetter"/>
+      <w:lvlText w:val="%5."/>
+      <w:lvlJc w:val="left"/>
+      <w:pPr>
+        <w:ind w:left="3600" w:hanging="360"/>
+      </w:pPr>
+    </w:lvl>
+    <w:lvl w:ilvl="5" w:tplc="0409001B" w:tentative="1">
+      <w:start w:val="1"/>
+      <w:numFmt w:val="lowerRoman"/>
+      <w:lvlText w:val="%6."/>
+      <w:lvlJc w:val="right"/>
+      <w:pPr>
+        <w:ind w:left="4320" w:hanging="180"/>
+      </w:pPr>
+    </w:lvl>
+    <w:lvl w:ilvl="6" w:tplc="0409000F" w:tentative="1">
+      <w:start w:val="1"/>
+      <w:numFmt w:val="decimal"/>
+      <w:lvlText w:val="%7."/>
+      <w:lvlJc w:val="left"/>
+      <w:pPr>
+        <w:ind w:left="5040" w:hanging="360"/>
+      </w:pPr>
+    </w:lvl>
+    <w:lvl w:ilvl="7" w:tplc="04090019" w:tentative="1">
+      <w:start w:val="1"/>
+      <w:numFmt w:val="lowerLetter"/>
+      <w:lvlText w:val="%8."/>
+      <w:lvlJc w:val="left"/>
+      <w:pPr>
+        <w:ind w:left="5760" w:hanging="360"/>
+      </w:pPr>
+    </w:lvl>
+    <w:lvl w:ilvl="8" w:tplc="0409001B" w:tentative="1">
+      <w:start w:val="1"/>
+      <w:numFmt w:val="lowerRoman"/>
+      <w:lvlText w:val="%9."/>
+      <w:lvlJc w:val="right"/>
+      <w:pPr>
+        <w:ind w:left="6480" w:hanging="180"/>
+      </w:pPr>
+    </w:lvl>
+  </w:abstractNum>
+  <w:abstractNum w:abstractNumId="2" w15:restartNumberingAfterBreak="0">
     <w:nsid w:val="2DD45621"/>
     <w:multiLevelType w:val="multilevel"/>
     <w:tmpl w:val="F6AE0D4E"/>
@@ -6235,7 +7945,7 @@
       </w:pPr>
     </w:lvl>
   </w:abstractNum>
-  <w:abstractNum w:abstractNumId="2" w15:restartNumberingAfterBreak="0">
+  <w:abstractNum w:abstractNumId="3" w15:restartNumberingAfterBreak="0">
     <w:nsid w:val="306F57AA"/>
     <w:multiLevelType w:val="hybridMultilevel"/>
     <w:tmpl w:val="0456A192"/>
@@ -6321,7 +8031,7 @@
       </w:pPr>
     </w:lvl>
   </w:abstractNum>
-  <w:abstractNum w:abstractNumId="3" w15:restartNumberingAfterBreak="0">
+  <w:abstractNum w:abstractNumId="4" w15:restartNumberingAfterBreak="0">
     <w:nsid w:val="3C194B2A"/>
     <w:multiLevelType w:val="multilevel"/>
     <w:tmpl w:val="AE8601A6"/>
@@ -6434,7 +8144,7 @@
       </w:pPr>
     </w:lvl>
   </w:abstractNum>
-  <w:abstractNum w:abstractNumId="4" w15:restartNumberingAfterBreak="0">
+  <w:abstractNum w:abstractNumId="5" w15:restartNumberingAfterBreak="0">
     <w:nsid w:val="462D6AAB"/>
     <w:multiLevelType w:val="hybridMultilevel"/>
     <w:tmpl w:val="FC90CD12"/>
@@ -6547,7 +8257,7 @@
       </w:rPr>
     </w:lvl>
   </w:abstractNum>
-  <w:abstractNum w:abstractNumId="5" w15:restartNumberingAfterBreak="0">
+  <w:abstractNum w:abstractNumId="6" w15:restartNumberingAfterBreak="0">
     <w:nsid w:val="46BD0C95"/>
     <w:multiLevelType w:val="hybridMultilevel"/>
     <w:tmpl w:val="64DA91C6"/>
@@ -6633,7 +8343,7 @@
       </w:pPr>
     </w:lvl>
   </w:abstractNum>
-  <w:abstractNum w:abstractNumId="6" w15:restartNumberingAfterBreak="0">
+  <w:abstractNum w:abstractNumId="7" w15:restartNumberingAfterBreak="0">
     <w:nsid w:val="4B680ADA"/>
     <w:multiLevelType w:val="hybridMultilevel"/>
     <w:tmpl w:val="74241FBA"/>
@@ -6743,7 +8453,7 @@
       </w:rPr>
     </w:lvl>
   </w:abstractNum>
-  <w:abstractNum w:abstractNumId="7" w15:restartNumberingAfterBreak="0">
+  <w:abstractNum w:abstractNumId="8" w15:restartNumberingAfterBreak="0">
     <w:nsid w:val="4FC1635D"/>
     <w:multiLevelType w:val="hybridMultilevel"/>
     <w:tmpl w:val="C5F61C86"/>
@@ -6829,7 +8539,7 @@
       </w:pPr>
     </w:lvl>
   </w:abstractNum>
-  <w:abstractNum w:abstractNumId="8" w15:restartNumberingAfterBreak="0">
+  <w:abstractNum w:abstractNumId="9" w15:restartNumberingAfterBreak="0">
     <w:nsid w:val="530B0A1F"/>
     <w:multiLevelType w:val="hybridMultilevel"/>
     <w:tmpl w:val="D9CAA90E"/>
@@ -6915,7 +8625,7 @@
       </w:pPr>
     </w:lvl>
   </w:abstractNum>
-  <w:abstractNum w:abstractNumId="9" w15:restartNumberingAfterBreak="0">
+  <w:abstractNum w:abstractNumId="10" w15:restartNumberingAfterBreak="0">
     <w:nsid w:val="5EC86EAB"/>
     <w:multiLevelType w:val="hybridMultilevel"/>
     <w:tmpl w:val="ECC290EE"/>
@@ -7001,7 +8711,7 @@
       </w:pPr>
     </w:lvl>
   </w:abstractNum>
-  <w:abstractNum w:abstractNumId="10" w15:restartNumberingAfterBreak="0">
+  <w:abstractNum w:abstractNumId="11" w15:restartNumberingAfterBreak="0">
     <w:nsid w:val="6A614B7E"/>
     <w:multiLevelType w:val="multilevel"/>
     <w:tmpl w:val="CEDC6F28"/>
@@ -7114,7 +8824,7 @@
       </w:pPr>
     </w:lvl>
   </w:abstractNum>
-  <w:abstractNum w:abstractNumId="11" w15:restartNumberingAfterBreak="0">
+  <w:abstractNum w:abstractNumId="12" w15:restartNumberingAfterBreak="0">
     <w:nsid w:val="6B6A1B03"/>
     <w:multiLevelType w:val="multilevel"/>
     <w:tmpl w:val="CEE0DBB8"/>
@@ -7227,7 +8937,7 @@
       </w:pPr>
     </w:lvl>
   </w:abstractNum>
-  <w:abstractNum w:abstractNumId="12" w15:restartNumberingAfterBreak="0">
+  <w:abstractNum w:abstractNumId="13" w15:restartNumberingAfterBreak="0">
     <w:nsid w:val="6D6D3775"/>
     <w:multiLevelType w:val="hybridMultilevel"/>
     <w:tmpl w:val="8F542C18"/>
@@ -7313,7 +9023,7 @@
       </w:pPr>
     </w:lvl>
   </w:abstractNum>
-  <w:abstractNum w:abstractNumId="13" w15:restartNumberingAfterBreak="0">
+  <w:abstractNum w:abstractNumId="14" w15:restartNumberingAfterBreak="0">
     <w:nsid w:val="6DC576D3"/>
     <w:multiLevelType w:val="hybridMultilevel"/>
     <w:tmpl w:val="97925754"/>
@@ -7399,7 +9109,7 @@
       </w:pPr>
     </w:lvl>
   </w:abstractNum>
-  <w:abstractNum w:abstractNumId="14" w15:restartNumberingAfterBreak="0">
+  <w:abstractNum w:abstractNumId="15" w15:restartNumberingAfterBreak="0">
     <w:nsid w:val="6FE44463"/>
     <w:multiLevelType w:val="multilevel"/>
     <w:tmpl w:val="7D92EA0A"/>
@@ -7512,7 +9222,7 @@
       </w:pPr>
     </w:lvl>
   </w:abstractNum>
-  <w:abstractNum w:abstractNumId="15" w15:restartNumberingAfterBreak="0">
+  <w:abstractNum w:abstractNumId="16" w15:restartNumberingAfterBreak="0">
     <w:nsid w:val="75910572"/>
     <w:multiLevelType w:val="hybridMultilevel"/>
     <w:tmpl w:val="4B1CFA88"/>
@@ -7598,7 +9308,7 @@
       </w:pPr>
     </w:lvl>
   </w:abstractNum>
-  <w:abstractNum w:abstractNumId="16" w15:restartNumberingAfterBreak="0">
+  <w:abstractNum w:abstractNumId="17" w15:restartNumberingAfterBreak="0">
     <w:nsid w:val="76F9134A"/>
     <w:multiLevelType w:val="hybridMultilevel"/>
     <w:tmpl w:val="86C24830"/>
@@ -7684,7 +9394,7 @@
       </w:pPr>
     </w:lvl>
   </w:abstractNum>
-  <w:abstractNum w:abstractNumId="17" w15:restartNumberingAfterBreak="0">
+  <w:abstractNum w:abstractNumId="18" w15:restartNumberingAfterBreak="0">
     <w:nsid w:val="7C9E1C9D"/>
     <w:multiLevelType w:val="hybridMultilevel"/>
     <w:tmpl w:val="060C4EE6"/>
@@ -7797,7 +9507,7 @@
       </w:rPr>
     </w:lvl>
   </w:abstractNum>
-  <w:abstractNum w:abstractNumId="18" w15:restartNumberingAfterBreak="0">
+  <w:abstractNum w:abstractNumId="19" w15:restartNumberingAfterBreak="0">
     <w:nsid w:val="7CA35F79"/>
     <w:multiLevelType w:val="hybridMultilevel"/>
     <w:tmpl w:val="6850381A"/>
@@ -7883,7 +9593,7 @@
       </w:pPr>
     </w:lvl>
   </w:abstractNum>
-  <w:abstractNum w:abstractNumId="19" w15:restartNumberingAfterBreak="0">
+  <w:abstractNum w:abstractNumId="20" w15:restartNumberingAfterBreak="0">
     <w:nsid w:val="7D4D4F75"/>
     <w:multiLevelType w:val="hybridMultilevel"/>
     <w:tmpl w:val="1470573A"/>
@@ -7970,64 +9680,67 @@
     </w:lvl>
   </w:abstractNum>
   <w:num w:numId="1" w16cid:durableId="1007246272">
+    <w:abstractNumId w:val="4"/>
+  </w:num>
+  <w:num w:numId="2" w16cid:durableId="1888829875">
+    <w:abstractNumId w:val="11"/>
+  </w:num>
+  <w:num w:numId="3" w16cid:durableId="1695887743">
+    <w:abstractNumId w:val="12"/>
+  </w:num>
+  <w:num w:numId="4" w16cid:durableId="416707405">
+    <w:abstractNumId w:val="15"/>
+  </w:num>
+  <w:num w:numId="5" w16cid:durableId="1706637868">
+    <w:abstractNumId w:val="2"/>
+  </w:num>
+  <w:num w:numId="6" w16cid:durableId="112135588">
+    <w:abstractNumId w:val="20"/>
+  </w:num>
+  <w:num w:numId="7" w16cid:durableId="314794969">
+    <w:abstractNumId w:val="9"/>
+  </w:num>
+  <w:num w:numId="8" w16cid:durableId="1234585020">
+    <w:abstractNumId w:val="16"/>
+  </w:num>
+  <w:num w:numId="9" w16cid:durableId="1271475707">
     <w:abstractNumId w:val="3"/>
   </w:num>
-  <w:num w:numId="2" w16cid:durableId="1888829875">
+  <w:num w:numId="10" w16cid:durableId="1503935660">
+    <w:abstractNumId w:val="5"/>
+  </w:num>
+  <w:num w:numId="11" w16cid:durableId="1801846929">
+    <w:abstractNumId w:val="14"/>
+  </w:num>
+  <w:num w:numId="12" w16cid:durableId="1849900305">
+    <w:abstractNumId w:val="18"/>
+  </w:num>
+  <w:num w:numId="13" w16cid:durableId="24598421">
+    <w:abstractNumId w:val="7"/>
+  </w:num>
+  <w:num w:numId="14" w16cid:durableId="1201161719">
     <w:abstractNumId w:val="10"/>
   </w:num>
-  <w:num w:numId="3" w16cid:durableId="1695887743">
-    <w:abstractNumId w:val="11"/>
+  <w:num w:numId="15" w16cid:durableId="1749764460">
+    <w:abstractNumId w:val="17"/>
   </w:num>
-  <w:num w:numId="4" w16cid:durableId="416707405">
-    <w:abstractNumId w:val="14"/>
+  <w:num w:numId="16" w16cid:durableId="1145391181">
+    <w:abstractNumId w:val="8"/>
   </w:num>
-  <w:num w:numId="5" w16cid:durableId="1706637868">
-    <w:abstractNumId w:val="1"/>
-  </w:num>
-  <w:num w:numId="6" w16cid:durableId="112135588">
+  <w:num w:numId="17" w16cid:durableId="1872378851">
     <w:abstractNumId w:val="19"/>
   </w:num>
-  <w:num w:numId="7" w16cid:durableId="314794969">
-    <w:abstractNumId w:val="8"/>
-  </w:num>
-  <w:num w:numId="8" w16cid:durableId="1234585020">
-    <w:abstractNumId w:val="15"/>
-  </w:num>
-  <w:num w:numId="9" w16cid:durableId="1271475707">
-    <w:abstractNumId w:val="2"/>
-  </w:num>
-  <w:num w:numId="10" w16cid:durableId="1503935660">
-    <w:abstractNumId w:val="4"/>
-  </w:num>
-  <w:num w:numId="11" w16cid:durableId="1801846929">
+  <w:num w:numId="18" w16cid:durableId="1080251952">
     <w:abstractNumId w:val="13"/>
   </w:num>
-  <w:num w:numId="12" w16cid:durableId="1849900305">
-    <w:abstractNumId w:val="17"/>
-  </w:num>
-  <w:num w:numId="13" w16cid:durableId="24598421">
+  <w:num w:numId="19" w16cid:durableId="1354455467">
     <w:abstractNumId w:val="6"/>
-  </w:num>
-  <w:num w:numId="14" w16cid:durableId="1201161719">
-    <w:abstractNumId w:val="9"/>
-  </w:num>
-  <w:num w:numId="15" w16cid:durableId="1749764460">
-    <w:abstractNumId w:val="16"/>
-  </w:num>
-  <w:num w:numId="16" w16cid:durableId="1145391181">
-    <w:abstractNumId w:val="7"/>
-  </w:num>
-  <w:num w:numId="17" w16cid:durableId="1872378851">
-    <w:abstractNumId w:val="18"/>
-  </w:num>
-  <w:num w:numId="18" w16cid:durableId="1080251952">
-    <w:abstractNumId w:val="12"/>
-  </w:num>
-  <w:num w:numId="19" w16cid:durableId="1354455467">
-    <w:abstractNumId w:val="5"/>
   </w:num>
   <w:num w:numId="20" w16cid:durableId="1280258345">
     <w:abstractNumId w:val="0"/>
+  </w:num>
+  <w:num w:numId="21" w16cid:durableId="1865826441">
+    <w:abstractNumId w:val="1"/>
   </w:num>
 </w:numbering>
 </file>

</xml_diff>

<commit_message>
Added images and updated word and excel document.
</commit_message>
<xml_diff>
--- a/LabVIEW Install Documentation/Main Document/LabVIEW Install Quick Reference Guide.docx
+++ b/LabVIEW Install Documentation/Main Document/LabVIEW Install Quick Reference Guide.docx
@@ -151,7 +151,7 @@
         </w:rPr>
       </w:pPr>
       <w:bookmarkStart w:id="0" w:name="test"/>
-      <w:bookmarkStart w:id="1" w:name="_Toc170385026"/>
+      <w:bookmarkStart w:id="1" w:name="_Toc170735102"/>
       <w:bookmarkEnd w:id="0"/>
       <w:r>
         <w:rPr>
@@ -217,7 +217,7 @@
           <w:r>
             <w:fldChar w:fldCharType="separate"/>
           </w:r>
-          <w:hyperlink w:anchor="_Toc170385026" w:history="1">
+          <w:hyperlink w:anchor="_Toc170735102" w:history="1">
             <w:r>
               <w:rPr>
                 <w:rStyle w:val="Hyperlink"/>
@@ -246,7 +246,7 @@
                 <w:noProof/>
                 <w:webHidden/>
               </w:rPr>
-              <w:instrText xml:space="preserve"> PAGEREF _Toc170385026 \h </w:instrText>
+              <w:instrText xml:space="preserve"> PAGEREF _Toc170735102 \h </w:instrText>
             </w:r>
             <w:r>
               <w:rPr>
@@ -292,7 +292,7 @@
               <w14:ligatures w14:val="standardContextual"/>
             </w:rPr>
           </w:pPr>
-          <w:hyperlink w:anchor="_Toc170385027" w:history="1">
+          <w:hyperlink w:anchor="_Toc170735103" w:history="1">
             <w:r>
               <w:rPr>
                 <w:rStyle w:val="Hyperlink"/>
@@ -321,7 +321,7 @@
                 <w:noProof/>
                 <w:webHidden/>
               </w:rPr>
-              <w:instrText xml:space="preserve"> PAGEREF _Toc170385027 \h </w:instrText>
+              <w:instrText xml:space="preserve"> PAGEREF _Toc170735103 \h </w:instrText>
             </w:r>
             <w:r>
               <w:rPr>
@@ -367,7 +367,7 @@
               <w14:ligatures w14:val="standardContextual"/>
             </w:rPr>
           </w:pPr>
-          <w:hyperlink w:anchor="_Toc170385028" w:history="1">
+          <w:hyperlink w:anchor="_Toc170735104" w:history="1">
             <w:r>
               <w:rPr>
                 <w:rStyle w:val="Hyperlink"/>
@@ -396,7 +396,7 @@
                 <w:noProof/>
                 <w:webHidden/>
               </w:rPr>
-              <w:instrText xml:space="preserve"> PAGEREF _Toc170385028 \h </w:instrText>
+              <w:instrText xml:space="preserve"> PAGEREF _Toc170735104 \h </w:instrText>
             </w:r>
             <w:r>
               <w:rPr>
@@ -442,7 +442,7 @@
               <w14:ligatures w14:val="standardContextual"/>
             </w:rPr>
           </w:pPr>
-          <w:hyperlink w:anchor="_Toc170385029" w:history="1">
+          <w:hyperlink w:anchor="_Toc170735105" w:history="1">
             <w:r>
               <w:rPr>
                 <w:rStyle w:val="Hyperlink"/>
@@ -471,7 +471,7 @@
                 <w:noProof/>
                 <w:webHidden/>
               </w:rPr>
-              <w:instrText xml:space="preserve"> PAGEREF _Toc170385029 \h </w:instrText>
+              <w:instrText xml:space="preserve"> PAGEREF _Toc170735105 \h </w:instrText>
             </w:r>
             <w:r>
               <w:rPr>
@@ -517,7 +517,7 @@
               <w14:ligatures w14:val="standardContextual"/>
             </w:rPr>
           </w:pPr>
-          <w:hyperlink w:anchor="_Toc170385030" w:history="1">
+          <w:hyperlink w:anchor="_Toc170735106" w:history="1">
             <w:r>
               <w:rPr>
                 <w:rStyle w:val="Hyperlink"/>
@@ -546,7 +546,7 @@
                 <w:noProof/>
                 <w:webHidden/>
               </w:rPr>
-              <w:instrText xml:space="preserve"> PAGEREF _Toc170385030 \h </w:instrText>
+              <w:instrText xml:space="preserve"> PAGEREF _Toc170735106 \h </w:instrText>
             </w:r>
             <w:r>
               <w:rPr>
@@ -592,7 +592,7 @@
               <w14:ligatures w14:val="standardContextual"/>
             </w:rPr>
           </w:pPr>
-          <w:hyperlink w:anchor="_Toc170385031" w:history="1">
+          <w:hyperlink w:anchor="_Toc170735107" w:history="1">
             <w:r>
               <w:rPr>
                 <w:rStyle w:val="Hyperlink"/>
@@ -621,7 +621,7 @@
                 <w:noProof/>
                 <w:webHidden/>
               </w:rPr>
-              <w:instrText xml:space="preserve"> PAGEREF _Toc170385031 \h </w:instrText>
+              <w:instrText xml:space="preserve"> PAGEREF _Toc170735107 \h </w:instrText>
             </w:r>
             <w:r>
               <w:rPr>
@@ -667,7 +667,7 @@
               <w14:ligatures w14:val="standardContextual"/>
             </w:rPr>
           </w:pPr>
-          <w:hyperlink w:anchor="_Toc170385032" w:history="1">
+          <w:hyperlink w:anchor="_Toc170735108" w:history="1">
             <w:r>
               <w:rPr>
                 <w:rStyle w:val="Hyperlink"/>
@@ -696,7 +696,7 @@
                 <w:noProof/>
                 <w:webHidden/>
               </w:rPr>
-              <w:instrText xml:space="preserve"> PAGEREF _Toc170385032 \h </w:instrText>
+              <w:instrText xml:space="preserve"> PAGEREF _Toc170735108 \h </w:instrText>
             </w:r>
             <w:r>
               <w:rPr>
@@ -742,7 +742,7 @@
               <w14:ligatures w14:val="standardContextual"/>
             </w:rPr>
           </w:pPr>
-          <w:hyperlink w:anchor="_Toc170385033" w:history="1">
+          <w:hyperlink w:anchor="_Toc170735109" w:history="1">
             <w:r>
               <w:rPr>
                 <w:rStyle w:val="Hyperlink"/>
@@ -771,7 +771,7 @@
                 <w:noProof/>
                 <w:webHidden/>
               </w:rPr>
-              <w:instrText xml:space="preserve"> PAGEREF _Toc170385033 \h </w:instrText>
+              <w:instrText xml:space="preserve"> PAGEREF _Toc170735109 \h </w:instrText>
             </w:r>
             <w:r>
               <w:rPr>
@@ -817,7 +817,7 @@
               <w14:ligatures w14:val="standardContextual"/>
             </w:rPr>
           </w:pPr>
-          <w:hyperlink w:anchor="_Toc170385034" w:history="1">
+          <w:hyperlink w:anchor="_Toc170735110" w:history="1">
             <w:r>
               <w:rPr>
                 <w:rStyle w:val="Hyperlink"/>
@@ -825,7 +825,7 @@
                 <w:bCs/>
                 <w:noProof/>
               </w:rPr>
-              <w:t>PREQEQUISITE</w:t>
+              <w:t>PREREQUISITE</w:t>
             </w:r>
             <w:r>
               <w:rPr>
@@ -846,7 +846,7 @@
                 <w:noProof/>
                 <w:webHidden/>
               </w:rPr>
-              <w:instrText xml:space="preserve"> PAGEREF _Toc170385034 \h </w:instrText>
+              <w:instrText xml:space="preserve"> PAGEREF _Toc170735110 \h </w:instrText>
             </w:r>
             <w:r>
               <w:rPr>
@@ -893,7 +893,7 @@
               <w14:ligatures w14:val="standardContextual"/>
             </w:rPr>
           </w:pPr>
-          <w:hyperlink w:anchor="_Toc170385035" w:history="1">
+          <w:hyperlink w:anchor="_Toc170735111" w:history="1">
             <w:r>
               <w:rPr>
                 <w:rStyle w:val="Hyperlink"/>
@@ -917,7 +917,7 @@
                 <w:rStyle w:val="Hyperlink"/>
                 <w:noProof/>
               </w:rPr>
-              <w:t>“Y” Drive Setup – Must Have Drive Privledges</w:t>
+              <w:t>“Y” Drive Setup</w:t>
             </w:r>
             <w:r>
               <w:rPr>
@@ -938,7 +938,7 @@
                 <w:noProof/>
                 <w:webHidden/>
               </w:rPr>
-              <w:instrText xml:space="preserve"> PAGEREF _Toc170385035 \h </w:instrText>
+              <w:instrText xml:space="preserve"> PAGEREF _Toc170735111 \h </w:instrText>
             </w:r>
             <w:r>
               <w:rPr>
@@ -959,6 +959,369 @@
                 <w:webHidden/>
               </w:rPr>
               <w:t>5</w:t>
+            </w:r>
+            <w:r>
+              <w:rPr>
+                <w:noProof/>
+                <w:webHidden/>
+              </w:rPr>
+              <w:fldChar w:fldCharType="end"/>
+            </w:r>
+          </w:hyperlink>
+        </w:p>
+        <w:p>
+          <w:pPr>
+            <w:pStyle w:val="TOC1"/>
+            <w:tabs>
+              <w:tab w:val="right" w:leader="dot" w:pos="10790"/>
+            </w:tabs>
+            <w:rPr>
+              <w:rFonts w:eastAsiaTheme="minorEastAsia"/>
+              <w:noProof/>
+              <w:kern w:val="2"/>
+              <w:sz w:val="24"/>
+              <w:szCs w:val="24"/>
+              <w14:ligatures w14:val="standardContextual"/>
+            </w:rPr>
+          </w:pPr>
+          <w:hyperlink w:anchor="_Toc170735112" w:history="1">
+            <w:r>
+              <w:rPr>
+                <w:rStyle w:val="Hyperlink"/>
+                <w:b/>
+                <w:bCs/>
+                <w:noProof/>
+              </w:rPr>
+              <w:t>PROCEDURE</w:t>
+            </w:r>
+            <w:r>
+              <w:rPr>
+                <w:noProof/>
+                <w:webHidden/>
+              </w:rPr>
+              <w:tab/>
+            </w:r>
+            <w:r>
+              <w:rPr>
+                <w:noProof/>
+                <w:webHidden/>
+              </w:rPr>
+              <w:fldChar w:fldCharType="begin"/>
+            </w:r>
+            <w:r>
+              <w:rPr>
+                <w:noProof/>
+                <w:webHidden/>
+              </w:rPr>
+              <w:instrText xml:space="preserve"> PAGEREF _Toc170735112 \h </w:instrText>
+            </w:r>
+            <w:r>
+              <w:rPr>
+                <w:noProof/>
+                <w:webHidden/>
+              </w:rPr>
+            </w:r>
+            <w:r>
+              <w:rPr>
+                <w:noProof/>
+                <w:webHidden/>
+              </w:rPr>
+              <w:fldChar w:fldCharType="separate"/>
+            </w:r>
+            <w:r>
+              <w:rPr>
+                <w:noProof/>
+                <w:webHidden/>
+              </w:rPr>
+              <w:t>6</w:t>
+            </w:r>
+            <w:r>
+              <w:rPr>
+                <w:noProof/>
+                <w:webHidden/>
+              </w:rPr>
+              <w:fldChar w:fldCharType="end"/>
+            </w:r>
+          </w:hyperlink>
+        </w:p>
+        <w:p>
+          <w:pPr>
+            <w:pStyle w:val="TOC2"/>
+            <w:tabs>
+              <w:tab w:val="left" w:pos="720"/>
+              <w:tab w:val="right" w:leader="dot" w:pos="10790"/>
+            </w:tabs>
+            <w:rPr>
+              <w:rFonts w:eastAsiaTheme="minorEastAsia"/>
+              <w:noProof/>
+              <w:kern w:val="2"/>
+              <w:sz w:val="24"/>
+              <w:szCs w:val="24"/>
+              <w14:ligatures w14:val="standardContextual"/>
+            </w:rPr>
+          </w:pPr>
+          <w:hyperlink w:anchor="_Toc170735113" w:history="1">
+            <w:r>
+              <w:rPr>
+                <w:rStyle w:val="Hyperlink"/>
+                <w:b/>
+                <w:bCs/>
+                <w:noProof/>
+              </w:rPr>
+              <w:t>A.</w:t>
+            </w:r>
+            <w:r>
+              <w:rPr>
+                <w:rFonts w:eastAsiaTheme="minorEastAsia"/>
+                <w:noProof/>
+                <w:kern w:val="2"/>
+                <w:sz w:val="24"/>
+                <w:szCs w:val="24"/>
+                <w14:ligatures w14:val="standardContextual"/>
+              </w:rPr>
+              <w:tab/>
+            </w:r>
+            <w:r>
+              <w:rPr>
+                <w:rStyle w:val="Hyperlink"/>
+                <w:b/>
+                <w:bCs/>
+                <w:noProof/>
+              </w:rPr>
+              <w:t>NI Developer Suite 2015 DS2 Install</w:t>
+            </w:r>
+            <w:r>
+              <w:rPr>
+                <w:noProof/>
+                <w:webHidden/>
+              </w:rPr>
+              <w:tab/>
+            </w:r>
+            <w:r>
+              <w:rPr>
+                <w:noProof/>
+                <w:webHidden/>
+              </w:rPr>
+              <w:fldChar w:fldCharType="begin"/>
+            </w:r>
+            <w:r>
+              <w:rPr>
+                <w:noProof/>
+                <w:webHidden/>
+              </w:rPr>
+              <w:instrText xml:space="preserve"> PAGEREF _Toc170735113 \h </w:instrText>
+            </w:r>
+            <w:r>
+              <w:rPr>
+                <w:noProof/>
+                <w:webHidden/>
+              </w:rPr>
+            </w:r>
+            <w:r>
+              <w:rPr>
+                <w:noProof/>
+                <w:webHidden/>
+              </w:rPr>
+              <w:fldChar w:fldCharType="separate"/>
+            </w:r>
+            <w:r>
+              <w:rPr>
+                <w:noProof/>
+                <w:webHidden/>
+              </w:rPr>
+              <w:t>6</w:t>
+            </w:r>
+            <w:r>
+              <w:rPr>
+                <w:noProof/>
+                <w:webHidden/>
+              </w:rPr>
+              <w:fldChar w:fldCharType="end"/>
+            </w:r>
+          </w:hyperlink>
+        </w:p>
+        <w:p>
+          <w:pPr>
+            <w:pStyle w:val="TOC2"/>
+            <w:tabs>
+              <w:tab w:val="left" w:pos="720"/>
+              <w:tab w:val="right" w:leader="dot" w:pos="10790"/>
+            </w:tabs>
+            <w:rPr>
+              <w:rFonts w:eastAsiaTheme="minorEastAsia"/>
+              <w:noProof/>
+              <w:kern w:val="2"/>
+              <w:sz w:val="24"/>
+              <w:szCs w:val="24"/>
+              <w14:ligatures w14:val="standardContextual"/>
+            </w:rPr>
+          </w:pPr>
+          <w:hyperlink w:anchor="_Toc170735114" w:history="1">
+            <w:r>
+              <w:rPr>
+                <w:rStyle w:val="Hyperlink"/>
+                <w:b/>
+                <w:bCs/>
+                <w:noProof/>
+              </w:rPr>
+              <w:t>B.</w:t>
+            </w:r>
+            <w:r>
+              <w:rPr>
+                <w:rFonts w:eastAsiaTheme="minorEastAsia"/>
+                <w:noProof/>
+                <w:kern w:val="2"/>
+                <w:sz w:val="24"/>
+                <w:szCs w:val="24"/>
+                <w14:ligatures w14:val="standardContextual"/>
+              </w:rPr>
+              <w:tab/>
+            </w:r>
+            <w:r>
+              <w:rPr>
+                <w:rStyle w:val="Hyperlink"/>
+                <w:b/>
+                <w:bCs/>
+                <w:noProof/>
+              </w:rPr>
+              <w:t>Software Activation</w:t>
+            </w:r>
+            <w:r>
+              <w:rPr>
+                <w:noProof/>
+                <w:webHidden/>
+              </w:rPr>
+              <w:tab/>
+            </w:r>
+            <w:r>
+              <w:rPr>
+                <w:noProof/>
+                <w:webHidden/>
+              </w:rPr>
+              <w:fldChar w:fldCharType="begin"/>
+            </w:r>
+            <w:r>
+              <w:rPr>
+                <w:noProof/>
+                <w:webHidden/>
+              </w:rPr>
+              <w:instrText xml:space="preserve"> PAGEREF _Toc170735114 \h </w:instrText>
+            </w:r>
+            <w:r>
+              <w:rPr>
+                <w:noProof/>
+                <w:webHidden/>
+              </w:rPr>
+            </w:r>
+            <w:r>
+              <w:rPr>
+                <w:noProof/>
+                <w:webHidden/>
+              </w:rPr>
+              <w:fldChar w:fldCharType="separate"/>
+            </w:r>
+            <w:r>
+              <w:rPr>
+                <w:noProof/>
+                <w:webHidden/>
+              </w:rPr>
+              <w:t>37</w:t>
+            </w:r>
+            <w:r>
+              <w:rPr>
+                <w:noProof/>
+                <w:webHidden/>
+              </w:rPr>
+              <w:fldChar w:fldCharType="end"/>
+            </w:r>
+          </w:hyperlink>
+        </w:p>
+        <w:p>
+          <w:pPr>
+            <w:pStyle w:val="TOC2"/>
+            <w:tabs>
+              <w:tab w:val="left" w:pos="720"/>
+              <w:tab w:val="right" w:leader="dot" w:pos="10790"/>
+            </w:tabs>
+            <w:rPr>
+              <w:rFonts w:eastAsiaTheme="minorEastAsia"/>
+              <w:noProof/>
+              <w:kern w:val="2"/>
+              <w:sz w:val="24"/>
+              <w:szCs w:val="24"/>
+              <w14:ligatures w14:val="standardContextual"/>
+            </w:rPr>
+          </w:pPr>
+          <w:hyperlink w:anchor="_Toc170735115" w:history="1">
+            <w:r>
+              <w:rPr>
+                <w:rStyle w:val="Hyperlink"/>
+                <w:b/>
+                <w:bCs/>
+                <w:noProof/>
+              </w:rPr>
+              <w:t>C.</w:t>
+            </w:r>
+            <w:r>
+              <w:rPr>
+                <w:rFonts w:eastAsiaTheme="minorEastAsia"/>
+                <w:noProof/>
+                <w:kern w:val="2"/>
+                <w:sz w:val="24"/>
+                <w:szCs w:val="24"/>
+                <w14:ligatures w14:val="standardContextual"/>
+              </w:rPr>
+              <w:tab/>
+            </w:r>
+            <w:r>
+              <w:rPr>
+                <w:rStyle w:val="Hyperlink"/>
+                <w:b/>
+                <w:bCs/>
+                <w:noProof/>
+              </w:rPr>
+              <w:t>Software Activation</w:t>
+            </w:r>
+            <w:r>
+              <w:rPr>
+                <w:noProof/>
+                <w:webHidden/>
+              </w:rPr>
+              <w:tab/>
+            </w:r>
+            <w:r>
+              <w:rPr>
+                <w:noProof/>
+                <w:webHidden/>
+              </w:rPr>
+              <w:fldChar w:fldCharType="begin"/>
+            </w:r>
+            <w:r>
+              <w:rPr>
+                <w:noProof/>
+                <w:webHidden/>
+              </w:rPr>
+              <w:instrText xml:space="preserve"> PAGEREF _Toc170735115 \h </w:instrText>
+            </w:r>
+            <w:r>
+              <w:rPr>
+                <w:noProof/>
+                <w:webHidden/>
+              </w:rPr>
+            </w:r>
+            <w:r>
+              <w:rPr>
+                <w:noProof/>
+                <w:webHidden/>
+              </w:rPr>
+              <w:fldChar w:fldCharType="separate"/>
+            </w:r>
+            <w:r>
+              <w:rPr>
+                <w:noProof/>
+                <w:webHidden/>
+              </w:rPr>
+              <w:t>43</w:t>
             </w:r>
             <w:r>
               <w:rPr>
@@ -997,7 +1360,7 @@
         </w:rPr>
       </w:pPr>
       <w:bookmarkStart w:id="2" w:name="_Toc77764475"/>
-      <w:bookmarkStart w:id="3" w:name="_Toc170385027"/>
+      <w:bookmarkStart w:id="3" w:name="_Toc170735103"/>
       <w:r>
         <w:rPr>
           <w:b/>
@@ -1257,7 +1620,7 @@
           <w:u w:val="single"/>
         </w:rPr>
       </w:pPr>
-      <w:bookmarkStart w:id="4" w:name="_Toc170385028"/>
+      <w:bookmarkStart w:id="4" w:name="_Toc170735104"/>
       <w:r>
         <w:rPr>
           <w:b/>
@@ -1347,7 +1710,7 @@
           <w:u w:val="single"/>
         </w:rPr>
       </w:pPr>
-      <w:bookmarkStart w:id="5" w:name="_Toc170385029"/>
+      <w:bookmarkStart w:id="5" w:name="_Toc170735105"/>
       <w:r>
         <w:rPr>
           <w:b/>
@@ -1498,7 +1861,7 @@
           <w:u w:val="single"/>
         </w:rPr>
       </w:pPr>
-      <w:bookmarkStart w:id="6" w:name="_Toc170385030"/>
+      <w:bookmarkStart w:id="6" w:name="_Toc170735106"/>
       <w:r>
         <w:rPr>
           <w:b/>
@@ -1560,7 +1923,7 @@
           <w:u w:val="single"/>
         </w:rPr>
       </w:pPr>
-      <w:bookmarkStart w:id="7" w:name="_Toc170385031"/>
+      <w:bookmarkStart w:id="7" w:name="_Toc170735107"/>
       <w:r>
         <w:rPr>
           <w:b/>
@@ -1630,7 +1993,7 @@
           <w:u w:val="single"/>
         </w:rPr>
       </w:pPr>
-      <w:bookmarkStart w:id="8" w:name="_Toc170385032"/>
+      <w:bookmarkStart w:id="8" w:name="_Toc170735108"/>
       <w:r>
         <w:rPr>
           <w:b/>
@@ -1769,7 +2132,7 @@
           <w:u w:val="single"/>
         </w:rPr>
       </w:pPr>
-      <w:bookmarkStart w:id="9" w:name="_Toc170385033"/>
+      <w:bookmarkStart w:id="9" w:name="_Toc170735109"/>
       <w:r>
         <w:rPr>
           <w:b/>
@@ -3117,7 +3480,7 @@
           <w:u w:val="single"/>
         </w:rPr>
       </w:pPr>
-      <w:bookmarkStart w:id="10" w:name="_Toc170385034"/>
+      <w:bookmarkStart w:id="10" w:name="_Toc170735110"/>
       <w:r>
         <w:rPr>
           <w:b/>
@@ -3148,19 +3511,33 @@
     <w:p/>
     <w:p>
       <w:pPr>
-        <w:pStyle w:val="ListParagraph"/>
+        <w:pStyle w:val="Heading2"/>
         <w:numPr>
-          <w:ilvl w:val="0"/>
-          <w:numId w:val="15"/>
+          <w:ilvl w:val="1"/>
+          <w:numId w:val="20"/>
         </w:numPr>
-        <w:outlineLvl w:val="1"/>
-      </w:pPr>
-      <w:bookmarkStart w:id="11" w:name="_Toc170385035"/>
-      <w:r>
+        <w:rPr>
+          <w:b/>
+          <w:bCs/>
+          <w:sz w:val="24"/>
+          <w:szCs w:val="24"/>
+          <w:u w:val="single"/>
+        </w:rPr>
+      </w:pPr>
+      <w:bookmarkStart w:id="11" w:name="_Toc170735111"/>
+      <w:r>
+        <w:rPr>
+          <w:b/>
+          <w:bCs/>
+          <w:sz w:val="24"/>
+          <w:szCs w:val="24"/>
+          <w:u w:val="single"/>
+        </w:rPr>
         <w:t>“Y” Drive Setup</w:t>
       </w:r>
       <w:bookmarkEnd w:id="11"/>
     </w:p>
+    <w:p/>
     <w:p>
       <w:pPr>
         <w:pStyle w:val="ListParagraph"/>
@@ -3439,6 +3816,7 @@
         </w:numPr>
       </w:pPr>
       <w:r>
+        <w:lastRenderedPageBreak/>
         <w:t xml:space="preserve">Use the drop down and select </w:t>
       </w:r>
       <w:r>
@@ -3482,7 +3860,6 @@
         </w:numPr>
       </w:pPr>
       <w:r>
-        <w:lastRenderedPageBreak/>
         <w:t xml:space="preserve">Verify </w:t>
       </w:r>
       <w:r>
@@ -3522,7 +3899,7 @@
     <w:p>
       <w:pPr>
         <w:pStyle w:val="ListParagraph"/>
-        <w:ind w:left="2160"/>
+        <w:ind w:left="1800"/>
       </w:pPr>
     </w:p>
     <w:p>
@@ -3532,13 +3909,6 @@
           <w:ilvl w:val="1"/>
           <w:numId w:val="15"/>
         </w:numPr>
-        <w:ind w:left="1440"/>
-        <w:rPr>
-          <w:rFonts w:asciiTheme="majorHAnsi" w:eastAsiaTheme="majorEastAsia" w:hAnsiTheme="majorHAnsi" w:cstheme="majorBidi"/>
-          <w:color w:val="2E74B5" w:themeColor="accent1" w:themeShade="BF"/>
-          <w:sz w:val="32"/>
-          <w:szCs w:val="32"/>
-        </w:rPr>
       </w:pPr>
       <w:r>
         <w:t>This will now close the “Map Network Drive” Window and open an additional Windows Explorer Window with the “Y” Drive contents</w:t>
@@ -3556,19 +3926,30 @@
           <w:u w:val="single"/>
         </w:rPr>
       </w:pPr>
+      <w:bookmarkStart w:id="12" w:name="_Toc170735112"/>
       <w:r>
         <w:rPr>
           <w:b/>
           <w:bCs/>
           <w:u w:val="single"/>
         </w:rPr>
-        <w:t>PROCEDURE </w:t>
+        <w:t>PROCEDURE</w:t>
+      </w:r>
+      <w:bookmarkEnd w:id="12"/>
+      <w:r>
+        <w:rPr>
+          <w:b/>
+          <w:bCs/>
+          <w:u w:val="single"/>
+        </w:rPr>
+        <w:t> </w:t>
       </w:r>
     </w:p>
     <w:p/>
     <w:p>
       <w:pPr>
         <w:pStyle w:val="Heading2"/>
+        <w:ind w:left="720"/>
         <w:rPr>
           <w:b/>
           <w:bCs/>
@@ -3577,6 +3958,7 @@
           <w:u w:val="single"/>
         </w:rPr>
       </w:pPr>
+      <w:bookmarkStart w:id="13" w:name="_Toc170735113"/>
       <w:r>
         <w:rPr>
           <w:b/>
@@ -3587,6 +3969,7 @@
         </w:rPr>
         <w:t>NI Developer Suite 2015 DS2 Install</w:t>
       </w:r>
+      <w:bookmarkEnd w:id="13"/>
     </w:p>
     <w:p/>
     <w:p>
@@ -3665,6 +4048,7 @@
         <w:rPr>
           <w:noProof/>
         </w:rPr>
+        <w:lastRenderedPageBreak/>
         <w:drawing>
           <wp:anchor distT="0" distB="0" distL="114300" distR="114300" simplePos="0" relativeHeight="251663360" behindDoc="0" locked="0" layoutInCell="1" allowOverlap="1" wp14:anchorId="416DBD1B" wp14:editId="0DD10E57">
             <wp:simplePos x="0" y="0"/>
@@ -3744,6 +4128,7 @@
         <w:rPr>
           <w:noProof/>
         </w:rPr>
+        <w:lastRenderedPageBreak/>
         <w:drawing>
           <wp:anchor distT="0" distB="0" distL="114300" distR="114300" simplePos="0" relativeHeight="251662336" behindDoc="0" locked="0" layoutInCell="1" allowOverlap="1" wp14:anchorId="5A9C5BB7" wp14:editId="427A6055">
             <wp:simplePos x="0" y="0"/>
@@ -7114,6 +7499,7 @@
     <w:p>
       <w:pPr>
         <w:pStyle w:val="Heading2"/>
+        <w:ind w:left="720"/>
         <w:rPr>
           <w:b/>
           <w:bCs/>
@@ -7122,6 +7508,7 @@
           <w:u w:val="single"/>
         </w:rPr>
       </w:pPr>
+      <w:bookmarkStart w:id="14" w:name="_Toc170735114"/>
       <w:r>
         <w:rPr>
           <w:b/>
@@ -7133,6 +7520,7 @@
         <w:lastRenderedPageBreak/>
         <w:t>Software Activation</w:t>
       </w:r>
+      <w:bookmarkEnd w:id="14"/>
     </w:p>
     <w:p/>
     <w:p>
@@ -7143,15 +7531,1380 @@
           <w:numId w:val="21"/>
         </w:numPr>
       </w:pPr>
-    </w:p>
-    <w:p>
-      <w:pPr>
-        <w:pStyle w:val="ListParagraph"/>
+      <w:r>
+        <w:rPr>
+          <w:noProof/>
+        </w:rPr>
+        <w:drawing>
+          <wp:anchor distT="0" distB="0" distL="114300" distR="114300" simplePos="0" relativeHeight="251734016" behindDoc="0" locked="0" layoutInCell="1" allowOverlap="1" wp14:anchorId="24680731" wp14:editId="5CDFB85A">
+            <wp:simplePos x="0" y="0"/>
+            <wp:positionH relativeFrom="margin">
+              <wp:align>right</wp:align>
+            </wp:positionH>
+            <wp:positionV relativeFrom="paragraph">
+              <wp:posOffset>290195</wp:posOffset>
+            </wp:positionV>
+            <wp:extent cx="6858000" cy="5910580"/>
+            <wp:effectExtent l="0" t="0" r="0" b="0"/>
+            <wp:wrapTopAndBottom/>
+            <wp:docPr id="297863882" name="Picture 1" descr="A screenshot of a computer&#10;&#10;Description automatically generated"/>
+            <wp:cNvGraphicFramePr>
+              <a:graphicFrameLocks xmlns:a="http://schemas.openxmlformats.org/drawingml/2006/main" noChangeAspect="1"/>
+            </wp:cNvGraphicFramePr>
+            <a:graphic xmlns:a="http://schemas.openxmlformats.org/drawingml/2006/main">
+              <a:graphicData uri="http://schemas.openxmlformats.org/drawingml/2006/picture">
+                <pic:pic xmlns:pic="http://schemas.openxmlformats.org/drawingml/2006/picture">
+                  <pic:nvPicPr>
+                    <pic:cNvPr id="297863882" name="Picture 1" descr="A screenshot of a computer&#10;&#10;Description automatically generated"/>
+                    <pic:cNvPicPr/>
+                  </pic:nvPicPr>
+                  <pic:blipFill>
+                    <a:blip r:embed="rId54">
+                      <a:extLst>
+                        <a:ext uri="{28A0092B-C50C-407E-A947-70E740481C1C}">
+                          <a14:useLocalDpi xmlns:a14="http://schemas.microsoft.com/office/drawing/2010/main" val="0"/>
+                        </a:ext>
+                      </a:extLst>
+                    </a:blip>
+                    <a:stretch>
+                      <a:fillRect/>
+                    </a:stretch>
+                  </pic:blipFill>
+                  <pic:spPr>
+                    <a:xfrm>
+                      <a:off x="0" y="0"/>
+                      <a:ext cx="6858000" cy="5910580"/>
+                    </a:xfrm>
+                    <a:prstGeom prst="rect">
+                      <a:avLst/>
+                    </a:prstGeom>
+                  </pic:spPr>
+                </pic:pic>
+              </a:graphicData>
+            </a:graphic>
+          </wp:anchor>
+        </w:drawing>
+      </w:r>
+      <w:r>
+        <w:t xml:space="preserve">From the start menu search, type “NI License Manager”.  </w:t>
+      </w:r>
+      <w:r>
+        <w:t xml:space="preserve">Then select </w:t>
+      </w:r>
+      <w:r>
+        <w:t>"</w:t>
+      </w:r>
+      <w:r>
+        <w:t>NI License Manager</w:t>
+      </w:r>
+      <w:r>
+        <w:t>”.</w:t>
+      </w:r>
+    </w:p>
+    <w:p>
+      <w:pPr>
+        <w:pStyle w:val="ListParagraph"/>
+      </w:pPr>
+    </w:p>
+    <w:p>
+      <w:pPr>
+        <w:pStyle w:val="ListParagraph"/>
+      </w:pPr>
+    </w:p>
+    <w:p>
+      <w:pPr>
+        <w:pStyle w:val="ListParagraph"/>
+      </w:pPr>
+    </w:p>
+    <w:p>
+      <w:pPr>
+        <w:pStyle w:val="ListParagraph"/>
+        <w:numPr>
+          <w:ilvl w:val="0"/>
+          <w:numId w:val="21"/>
+        </w:numPr>
+      </w:pPr>
+      <w:r>
+        <w:rPr>
+          <w:noProof/>
+        </w:rPr>
+        <w:lastRenderedPageBreak/>
+        <w:drawing>
+          <wp:anchor distT="0" distB="0" distL="114300" distR="114300" simplePos="0" relativeHeight="251735040" behindDoc="0" locked="0" layoutInCell="1" allowOverlap="1" wp14:anchorId="427F13A9" wp14:editId="06D6EF66">
+            <wp:simplePos x="0" y="0"/>
+            <wp:positionH relativeFrom="margin">
+              <wp:align>right</wp:align>
+            </wp:positionH>
+            <wp:positionV relativeFrom="paragraph">
+              <wp:posOffset>224155</wp:posOffset>
+            </wp:positionV>
+            <wp:extent cx="6858000" cy="5454015"/>
+            <wp:effectExtent l="0" t="0" r="0" b="0"/>
+            <wp:wrapTopAndBottom/>
+            <wp:docPr id="456989152" name="Picture 1" descr="A screenshot of a computer&#10;&#10;Description automatically generated"/>
+            <wp:cNvGraphicFramePr>
+              <a:graphicFrameLocks xmlns:a="http://schemas.openxmlformats.org/drawingml/2006/main" noChangeAspect="1"/>
+            </wp:cNvGraphicFramePr>
+            <a:graphic xmlns:a="http://schemas.openxmlformats.org/drawingml/2006/main">
+              <a:graphicData uri="http://schemas.openxmlformats.org/drawingml/2006/picture">
+                <pic:pic xmlns:pic="http://schemas.openxmlformats.org/drawingml/2006/picture">
+                  <pic:nvPicPr>
+                    <pic:cNvPr id="456989152" name="Picture 1" descr="A screenshot of a computer&#10;&#10;Description automatically generated"/>
+                    <pic:cNvPicPr/>
+                  </pic:nvPicPr>
+                  <pic:blipFill>
+                    <a:blip r:embed="rId55">
+                      <a:extLst>
+                        <a:ext uri="{28A0092B-C50C-407E-A947-70E740481C1C}">
+                          <a14:useLocalDpi xmlns:a14="http://schemas.microsoft.com/office/drawing/2010/main" val="0"/>
+                        </a:ext>
+                      </a:extLst>
+                    </a:blip>
+                    <a:stretch>
+                      <a:fillRect/>
+                    </a:stretch>
+                  </pic:blipFill>
+                  <pic:spPr>
+                    <a:xfrm>
+                      <a:off x="0" y="0"/>
+                      <a:ext cx="6858000" cy="5454015"/>
+                    </a:xfrm>
+                    <a:prstGeom prst="rect">
+                      <a:avLst/>
+                    </a:prstGeom>
+                  </pic:spPr>
+                </pic:pic>
+              </a:graphicData>
+            </a:graphic>
+          </wp:anchor>
+        </w:drawing>
+      </w:r>
+      <w:r>
+        <w:t>NI License Manager</w:t>
+      </w:r>
+      <w:r>
+        <w:t xml:space="preserve"> will then open.   </w:t>
+      </w:r>
+    </w:p>
+    <w:p>
+      <w:pPr>
+        <w:pStyle w:val="ListParagraph"/>
+      </w:pPr>
+    </w:p>
+    <w:p>
+      <w:pPr>
+        <w:pStyle w:val="ListParagraph"/>
+        <w:numPr>
+          <w:ilvl w:val="0"/>
+          <w:numId w:val="21"/>
+        </w:numPr>
+      </w:pPr>
+      <w:r>
+        <w:rPr>
+          <w:noProof/>
+        </w:rPr>
+        <w:lastRenderedPageBreak/>
+        <w:drawing>
+          <wp:anchor distT="0" distB="0" distL="114300" distR="114300" simplePos="0" relativeHeight="251737088" behindDoc="0" locked="0" layoutInCell="1" allowOverlap="1" wp14:anchorId="73BEABA7" wp14:editId="23BF1D16">
+            <wp:simplePos x="0" y="0"/>
+            <wp:positionH relativeFrom="margin">
+              <wp:align>right</wp:align>
+            </wp:positionH>
+            <wp:positionV relativeFrom="paragraph">
+              <wp:posOffset>230505</wp:posOffset>
+            </wp:positionV>
+            <wp:extent cx="6858000" cy="5455920"/>
+            <wp:effectExtent l="0" t="0" r="0" b="0"/>
+            <wp:wrapTopAndBottom/>
+            <wp:docPr id="1027074718" name="Picture 1" descr="A screenshot of a computer&#10;&#10;Description automatically generated"/>
+            <wp:cNvGraphicFramePr>
+              <a:graphicFrameLocks xmlns:a="http://schemas.openxmlformats.org/drawingml/2006/main" noChangeAspect="1"/>
+            </wp:cNvGraphicFramePr>
+            <a:graphic xmlns:a="http://schemas.openxmlformats.org/drawingml/2006/main">
+              <a:graphicData uri="http://schemas.openxmlformats.org/drawingml/2006/picture">
+                <pic:pic xmlns:pic="http://schemas.openxmlformats.org/drawingml/2006/picture">
+                  <pic:nvPicPr>
+                    <pic:cNvPr id="1027074718" name="Picture 1" descr="A screenshot of a computer&#10;&#10;Description automatically generated"/>
+                    <pic:cNvPicPr/>
+                  </pic:nvPicPr>
+                  <pic:blipFill>
+                    <a:blip r:embed="rId56">
+                      <a:extLst>
+                        <a:ext uri="{28A0092B-C50C-407E-A947-70E740481C1C}">
+                          <a14:useLocalDpi xmlns:a14="http://schemas.microsoft.com/office/drawing/2010/main" val="0"/>
+                        </a:ext>
+                      </a:extLst>
+                    </a:blip>
+                    <a:stretch>
+                      <a:fillRect/>
+                    </a:stretch>
+                  </pic:blipFill>
+                  <pic:spPr>
+                    <a:xfrm>
+                      <a:off x="0" y="0"/>
+                      <a:ext cx="6858000" cy="5455920"/>
+                    </a:xfrm>
+                    <a:prstGeom prst="rect">
+                      <a:avLst/>
+                    </a:prstGeom>
+                  </pic:spPr>
+                </pic:pic>
+              </a:graphicData>
+            </a:graphic>
+          </wp:anchor>
+        </w:drawing>
+      </w:r>
+      <w:r>
+        <w:t xml:space="preserve">Expand </w:t>
+      </w:r>
+      <w:r>
+        <w:t>“</w:t>
+      </w:r>
+      <w:r>
+        <w:t>LabVIEW 2015</w:t>
+      </w:r>
+      <w:r>
+        <w:t xml:space="preserve">”.  </w:t>
+      </w:r>
+      <w:r>
+        <w:t>Right click on</w:t>
+      </w:r>
+      <w:r>
+        <w:t xml:space="preserve"> “Professional Development System” and select “Activate”.</w:t>
+      </w:r>
+      <w:r>
+        <w:rPr>
+          <w:noProof/>
+        </w:rPr>
+        <w:t xml:space="preserve"> </w:t>
+      </w:r>
+    </w:p>
+    <w:p>
+      <w:pPr>
+        <w:pStyle w:val="ListParagraph"/>
+      </w:pPr>
+    </w:p>
+    <w:p>
+      <w:pPr>
+        <w:pStyle w:val="ListParagraph"/>
+        <w:numPr>
+          <w:ilvl w:val="0"/>
+          <w:numId w:val="21"/>
+        </w:numPr>
+      </w:pPr>
+      <w:r>
+        <w:rPr>
+          <w:noProof/>
+        </w:rPr>
+        <w:lastRenderedPageBreak/>
+        <w:drawing>
+          <wp:anchor distT="0" distB="0" distL="114300" distR="114300" simplePos="0" relativeHeight="251739136" behindDoc="0" locked="0" layoutInCell="1" allowOverlap="1" wp14:anchorId="656FCFCF" wp14:editId="634B24BF">
+            <wp:simplePos x="0" y="0"/>
+            <wp:positionH relativeFrom="margin">
+              <wp:align>center</wp:align>
+            </wp:positionH>
+            <wp:positionV relativeFrom="paragraph">
+              <wp:posOffset>440055</wp:posOffset>
+            </wp:positionV>
+            <wp:extent cx="5743575" cy="4419600"/>
+            <wp:effectExtent l="0" t="0" r="9525" b="0"/>
+            <wp:wrapTopAndBottom/>
+            <wp:docPr id="262562374" name="Picture 1" descr="A screenshot of a computer&#10;&#10;Description automatically generated"/>
+            <wp:cNvGraphicFramePr>
+              <a:graphicFrameLocks xmlns:a="http://schemas.openxmlformats.org/drawingml/2006/main" noChangeAspect="1"/>
+            </wp:cNvGraphicFramePr>
+            <a:graphic xmlns:a="http://schemas.openxmlformats.org/drawingml/2006/main">
+              <a:graphicData uri="http://schemas.openxmlformats.org/drawingml/2006/picture">
+                <pic:pic xmlns:pic="http://schemas.openxmlformats.org/drawingml/2006/picture">
+                  <pic:nvPicPr>
+                    <pic:cNvPr id="262562374" name="Picture 1" descr="A screenshot of a computer&#10;&#10;Description automatically generated"/>
+                    <pic:cNvPicPr/>
+                  </pic:nvPicPr>
+                  <pic:blipFill>
+                    <a:blip r:embed="rId57">
+                      <a:extLst>
+                        <a:ext uri="{28A0092B-C50C-407E-A947-70E740481C1C}">
+                          <a14:useLocalDpi xmlns:a14="http://schemas.microsoft.com/office/drawing/2010/main" val="0"/>
+                        </a:ext>
+                      </a:extLst>
+                    </a:blip>
+                    <a:stretch>
+                      <a:fillRect/>
+                    </a:stretch>
+                  </pic:blipFill>
+                  <pic:spPr>
+                    <a:xfrm>
+                      <a:off x="0" y="0"/>
+                      <a:ext cx="5743575" cy="4419600"/>
+                    </a:xfrm>
+                    <a:prstGeom prst="rect">
+                      <a:avLst/>
+                    </a:prstGeom>
+                  </pic:spPr>
+                </pic:pic>
+              </a:graphicData>
+            </a:graphic>
+          </wp:anchor>
+        </w:drawing>
+      </w:r>
+      <w:r>
+        <w:t>Follow instructions, entering the serial number, when pr</w:t>
+      </w:r>
+      <w:r>
+        <w:t xml:space="preserve">ompted, until successful activation of “Professional Development System”.  </w:t>
+      </w:r>
+    </w:p>
+    <w:p>
+      <w:pPr>
+        <w:pStyle w:val="ListParagraph"/>
+      </w:pPr>
+    </w:p>
+    <w:p>
+      <w:pPr>
+        <w:pStyle w:val="ListParagraph"/>
+        <w:numPr>
+          <w:ilvl w:val="0"/>
+          <w:numId w:val="21"/>
+        </w:numPr>
+      </w:pPr>
+      <w:r>
+        <w:rPr>
+          <w:noProof/>
+        </w:rPr>
+        <w:lastRenderedPageBreak/>
+        <w:drawing>
+          <wp:anchor distT="0" distB="0" distL="114300" distR="114300" simplePos="0" relativeHeight="251741184" behindDoc="0" locked="0" layoutInCell="1" allowOverlap="1" wp14:anchorId="5F18C56A" wp14:editId="215A0B53">
+            <wp:simplePos x="0" y="0"/>
+            <wp:positionH relativeFrom="margin">
+              <wp:align>right</wp:align>
+            </wp:positionH>
+            <wp:positionV relativeFrom="paragraph">
+              <wp:posOffset>382905</wp:posOffset>
+            </wp:positionV>
+            <wp:extent cx="6858000" cy="5418455"/>
+            <wp:effectExtent l="0" t="0" r="0" b="0"/>
+            <wp:wrapTopAndBottom/>
+            <wp:docPr id="1571192010" name="Picture 1" descr="A screenshot of a computer&#10;&#10;Description automatically generated"/>
+            <wp:cNvGraphicFramePr>
+              <a:graphicFrameLocks xmlns:a="http://schemas.openxmlformats.org/drawingml/2006/main" noChangeAspect="1"/>
+            </wp:cNvGraphicFramePr>
+            <a:graphic xmlns:a="http://schemas.openxmlformats.org/drawingml/2006/main">
+              <a:graphicData uri="http://schemas.openxmlformats.org/drawingml/2006/picture">
+                <pic:pic xmlns:pic="http://schemas.openxmlformats.org/drawingml/2006/picture">
+                  <pic:nvPicPr>
+                    <pic:cNvPr id="1571192010" name="Picture 1" descr="A screenshot of a computer&#10;&#10;Description automatically generated"/>
+                    <pic:cNvPicPr/>
+                  </pic:nvPicPr>
+                  <pic:blipFill>
+                    <a:blip r:embed="rId58">
+                      <a:extLst>
+                        <a:ext uri="{28A0092B-C50C-407E-A947-70E740481C1C}">
+                          <a14:useLocalDpi xmlns:a14="http://schemas.microsoft.com/office/drawing/2010/main" val="0"/>
+                        </a:ext>
+                      </a:extLst>
+                    </a:blip>
+                    <a:stretch>
+                      <a:fillRect/>
+                    </a:stretch>
+                  </pic:blipFill>
+                  <pic:spPr>
+                    <a:xfrm>
+                      <a:off x="0" y="0"/>
+                      <a:ext cx="6858000" cy="5418455"/>
+                    </a:xfrm>
+                    <a:prstGeom prst="rect">
+                      <a:avLst/>
+                    </a:prstGeom>
+                  </pic:spPr>
+                </pic:pic>
+              </a:graphicData>
+            </a:graphic>
+          </wp:anchor>
+        </w:drawing>
+      </w:r>
+      <w:r>
+        <w:rPr>
+          <w:noProof/>
+        </w:rPr>
+        <w:t>\</w:t>
+      </w:r>
+      <w:r>
+        <w:t>Expand “Modules” and then expand “Real-Time Mo</w:t>
+      </w:r>
+      <w:r>
+        <w:t xml:space="preserve">dule”.  </w:t>
+      </w:r>
+      <w:r>
+        <w:t xml:space="preserve">Right click </w:t>
+      </w:r>
+      <w:proofErr w:type="gramStart"/>
+      <w:r>
+        <w:t xml:space="preserve">on </w:t>
+      </w:r>
+      <w:r>
+        <w:t xml:space="preserve"> </w:t>
+      </w:r>
+      <w:r>
+        <w:t>“</w:t>
+      </w:r>
+      <w:proofErr w:type="gramEnd"/>
+      <w:r>
+        <w:t>Real Time Development” and select “Activate”</w:t>
+      </w:r>
+      <w:r>
+        <w:t xml:space="preserve">.  </w:t>
+      </w:r>
+    </w:p>
+    <w:p>
+      <w:pPr>
+        <w:pStyle w:val="ListParagraph"/>
+      </w:pPr>
+    </w:p>
+    <w:p>
+      <w:pPr>
+        <w:pStyle w:val="ListParagraph"/>
+        <w:numPr>
+          <w:ilvl w:val="0"/>
+          <w:numId w:val="21"/>
+        </w:numPr>
+      </w:pPr>
+      <w:r>
+        <w:rPr>
+          <w:noProof/>
+        </w:rPr>
+        <w:lastRenderedPageBreak/>
+        <w:drawing>
+          <wp:anchor distT="0" distB="0" distL="114300" distR="114300" simplePos="0" relativeHeight="251744256" behindDoc="0" locked="0" layoutInCell="1" allowOverlap="1" wp14:anchorId="63381437" wp14:editId="49A05A83">
+            <wp:simplePos x="0" y="0"/>
+            <wp:positionH relativeFrom="margin">
+              <wp:align>center</wp:align>
+            </wp:positionH>
+            <wp:positionV relativeFrom="paragraph">
+              <wp:posOffset>452755</wp:posOffset>
+            </wp:positionV>
+            <wp:extent cx="5705475" cy="4391025"/>
+            <wp:effectExtent l="0" t="0" r="9525" b="9525"/>
+            <wp:wrapTopAndBottom/>
+            <wp:docPr id="404220070" name="Picture 1" descr="A screenshot of a computer&#10;&#10;Description automatically generated"/>
+            <wp:cNvGraphicFramePr>
+              <a:graphicFrameLocks xmlns:a="http://schemas.openxmlformats.org/drawingml/2006/main" noChangeAspect="1"/>
+            </wp:cNvGraphicFramePr>
+            <a:graphic xmlns:a="http://schemas.openxmlformats.org/drawingml/2006/main">
+              <a:graphicData uri="http://schemas.openxmlformats.org/drawingml/2006/picture">
+                <pic:pic xmlns:pic="http://schemas.openxmlformats.org/drawingml/2006/picture">
+                  <pic:nvPicPr>
+                    <pic:cNvPr id="1079963131" name="Picture 1" descr="A screenshot of a computer&#10;&#10;Description automatically generated"/>
+                    <pic:cNvPicPr/>
+                  </pic:nvPicPr>
+                  <pic:blipFill>
+                    <a:blip r:embed="rId59">
+                      <a:extLst>
+                        <a:ext uri="{28A0092B-C50C-407E-A947-70E740481C1C}">
+                          <a14:useLocalDpi xmlns:a14="http://schemas.microsoft.com/office/drawing/2010/main" val="0"/>
+                        </a:ext>
+                      </a:extLst>
+                    </a:blip>
+                    <a:stretch>
+                      <a:fillRect/>
+                    </a:stretch>
+                  </pic:blipFill>
+                  <pic:spPr>
+                    <a:xfrm>
+                      <a:off x="0" y="0"/>
+                      <a:ext cx="5705475" cy="4391025"/>
+                    </a:xfrm>
+                    <a:prstGeom prst="rect">
+                      <a:avLst/>
+                    </a:prstGeom>
+                  </pic:spPr>
+                </pic:pic>
+              </a:graphicData>
+            </a:graphic>
+          </wp:anchor>
+        </w:drawing>
+      </w:r>
+      <w:r>
+        <w:t>Follow instructions, entering the serial number, when prompted, until successful activation of “</w:t>
+      </w:r>
+      <w:r>
+        <w:t>Real-Time Module</w:t>
+      </w:r>
+      <w:r>
+        <w:t xml:space="preserve">”.  </w:t>
+      </w:r>
+    </w:p>
+    <w:p>
+      <w:pPr>
+        <w:pStyle w:val="ListParagraph"/>
+      </w:pPr>
+    </w:p>
+    <w:p>
+      <w:pPr>
+        <w:pStyle w:val="ListParagraph"/>
+        <w:numPr>
+          <w:ilvl w:val="0"/>
+          <w:numId w:val="21"/>
+        </w:numPr>
+      </w:pPr>
+      <w:r>
+        <w:t>Close “Ni License Manage”.</w:t>
+      </w:r>
+    </w:p>
+    <w:p>
+      <w:pPr>
+        <w:pStyle w:val="ListParagraph"/>
+      </w:pPr>
+    </w:p>
+    <w:p>
+      <w:r>
+        <w:br w:type="page"/>
+      </w:r>
+    </w:p>
+    <w:p>
+      <w:pPr>
+        <w:pStyle w:val="Heading2"/>
+        <w:ind w:left="720"/>
+        <w:rPr>
+          <w:b/>
+          <w:bCs/>
+          <w:sz w:val="24"/>
+          <w:szCs w:val="24"/>
+          <w:u w:val="single"/>
+        </w:rPr>
+      </w:pPr>
+      <w:r>
+        <w:rPr>
+          <w:b/>
+          <w:bCs/>
+          <w:sz w:val="24"/>
+          <w:szCs w:val="24"/>
+          <w:u w:val="single"/>
+        </w:rPr>
+        <w:lastRenderedPageBreak/>
+        <w:t>LabVIEW 2015 SP</w:t>
+      </w:r>
+    </w:p>
+    <w:p/>
+    <w:p>
+      <w:pPr>
+        <w:pStyle w:val="ListParagraph"/>
+        <w:numPr>
+          <w:ilvl w:val="0"/>
+          <w:numId w:val="25"/>
+        </w:numPr>
+      </w:pPr>
+      <w:r>
+        <w:t xml:space="preserve">From the mapped “Y” Drive, navigate to </w:t>
+      </w:r>
+      <w:r>
+        <w:t>Groups\Private\</w:t>
+      </w:r>
+      <w:proofErr w:type="spellStart"/>
+      <w:r>
+        <w:t>TestSupport</w:t>
+      </w:r>
+      <w:proofErr w:type="spellEnd"/>
+      <w:r>
+        <w:t xml:space="preserve">\JADEC Commissioning\Software\National </w:t>
+      </w:r>
+      <w:proofErr w:type="gramStart"/>
+      <w:r>
+        <w:t>Instruments</w:t>
+      </w:r>
+      <w:proofErr w:type="gramEnd"/>
+    </w:p>
+    <w:p>
+      <w:pPr>
+        <w:pStyle w:val="ListParagraph"/>
+        <w:numPr>
+          <w:ilvl w:val="0"/>
+          <w:numId w:val="25"/>
+        </w:numPr>
+      </w:pPr>
+      <w:r>
+        <w:t>Open the Folder “</w:t>
+      </w:r>
+      <w:r>
+        <w:t>2015sp1LV-WinEng</w:t>
+      </w:r>
+      <w:r>
+        <w:t>”</w:t>
+      </w:r>
+    </w:p>
+    <w:p>
+      <w:pPr>
+        <w:pStyle w:val="ListParagraph"/>
+        <w:numPr>
+          <w:ilvl w:val="0"/>
+          <w:numId w:val="25"/>
+        </w:numPr>
+      </w:pPr>
+      <w:r>
+        <w:rPr>
+          <w:noProof/>
+        </w:rPr>
+        <w:drawing>
+          <wp:anchor distT="0" distB="0" distL="114300" distR="114300" simplePos="0" relativeHeight="251745280" behindDoc="0" locked="0" layoutInCell="1" allowOverlap="1" wp14:anchorId="36576A0F" wp14:editId="2D02D899">
+            <wp:simplePos x="0" y="0"/>
+            <wp:positionH relativeFrom="margin">
+              <wp:align>right</wp:align>
+            </wp:positionH>
+            <wp:positionV relativeFrom="paragraph">
+              <wp:posOffset>227330</wp:posOffset>
+            </wp:positionV>
+            <wp:extent cx="6858000" cy="5296535"/>
+            <wp:effectExtent l="0" t="0" r="0" b="0"/>
+            <wp:wrapTopAndBottom/>
+            <wp:docPr id="406955043" name="Picture 1" descr="A screenshot of a computer&#10;&#10;Description automatically generated"/>
+            <wp:cNvGraphicFramePr>
+              <a:graphicFrameLocks xmlns:a="http://schemas.openxmlformats.org/drawingml/2006/main" noChangeAspect="1"/>
+            </wp:cNvGraphicFramePr>
+            <a:graphic xmlns:a="http://schemas.openxmlformats.org/drawingml/2006/main">
+              <a:graphicData uri="http://schemas.openxmlformats.org/drawingml/2006/picture">
+                <pic:pic xmlns:pic="http://schemas.openxmlformats.org/drawingml/2006/picture">
+                  <pic:nvPicPr>
+                    <pic:cNvPr id="406955043" name="Picture 1" descr="A screenshot of a computer&#10;&#10;Description automatically generated"/>
+                    <pic:cNvPicPr/>
+                  </pic:nvPicPr>
+                  <pic:blipFill>
+                    <a:blip r:embed="rId60">
+                      <a:extLst>
+                        <a:ext uri="{28A0092B-C50C-407E-A947-70E740481C1C}">
+                          <a14:useLocalDpi xmlns:a14="http://schemas.microsoft.com/office/drawing/2010/main" val="0"/>
+                        </a:ext>
+                      </a:extLst>
+                    </a:blip>
+                    <a:stretch>
+                      <a:fillRect/>
+                    </a:stretch>
+                  </pic:blipFill>
+                  <pic:spPr>
+                    <a:xfrm>
+                      <a:off x="0" y="0"/>
+                      <a:ext cx="6858000" cy="5296535"/>
+                    </a:xfrm>
+                    <a:prstGeom prst="rect">
+                      <a:avLst/>
+                    </a:prstGeom>
+                  </pic:spPr>
+                </pic:pic>
+              </a:graphicData>
+            </a:graphic>
+          </wp:anchor>
+        </w:drawing>
+      </w:r>
+      <w:proofErr w:type="gramStart"/>
+      <w:r>
+        <w:t>Right  click</w:t>
+      </w:r>
+      <w:proofErr w:type="gramEnd"/>
+      <w:r>
+        <w:t xml:space="preserve"> on “Setup” and select “Run JCI Elevated</w:t>
+      </w:r>
+      <w:r>
+        <w:t>”</w:t>
+      </w:r>
+    </w:p>
+    <w:p>
+      <w:pPr>
+        <w:pStyle w:val="ListParagraph"/>
+      </w:pPr>
+    </w:p>
+    <w:p>
+      <w:pPr>
+        <w:pStyle w:val="ListParagraph"/>
+        <w:numPr>
+          <w:ilvl w:val="0"/>
+          <w:numId w:val="25"/>
+        </w:numPr>
+      </w:pPr>
+      <w:r>
+        <w:rPr>
+          <w:noProof/>
+        </w:rPr>
+        <w:lastRenderedPageBreak/>
+        <w:drawing>
+          <wp:anchor distT="0" distB="0" distL="114300" distR="114300" simplePos="0" relativeHeight="251746304" behindDoc="0" locked="0" layoutInCell="1" allowOverlap="1" wp14:anchorId="10C8D34B" wp14:editId="338CA606">
+            <wp:simplePos x="0" y="0"/>
+            <wp:positionH relativeFrom="margin">
+              <wp:align>center</wp:align>
+            </wp:positionH>
+            <wp:positionV relativeFrom="paragraph">
+              <wp:posOffset>238125</wp:posOffset>
+            </wp:positionV>
+            <wp:extent cx="5619750" cy="4314825"/>
+            <wp:effectExtent l="0" t="0" r="0" b="9525"/>
+            <wp:wrapTopAndBottom/>
+            <wp:docPr id="2057444351" name="Picture 1" descr="A screenshot of a computer&#10;&#10;Description automatically generated"/>
+            <wp:cNvGraphicFramePr>
+              <a:graphicFrameLocks xmlns:a="http://schemas.openxmlformats.org/drawingml/2006/main" noChangeAspect="1"/>
+            </wp:cNvGraphicFramePr>
+            <a:graphic xmlns:a="http://schemas.openxmlformats.org/drawingml/2006/main">
+              <a:graphicData uri="http://schemas.openxmlformats.org/drawingml/2006/picture">
+                <pic:pic xmlns:pic="http://schemas.openxmlformats.org/drawingml/2006/picture">
+                  <pic:nvPicPr>
+                    <pic:cNvPr id="2057444351" name="Picture 1" descr="A screenshot of a computer&#10;&#10;Description automatically generated"/>
+                    <pic:cNvPicPr/>
+                  </pic:nvPicPr>
+                  <pic:blipFill>
+                    <a:blip r:embed="rId61">
+                      <a:extLst>
+                        <a:ext uri="{28A0092B-C50C-407E-A947-70E740481C1C}">
+                          <a14:useLocalDpi xmlns:a14="http://schemas.microsoft.com/office/drawing/2010/main" val="0"/>
+                        </a:ext>
+                      </a:extLst>
+                    </a:blip>
+                    <a:stretch>
+                      <a:fillRect/>
+                    </a:stretch>
+                  </pic:blipFill>
+                  <pic:spPr>
+                    <a:xfrm>
+                      <a:off x="0" y="0"/>
+                      <a:ext cx="5619750" cy="4314825"/>
+                    </a:xfrm>
+                    <a:prstGeom prst="rect">
+                      <a:avLst/>
+                    </a:prstGeom>
+                  </pic:spPr>
+                </pic:pic>
+              </a:graphicData>
+            </a:graphic>
+          </wp:anchor>
+        </w:drawing>
+      </w:r>
+      <w:r>
+        <w:t xml:space="preserve">A screen will display to start the Installation.  </w:t>
+      </w:r>
+      <w:r>
+        <w:t xml:space="preserve">Press “Next” to proceed.  </w:t>
+      </w:r>
+    </w:p>
+    <w:p>
+      <w:pPr>
+        <w:pStyle w:val="ListParagraph"/>
+      </w:pPr>
+    </w:p>
+    <w:p>
+      <w:pPr>
+        <w:pStyle w:val="ListParagraph"/>
+        <w:numPr>
+          <w:ilvl w:val="0"/>
+          <w:numId w:val="25"/>
+        </w:numPr>
+      </w:pPr>
+      <w:r>
+        <w:rPr>
+          <w:noProof/>
+        </w:rPr>
+        <w:lastRenderedPageBreak/>
+        <w:drawing>
+          <wp:anchor distT="0" distB="0" distL="114300" distR="114300" simplePos="0" relativeHeight="251748352" behindDoc="0" locked="0" layoutInCell="1" allowOverlap="1" wp14:anchorId="13C42A5A" wp14:editId="20438FD4">
+            <wp:simplePos x="0" y="0"/>
+            <wp:positionH relativeFrom="margin">
+              <wp:align>center</wp:align>
+            </wp:positionH>
+            <wp:positionV relativeFrom="paragraph">
+              <wp:posOffset>421005</wp:posOffset>
+            </wp:positionV>
+            <wp:extent cx="5562600" cy="4305300"/>
+            <wp:effectExtent l="0" t="0" r="0" b="0"/>
+            <wp:wrapTopAndBottom/>
+            <wp:docPr id="328184058" name="Picture 1" descr="A screenshot of a computer&#10;&#10;Description automatically generated"/>
+            <wp:cNvGraphicFramePr>
+              <a:graphicFrameLocks xmlns:a="http://schemas.openxmlformats.org/drawingml/2006/main" noChangeAspect="1"/>
+            </wp:cNvGraphicFramePr>
+            <a:graphic xmlns:a="http://schemas.openxmlformats.org/drawingml/2006/main">
+              <a:graphicData uri="http://schemas.openxmlformats.org/drawingml/2006/picture">
+                <pic:pic xmlns:pic="http://schemas.openxmlformats.org/drawingml/2006/picture">
+                  <pic:nvPicPr>
+                    <pic:cNvPr id="328184058" name="Picture 1" descr="A screenshot of a computer&#10;&#10;Description automatically generated"/>
+                    <pic:cNvPicPr/>
+                  </pic:nvPicPr>
+                  <pic:blipFill>
+                    <a:blip r:embed="rId62">
+                      <a:extLst>
+                        <a:ext uri="{28A0092B-C50C-407E-A947-70E740481C1C}">
+                          <a14:useLocalDpi xmlns:a14="http://schemas.microsoft.com/office/drawing/2010/main" val="0"/>
+                        </a:ext>
+                      </a:extLst>
+                    </a:blip>
+                    <a:stretch>
+                      <a:fillRect/>
+                    </a:stretch>
+                  </pic:blipFill>
+                  <pic:spPr>
+                    <a:xfrm>
+                      <a:off x="0" y="0"/>
+                      <a:ext cx="5562600" cy="4305300"/>
+                    </a:xfrm>
+                    <a:prstGeom prst="rect">
+                      <a:avLst/>
+                    </a:prstGeom>
+                  </pic:spPr>
+                </pic:pic>
+              </a:graphicData>
+            </a:graphic>
+          </wp:anchor>
+        </w:drawing>
+      </w:r>
+      <w:r>
+        <w:t xml:space="preserve">This screen will display the user information.  It should be populated.  If it is not, populate it as shown.  Press “Next” to proceed.  </w:t>
+      </w:r>
+    </w:p>
+    <w:p>
+      <w:pPr>
+        <w:pStyle w:val="ListParagraph"/>
+      </w:pPr>
+    </w:p>
+    <w:p>
+      <w:pPr>
+        <w:pStyle w:val="ListParagraph"/>
+        <w:numPr>
+          <w:ilvl w:val="0"/>
+          <w:numId w:val="25"/>
+        </w:numPr>
+      </w:pPr>
+      <w:r>
+        <w:rPr>
+          <w:noProof/>
+        </w:rPr>
+        <w:lastRenderedPageBreak/>
+        <w:drawing>
+          <wp:anchor distT="0" distB="0" distL="114300" distR="114300" simplePos="0" relativeHeight="251750400" behindDoc="0" locked="0" layoutInCell="1" allowOverlap="1" wp14:anchorId="3E3BBCE1" wp14:editId="26AC13B8">
+            <wp:simplePos x="0" y="0"/>
+            <wp:positionH relativeFrom="margin">
+              <wp:align>center</wp:align>
+            </wp:positionH>
+            <wp:positionV relativeFrom="paragraph">
+              <wp:posOffset>259080</wp:posOffset>
+            </wp:positionV>
+            <wp:extent cx="5591175" cy="4305300"/>
+            <wp:effectExtent l="0" t="0" r="9525" b="0"/>
+            <wp:wrapTopAndBottom/>
+            <wp:docPr id="427431881" name="Picture 1" descr="A screenshot of a computer&#10;&#10;Description automatically generated"/>
+            <wp:cNvGraphicFramePr>
+              <a:graphicFrameLocks xmlns:a="http://schemas.openxmlformats.org/drawingml/2006/main" noChangeAspect="1"/>
+            </wp:cNvGraphicFramePr>
+            <a:graphic xmlns:a="http://schemas.openxmlformats.org/drawingml/2006/main">
+              <a:graphicData uri="http://schemas.openxmlformats.org/drawingml/2006/picture">
+                <pic:pic xmlns:pic="http://schemas.openxmlformats.org/drawingml/2006/picture">
+                  <pic:nvPicPr>
+                    <pic:cNvPr id="427431881" name="Picture 1" descr="A screenshot of a computer&#10;&#10;Description automatically generated"/>
+                    <pic:cNvPicPr/>
+                  </pic:nvPicPr>
+                  <pic:blipFill>
+                    <a:blip r:embed="rId63">
+                      <a:extLst>
+                        <a:ext uri="{28A0092B-C50C-407E-A947-70E740481C1C}">
+                          <a14:useLocalDpi xmlns:a14="http://schemas.microsoft.com/office/drawing/2010/main" val="0"/>
+                        </a:ext>
+                      </a:extLst>
+                    </a:blip>
+                    <a:stretch>
+                      <a:fillRect/>
+                    </a:stretch>
+                  </pic:blipFill>
+                  <pic:spPr>
+                    <a:xfrm>
+                      <a:off x="0" y="0"/>
+                      <a:ext cx="5591175" cy="4305300"/>
+                    </a:xfrm>
+                    <a:prstGeom prst="rect">
+                      <a:avLst/>
+                    </a:prstGeom>
+                  </pic:spPr>
+                </pic:pic>
+              </a:graphicData>
+            </a:graphic>
+          </wp:anchor>
+        </w:drawing>
+      </w:r>
+      <w:r>
+        <w:t>Enter at last the serial number for “LabVIEW 2015 SP1”</w:t>
+      </w:r>
+      <w:r>
+        <w:t xml:space="preserve">.  Press “Next” to continue.  </w:t>
+      </w:r>
+    </w:p>
+    <w:p>
+      <w:pPr>
+        <w:pStyle w:val="ListParagraph"/>
+      </w:pPr>
+    </w:p>
+    <w:p>
+      <w:pPr>
+        <w:pStyle w:val="ListParagraph"/>
+      </w:pPr>
+    </w:p>
+    <w:p>
+      <w:pPr>
+        <w:pStyle w:val="ListParagraph"/>
+        <w:numPr>
+          <w:ilvl w:val="0"/>
+          <w:numId w:val="25"/>
+        </w:numPr>
+      </w:pPr>
+      <w:r>
+        <w:rPr>
+          <w:noProof/>
+        </w:rPr>
+        <w:lastRenderedPageBreak/>
+        <w:drawing>
+          <wp:anchor distT="0" distB="0" distL="114300" distR="114300" simplePos="0" relativeHeight="251752448" behindDoc="0" locked="0" layoutInCell="1" allowOverlap="1" wp14:anchorId="59B9DF44" wp14:editId="76DBB519">
+            <wp:simplePos x="0" y="0"/>
+            <wp:positionH relativeFrom="margin">
+              <wp:align>center</wp:align>
+            </wp:positionH>
+            <wp:positionV relativeFrom="paragraph">
+              <wp:posOffset>233680</wp:posOffset>
+            </wp:positionV>
+            <wp:extent cx="5562600" cy="4276725"/>
+            <wp:effectExtent l="0" t="0" r="0" b="9525"/>
+            <wp:wrapTopAndBottom/>
+            <wp:docPr id="1137785857" name="Picture 1" descr="A screenshot of a computer&#10;&#10;Description automatically generated"/>
+            <wp:cNvGraphicFramePr>
+              <a:graphicFrameLocks xmlns:a="http://schemas.openxmlformats.org/drawingml/2006/main" noChangeAspect="1"/>
+            </wp:cNvGraphicFramePr>
+            <a:graphic xmlns:a="http://schemas.openxmlformats.org/drawingml/2006/main">
+              <a:graphicData uri="http://schemas.openxmlformats.org/drawingml/2006/picture">
+                <pic:pic xmlns:pic="http://schemas.openxmlformats.org/drawingml/2006/picture">
+                  <pic:nvPicPr>
+                    <pic:cNvPr id="1137785857" name="Picture 1" descr="A screenshot of a computer&#10;&#10;Description automatically generated"/>
+                    <pic:cNvPicPr/>
+                  </pic:nvPicPr>
+                  <pic:blipFill>
+                    <a:blip r:embed="rId64">
+                      <a:extLst>
+                        <a:ext uri="{28A0092B-C50C-407E-A947-70E740481C1C}">
+                          <a14:useLocalDpi xmlns:a14="http://schemas.microsoft.com/office/drawing/2010/main" val="0"/>
+                        </a:ext>
+                      </a:extLst>
+                    </a:blip>
+                    <a:stretch>
+                      <a:fillRect/>
+                    </a:stretch>
+                  </pic:blipFill>
+                  <pic:spPr>
+                    <a:xfrm>
+                      <a:off x="0" y="0"/>
+                      <a:ext cx="5562600" cy="4276725"/>
+                    </a:xfrm>
+                    <a:prstGeom prst="rect">
+                      <a:avLst/>
+                    </a:prstGeom>
+                  </pic:spPr>
+                </pic:pic>
+              </a:graphicData>
+            </a:graphic>
+          </wp:anchor>
+        </w:drawing>
+      </w:r>
+      <w:r>
+        <w:t xml:space="preserve">This screen will ask for the destination directory.  Leave them default.  Press “Next” to proceed.  </w:t>
+      </w:r>
+    </w:p>
+    <w:p>
+      <w:pPr>
+        <w:pStyle w:val="ListParagraph"/>
+      </w:pPr>
+    </w:p>
+    <w:p>
+      <w:pPr>
+        <w:pStyle w:val="ListParagraph"/>
+        <w:numPr>
+          <w:ilvl w:val="0"/>
+          <w:numId w:val="25"/>
+        </w:numPr>
+      </w:pPr>
+      <w:r>
+        <w:rPr>
+          <w:noProof/>
+        </w:rPr>
+        <w:lastRenderedPageBreak/>
+        <w:drawing>
+          <wp:anchor distT="0" distB="0" distL="114300" distR="114300" simplePos="0" relativeHeight="251754496" behindDoc="0" locked="0" layoutInCell="1" allowOverlap="1" wp14:anchorId="0F3D6368" wp14:editId="3A139E2A">
+            <wp:simplePos x="0" y="0"/>
+            <wp:positionH relativeFrom="margin">
+              <wp:align>center</wp:align>
+            </wp:positionH>
+            <wp:positionV relativeFrom="paragraph">
+              <wp:posOffset>205105</wp:posOffset>
+            </wp:positionV>
+            <wp:extent cx="5562600" cy="4276725"/>
+            <wp:effectExtent l="0" t="0" r="0" b="9525"/>
+            <wp:wrapTopAndBottom/>
+            <wp:docPr id="620273938" name="Picture 1" descr="A screenshot of a computer program&#10;&#10;Description automatically generated"/>
+            <wp:cNvGraphicFramePr>
+              <a:graphicFrameLocks xmlns:a="http://schemas.openxmlformats.org/drawingml/2006/main" noChangeAspect="1"/>
+            </wp:cNvGraphicFramePr>
+            <a:graphic xmlns:a="http://schemas.openxmlformats.org/drawingml/2006/main">
+              <a:graphicData uri="http://schemas.openxmlformats.org/drawingml/2006/picture">
+                <pic:pic xmlns:pic="http://schemas.openxmlformats.org/drawingml/2006/picture">
+                  <pic:nvPicPr>
+                    <pic:cNvPr id="620273938" name="Picture 1" descr="A screenshot of a computer program&#10;&#10;Description automatically generated"/>
+                    <pic:cNvPicPr/>
+                  </pic:nvPicPr>
+                  <pic:blipFill>
+                    <a:blip r:embed="rId65">
+                      <a:extLst>
+                        <a:ext uri="{28A0092B-C50C-407E-A947-70E740481C1C}">
+                          <a14:useLocalDpi xmlns:a14="http://schemas.microsoft.com/office/drawing/2010/main" val="0"/>
+                        </a:ext>
+                      </a:extLst>
+                    </a:blip>
+                    <a:stretch>
+                      <a:fillRect/>
+                    </a:stretch>
+                  </pic:blipFill>
+                  <pic:spPr>
+                    <a:xfrm>
+                      <a:off x="0" y="0"/>
+                      <a:ext cx="5562600" cy="4276725"/>
+                    </a:xfrm>
+                    <a:prstGeom prst="rect">
+                      <a:avLst/>
+                    </a:prstGeom>
+                  </pic:spPr>
+                </pic:pic>
+              </a:graphicData>
+            </a:graphic>
+          </wp:anchor>
+        </w:drawing>
+      </w:r>
+      <w:r>
+        <w:t xml:space="preserve">This screen will ask the user to confirm the features to be installed.  Leave all default.  Press “Next” to </w:t>
+      </w:r>
+      <w:r>
+        <w:t>proceed</w:t>
+      </w:r>
+      <w:r>
+        <w:t xml:space="preserve">.  </w:t>
+      </w:r>
+    </w:p>
+    <w:p>
+      <w:pPr>
+        <w:pStyle w:val="ListParagraph"/>
+      </w:pPr>
+    </w:p>
+    <w:p>
+      <w:pPr>
+        <w:pStyle w:val="ListParagraph"/>
+        <w:numPr>
+          <w:ilvl w:val="0"/>
+          <w:numId w:val="25"/>
+        </w:numPr>
+      </w:pPr>
+      <w:r>
+        <w:rPr>
+          <w:noProof/>
+        </w:rPr>
+        <w:lastRenderedPageBreak/>
+        <w:drawing>
+          <wp:anchor distT="0" distB="0" distL="114300" distR="114300" simplePos="0" relativeHeight="251756544" behindDoc="0" locked="0" layoutInCell="1" allowOverlap="1" wp14:anchorId="3C7D310B" wp14:editId="65747385">
+            <wp:simplePos x="0" y="0"/>
+            <wp:positionH relativeFrom="margin">
+              <wp:align>center</wp:align>
+            </wp:positionH>
+            <wp:positionV relativeFrom="paragraph">
+              <wp:posOffset>433705</wp:posOffset>
+            </wp:positionV>
+            <wp:extent cx="5581650" cy="4305300"/>
+            <wp:effectExtent l="0" t="0" r="0" b="0"/>
+            <wp:wrapTopAndBottom/>
+            <wp:docPr id="1846422320" name="Picture 1" descr="A screenshot of a computer&#10;&#10;Description automatically generated"/>
+            <wp:cNvGraphicFramePr>
+              <a:graphicFrameLocks xmlns:a="http://schemas.openxmlformats.org/drawingml/2006/main" noChangeAspect="1"/>
+            </wp:cNvGraphicFramePr>
+            <a:graphic xmlns:a="http://schemas.openxmlformats.org/drawingml/2006/main">
+              <a:graphicData uri="http://schemas.openxmlformats.org/drawingml/2006/picture">
+                <pic:pic xmlns:pic="http://schemas.openxmlformats.org/drawingml/2006/picture">
+                  <pic:nvPicPr>
+                    <pic:cNvPr id="1846422320" name="Picture 1" descr="A screenshot of a computer&#10;&#10;Description automatically generated"/>
+                    <pic:cNvPicPr/>
+                  </pic:nvPicPr>
+                  <pic:blipFill>
+                    <a:blip r:embed="rId66">
+                      <a:extLst>
+                        <a:ext uri="{28A0092B-C50C-407E-A947-70E740481C1C}">
+                          <a14:useLocalDpi xmlns:a14="http://schemas.microsoft.com/office/drawing/2010/main" val="0"/>
+                        </a:ext>
+                      </a:extLst>
+                    </a:blip>
+                    <a:stretch>
+                      <a:fillRect/>
+                    </a:stretch>
+                  </pic:blipFill>
+                  <pic:spPr>
+                    <a:xfrm>
+                      <a:off x="0" y="0"/>
+                      <a:ext cx="5581650" cy="4305300"/>
+                    </a:xfrm>
+                    <a:prstGeom prst="rect">
+                      <a:avLst/>
+                    </a:prstGeom>
+                  </pic:spPr>
+                </pic:pic>
+              </a:graphicData>
+            </a:graphic>
+          </wp:anchor>
+        </w:drawing>
+      </w:r>
+      <w:r>
+        <w:t xml:space="preserve">This screen will </w:t>
+      </w:r>
+      <w:r>
+        <w:t xml:space="preserve">prompt the user about “Product Notifications”.  Verify </w:t>
+      </w:r>
+      <w:r>
+        <w:t xml:space="preserve">that “Search for important updates” is checked and press “Next” to proceed.  </w:t>
+      </w:r>
+    </w:p>
+    <w:p>
+      <w:pPr>
+        <w:pStyle w:val="ListParagraph"/>
+      </w:pPr>
+    </w:p>
+    <w:p>
+      <w:pPr>
+        <w:pStyle w:val="ListParagraph"/>
+        <w:numPr>
+          <w:ilvl w:val="0"/>
+          <w:numId w:val="25"/>
+        </w:numPr>
+      </w:pPr>
+      <w:r>
+        <w:rPr>
+          <w:noProof/>
+        </w:rPr>
+        <w:lastRenderedPageBreak/>
+        <w:drawing>
+          <wp:anchor distT="0" distB="0" distL="114300" distR="114300" simplePos="0" relativeHeight="251758592" behindDoc="0" locked="0" layoutInCell="1" allowOverlap="1" wp14:anchorId="6666783C" wp14:editId="6C82AC8A">
+            <wp:simplePos x="0" y="0"/>
+            <wp:positionH relativeFrom="margin">
+              <wp:align>center</wp:align>
+            </wp:positionH>
+            <wp:positionV relativeFrom="paragraph">
+              <wp:posOffset>386080</wp:posOffset>
+            </wp:positionV>
+            <wp:extent cx="5572125" cy="4305300"/>
+            <wp:effectExtent l="0" t="0" r="9525" b="0"/>
+            <wp:wrapTopAndBottom/>
+            <wp:docPr id="1431850410" name="Picture 1" descr="A screenshot of a computer&#10;&#10;Description automatically generated"/>
+            <wp:cNvGraphicFramePr>
+              <a:graphicFrameLocks xmlns:a="http://schemas.openxmlformats.org/drawingml/2006/main" noChangeAspect="1"/>
+            </wp:cNvGraphicFramePr>
+            <a:graphic xmlns:a="http://schemas.openxmlformats.org/drawingml/2006/main">
+              <a:graphicData uri="http://schemas.openxmlformats.org/drawingml/2006/picture">
+                <pic:pic xmlns:pic="http://schemas.openxmlformats.org/drawingml/2006/picture">
+                  <pic:nvPicPr>
+                    <pic:cNvPr id="1431850410" name="Picture 1" descr="A screenshot of a computer&#10;&#10;Description automatically generated"/>
+                    <pic:cNvPicPr/>
+                  </pic:nvPicPr>
+                  <pic:blipFill>
+                    <a:blip r:embed="rId67">
+                      <a:extLst>
+                        <a:ext uri="{28A0092B-C50C-407E-A947-70E740481C1C}">
+                          <a14:useLocalDpi xmlns:a14="http://schemas.microsoft.com/office/drawing/2010/main" val="0"/>
+                        </a:ext>
+                      </a:extLst>
+                    </a:blip>
+                    <a:stretch>
+                      <a:fillRect/>
+                    </a:stretch>
+                  </pic:blipFill>
+                  <pic:spPr>
+                    <a:xfrm>
+                      <a:off x="0" y="0"/>
+                      <a:ext cx="5572125" cy="4305300"/>
+                    </a:xfrm>
+                    <a:prstGeom prst="rect">
+                      <a:avLst/>
+                    </a:prstGeom>
+                  </pic:spPr>
+                </pic:pic>
+              </a:graphicData>
+            </a:graphic>
+          </wp:anchor>
+        </w:drawing>
+      </w:r>
+      <w:r>
+        <w:t xml:space="preserve">The next screen will search for important product updates.  There should not be any but, if there are, install them. </w:t>
+      </w:r>
+      <w:r>
+        <w:t>Press “Next” to proceed</w:t>
+      </w:r>
+      <w:r>
+        <w:t xml:space="preserve">.  </w:t>
+      </w:r>
+    </w:p>
+    <w:p>
+      <w:pPr>
+        <w:pStyle w:val="ListParagraph"/>
+      </w:pPr>
+    </w:p>
+    <w:p>
+      <w:pPr>
+        <w:pStyle w:val="ListParagraph"/>
+        <w:numPr>
+          <w:ilvl w:val="0"/>
+          <w:numId w:val="25"/>
+        </w:numPr>
+      </w:pPr>
+      <w:r>
+        <w:rPr>
+          <w:noProof/>
+        </w:rPr>
+        <w:lastRenderedPageBreak/>
+        <w:drawing>
+          <wp:anchor distT="0" distB="0" distL="114300" distR="114300" simplePos="0" relativeHeight="251761664" behindDoc="0" locked="0" layoutInCell="1" allowOverlap="1" wp14:anchorId="3BF27802" wp14:editId="7D6C4BE2">
+            <wp:simplePos x="0" y="0"/>
+            <wp:positionH relativeFrom="margin">
+              <wp:align>center</wp:align>
+            </wp:positionH>
+            <wp:positionV relativeFrom="paragraph">
+              <wp:posOffset>424180</wp:posOffset>
+            </wp:positionV>
+            <wp:extent cx="5562600" cy="4286250"/>
+            <wp:effectExtent l="0" t="0" r="0" b="0"/>
+            <wp:wrapTopAndBottom/>
+            <wp:docPr id="1139193939" name="Picture 1" descr="A screenshot of a computer screen&#10;&#10;Description automatically generated"/>
+            <wp:cNvGraphicFramePr>
+              <a:graphicFrameLocks xmlns:a="http://schemas.openxmlformats.org/drawingml/2006/main" noChangeAspect="1"/>
+            </wp:cNvGraphicFramePr>
+            <a:graphic xmlns:a="http://schemas.openxmlformats.org/drawingml/2006/main">
+              <a:graphicData uri="http://schemas.openxmlformats.org/drawingml/2006/picture">
+                <pic:pic xmlns:pic="http://schemas.openxmlformats.org/drawingml/2006/picture">
+                  <pic:nvPicPr>
+                    <pic:cNvPr id="477498936" name="Picture 1" descr="A screenshot of a computer screen&#10;&#10;Description automatically generated"/>
+                    <pic:cNvPicPr/>
+                  </pic:nvPicPr>
+                  <pic:blipFill>
+                    <a:blip r:embed="rId68">
+                      <a:extLst>
+                        <a:ext uri="{28A0092B-C50C-407E-A947-70E740481C1C}">
+                          <a14:useLocalDpi xmlns:a14="http://schemas.microsoft.com/office/drawing/2010/main" val="0"/>
+                        </a:ext>
+                      </a:extLst>
+                    </a:blip>
+                    <a:stretch>
+                      <a:fillRect/>
+                    </a:stretch>
+                  </pic:blipFill>
+                  <pic:spPr>
+                    <a:xfrm>
+                      <a:off x="0" y="0"/>
+                      <a:ext cx="5562600" cy="4286250"/>
+                    </a:xfrm>
+                    <a:prstGeom prst="rect">
+                      <a:avLst/>
+                    </a:prstGeom>
+                  </pic:spPr>
+                </pic:pic>
+              </a:graphicData>
+            </a:graphic>
+          </wp:anchor>
+        </w:drawing>
+      </w:r>
+      <w:r>
+        <w:t xml:space="preserve">The next screen will prompt the user to accept x </w:t>
+      </w:r>
+      <w:r>
+        <w:t xml:space="preserve">“License Agreements”.  Select “I accept the License Agreement” and press “Next” to proceed.  </w:t>
+      </w:r>
+    </w:p>
+    <w:p>
+      <w:pPr>
+        <w:pStyle w:val="ListParagraph"/>
+      </w:pPr>
+    </w:p>
+    <w:p>
+      <w:pPr>
+        <w:pStyle w:val="ListParagraph"/>
+        <w:numPr>
+          <w:ilvl w:val="0"/>
+          <w:numId w:val="25"/>
+        </w:numPr>
+      </w:pPr>
+      <w:r>
+        <w:rPr>
+          <w:noProof/>
+        </w:rPr>
+        <w:lastRenderedPageBreak/>
+        <w:drawing>
+          <wp:anchor distT="0" distB="0" distL="114300" distR="114300" simplePos="0" relativeHeight="251763712" behindDoc="0" locked="0" layoutInCell="1" allowOverlap="1" wp14:anchorId="0D6DE359" wp14:editId="242CB69A">
+            <wp:simplePos x="0" y="0"/>
+            <wp:positionH relativeFrom="margin">
+              <wp:align>center</wp:align>
+            </wp:positionH>
+            <wp:positionV relativeFrom="paragraph">
+              <wp:posOffset>405130</wp:posOffset>
+            </wp:positionV>
+            <wp:extent cx="5562600" cy="4305300"/>
+            <wp:effectExtent l="0" t="0" r="0" b="0"/>
+            <wp:wrapTopAndBottom/>
+            <wp:docPr id="549335378" name="Picture 1" descr="A screenshot of a computer&#10;&#10;Description automatically generated"/>
+            <wp:cNvGraphicFramePr>
+              <a:graphicFrameLocks xmlns:a="http://schemas.openxmlformats.org/drawingml/2006/main" noChangeAspect="1"/>
+            </wp:cNvGraphicFramePr>
+            <a:graphic xmlns:a="http://schemas.openxmlformats.org/drawingml/2006/main">
+              <a:graphicData uri="http://schemas.openxmlformats.org/drawingml/2006/picture">
+                <pic:pic xmlns:pic="http://schemas.openxmlformats.org/drawingml/2006/picture">
+                  <pic:nvPicPr>
+                    <pic:cNvPr id="549335378" name="Picture 1" descr="A screenshot of a computer&#10;&#10;Description automatically generated"/>
+                    <pic:cNvPicPr/>
+                  </pic:nvPicPr>
+                  <pic:blipFill>
+                    <a:blip r:embed="rId69">
+                      <a:extLst>
+                        <a:ext uri="{28A0092B-C50C-407E-A947-70E740481C1C}">
+                          <a14:useLocalDpi xmlns:a14="http://schemas.microsoft.com/office/drawing/2010/main" val="0"/>
+                        </a:ext>
+                      </a:extLst>
+                    </a:blip>
+                    <a:stretch>
+                      <a:fillRect/>
+                    </a:stretch>
+                  </pic:blipFill>
+                  <pic:spPr>
+                    <a:xfrm>
+                      <a:off x="0" y="0"/>
+                      <a:ext cx="5562600" cy="4305300"/>
+                    </a:xfrm>
+                    <a:prstGeom prst="rect">
+                      <a:avLst/>
+                    </a:prstGeom>
+                  </pic:spPr>
+                </pic:pic>
+              </a:graphicData>
+            </a:graphic>
+          </wp:anchor>
+        </w:drawing>
+      </w:r>
+      <w:r>
+        <w:t xml:space="preserve">This </w:t>
+      </w:r>
+      <w:r>
+        <w:t xml:space="preserve">next screen will confirm what is being installed and by clicking “Next”, installation will begin.  Press “Next” to proceed.  </w:t>
+      </w:r>
+    </w:p>
+    <w:p>
+      <w:pPr>
+        <w:pStyle w:val="ListParagraph"/>
+      </w:pPr>
+    </w:p>
+    <w:p>
+      <w:pPr>
+        <w:pStyle w:val="ListParagraph"/>
+        <w:numPr>
+          <w:ilvl w:val="0"/>
+          <w:numId w:val="25"/>
+        </w:numPr>
       </w:pPr>
     </w:p>
     <w:sectPr>
-      <w:headerReference w:type="default" r:id="rId54"/>
-      <w:footerReference w:type="default" r:id="rId55"/>
+      <w:headerReference w:type="default" r:id="rId70"/>
+      <w:footerReference w:type="default" r:id="rId71"/>
       <w:pgSz w:w="12240" w:h="15840"/>
       <w:pgMar w:top="720" w:right="720" w:bottom="720" w:left="720" w:header="432" w:footer="144" w:gutter="0"/>
       <w:cols w:space="720"/>
@@ -7661,6 +9414,92 @@
 <file path=word/numbering.xml><?xml version="1.0" encoding="utf-8"?>
 <w:numbering xmlns:wpc="http://schemas.microsoft.com/office/word/2010/wordprocessingCanvas" xmlns:cx="http://schemas.microsoft.com/office/drawing/2014/chartex" xmlns:cx1="http://schemas.microsoft.com/office/drawing/2015/9/8/chartex" xmlns:cx2="http://schemas.microsoft.com/office/drawing/2015/10/21/chartex" xmlns:cx3="http://schemas.microsoft.com/office/drawing/2016/5/9/chartex" xmlns:cx4="http://schemas.microsoft.com/office/drawing/2016/5/10/chartex" xmlns:cx5="http://schemas.microsoft.com/office/drawing/2016/5/11/chartex" xmlns:cx6="http://schemas.microsoft.com/office/drawing/2016/5/12/chartex" xmlns:cx7="http://schemas.microsoft.com/office/drawing/2016/5/13/chartex" xmlns:cx8="http://schemas.microsoft.com/office/drawing/2016/5/14/chartex" xmlns:mc="http://schemas.openxmlformats.org/markup-compatibility/2006" xmlns:aink="http://schemas.microsoft.com/office/drawing/2016/ink" xmlns:am3d="http://schemas.microsoft.com/office/drawing/2017/model3d" xmlns:o="urn:schemas-microsoft-com:office:office" xmlns:oel="http://schemas.microsoft.com/office/2019/extlst" xmlns:r="http://schemas.openxmlformats.org/officeDocument/2006/relationships" xmlns:m="http://schemas.openxmlformats.org/officeDocument/2006/math" xmlns:v="urn:schemas-microsoft-com:vml" xmlns:wp14="http://schemas.microsoft.com/office/word/2010/wordprocessingDrawing" xmlns:wp="http://schemas.openxmlformats.org/drawingml/2006/wordprocessingDrawing" xmlns:w10="urn:schemas-microsoft-com:office:word" xmlns:w="http://schemas.openxmlformats.org/wordprocessingml/2006/main" xmlns:w14="http://schemas.microsoft.com/office/word/2010/wordml" xmlns:w15="http://schemas.microsoft.com/office/word/2012/wordml" xmlns:w16cex="http://schemas.microsoft.com/office/word/2018/wordml/cex" xmlns:w16cid="http://schemas.microsoft.com/office/word/2016/wordml/cid" xmlns:w16="http://schemas.microsoft.com/office/word/2018/wordml" xmlns:w16du="http://schemas.microsoft.com/office/word/2023/wordml/word16du" xmlns:w16sdtdh="http://schemas.microsoft.com/office/word/2020/wordml/sdtdatahash" xmlns:w16se="http://schemas.microsoft.com/office/word/2015/wordml/symex" xmlns:wpg="http://schemas.microsoft.com/office/word/2010/wordprocessingGroup" xmlns:wpi="http://schemas.microsoft.com/office/word/2010/wordprocessingInk" xmlns:wne="http://schemas.microsoft.com/office/word/2006/wordml" xmlns:wps="http://schemas.microsoft.com/office/word/2010/wordprocessingShape" mc:Ignorable="w14 w15 w16se w16cid w16 w16cex w16sdtdh w16du wp14">
   <w:abstractNum w:abstractNumId="0" w15:restartNumberingAfterBreak="0">
+    <w:nsid w:val="06FB0974"/>
+    <w:multiLevelType w:val="hybridMultilevel"/>
+    <w:tmpl w:val="AEA80960"/>
+    <w:lvl w:ilvl="0" w:tplc="04090015">
+      <w:start w:val="1"/>
+      <w:numFmt w:val="upperLetter"/>
+      <w:lvlText w:val="%1."/>
+      <w:lvlJc w:val="left"/>
+      <w:pPr>
+        <w:ind w:left="1080" w:hanging="360"/>
+      </w:pPr>
+    </w:lvl>
+    <w:lvl w:ilvl="1" w:tplc="04090019" w:tentative="1">
+      <w:start w:val="1"/>
+      <w:numFmt w:val="lowerLetter"/>
+      <w:lvlText w:val="%2."/>
+      <w:lvlJc w:val="left"/>
+      <w:pPr>
+        <w:ind w:left="1800" w:hanging="360"/>
+      </w:pPr>
+    </w:lvl>
+    <w:lvl w:ilvl="2" w:tplc="0409001B" w:tentative="1">
+      <w:start w:val="1"/>
+      <w:numFmt w:val="lowerRoman"/>
+      <w:lvlText w:val="%3."/>
+      <w:lvlJc w:val="right"/>
+      <w:pPr>
+        <w:ind w:left="2520" w:hanging="180"/>
+      </w:pPr>
+    </w:lvl>
+    <w:lvl w:ilvl="3" w:tplc="0409000F" w:tentative="1">
+      <w:start w:val="1"/>
+      <w:numFmt w:val="decimal"/>
+      <w:lvlText w:val="%4."/>
+      <w:lvlJc w:val="left"/>
+      <w:pPr>
+        <w:ind w:left="3240" w:hanging="360"/>
+      </w:pPr>
+    </w:lvl>
+    <w:lvl w:ilvl="4" w:tplc="04090019" w:tentative="1">
+      <w:start w:val="1"/>
+      <w:numFmt w:val="lowerLetter"/>
+      <w:lvlText w:val="%5."/>
+      <w:lvlJc w:val="left"/>
+      <w:pPr>
+        <w:ind w:left="3960" w:hanging="360"/>
+      </w:pPr>
+    </w:lvl>
+    <w:lvl w:ilvl="5" w:tplc="0409001B" w:tentative="1">
+      <w:start w:val="1"/>
+      <w:numFmt w:val="lowerRoman"/>
+      <w:lvlText w:val="%6."/>
+      <w:lvlJc w:val="right"/>
+      <w:pPr>
+        <w:ind w:left="4680" w:hanging="180"/>
+      </w:pPr>
+    </w:lvl>
+    <w:lvl w:ilvl="6" w:tplc="0409000F" w:tentative="1">
+      <w:start w:val="1"/>
+      <w:numFmt w:val="decimal"/>
+      <w:lvlText w:val="%7."/>
+      <w:lvlJc w:val="left"/>
+      <w:pPr>
+        <w:ind w:left="5400" w:hanging="360"/>
+      </w:pPr>
+    </w:lvl>
+    <w:lvl w:ilvl="7" w:tplc="04090019" w:tentative="1">
+      <w:start w:val="1"/>
+      <w:numFmt w:val="lowerLetter"/>
+      <w:lvlText w:val="%8."/>
+      <w:lvlJc w:val="left"/>
+      <w:pPr>
+        <w:ind w:left="6120" w:hanging="360"/>
+      </w:pPr>
+    </w:lvl>
+    <w:lvl w:ilvl="8" w:tplc="0409001B" w:tentative="1">
+      <w:start w:val="1"/>
+      <w:numFmt w:val="lowerRoman"/>
+      <w:lvlText w:val="%9."/>
+      <w:lvlJc w:val="right"/>
+      <w:pPr>
+        <w:ind w:left="6840" w:hanging="180"/>
+      </w:pPr>
+    </w:lvl>
+  </w:abstractNum>
+  <w:abstractNum w:abstractNumId="1" w15:restartNumberingAfterBreak="0">
     <w:nsid w:val="0AF10364"/>
     <w:multiLevelType w:val="hybridMultilevel"/>
     <w:tmpl w:val="4582FAA4"/>
@@ -7746,7 +9585,7 @@
       </w:pPr>
     </w:lvl>
   </w:abstractNum>
-  <w:abstractNum w:abstractNumId="1" w15:restartNumberingAfterBreak="0">
+  <w:abstractNum w:abstractNumId="2" w15:restartNumberingAfterBreak="0">
     <w:nsid w:val="0DBD3C1E"/>
     <w:multiLevelType w:val="hybridMultilevel"/>
     <w:tmpl w:val="FCEEC71E"/>
@@ -7832,7 +9671,7 @@
       </w:pPr>
     </w:lvl>
   </w:abstractNum>
-  <w:abstractNum w:abstractNumId="2" w15:restartNumberingAfterBreak="0">
+  <w:abstractNum w:abstractNumId="3" w15:restartNumberingAfterBreak="0">
     <w:nsid w:val="2DD45621"/>
     <w:multiLevelType w:val="multilevel"/>
     <w:tmpl w:val="F6AE0D4E"/>
@@ -7945,7 +9784,7 @@
       </w:pPr>
     </w:lvl>
   </w:abstractNum>
-  <w:abstractNum w:abstractNumId="3" w15:restartNumberingAfterBreak="0">
+  <w:abstractNum w:abstractNumId="4" w15:restartNumberingAfterBreak="0">
     <w:nsid w:val="306F57AA"/>
     <w:multiLevelType w:val="hybridMultilevel"/>
     <w:tmpl w:val="0456A192"/>
@@ -8031,7 +9870,7 @@
       </w:pPr>
     </w:lvl>
   </w:abstractNum>
-  <w:abstractNum w:abstractNumId="4" w15:restartNumberingAfterBreak="0">
+  <w:abstractNum w:abstractNumId="5" w15:restartNumberingAfterBreak="0">
     <w:nsid w:val="3C194B2A"/>
     <w:multiLevelType w:val="multilevel"/>
     <w:tmpl w:val="AE8601A6"/>
@@ -8144,7 +9983,93 @@
       </w:pPr>
     </w:lvl>
   </w:abstractNum>
-  <w:abstractNum w:abstractNumId="5" w15:restartNumberingAfterBreak="0">
+  <w:abstractNum w:abstractNumId="6" w15:restartNumberingAfterBreak="0">
+    <w:nsid w:val="407A5080"/>
+    <w:multiLevelType w:val="hybridMultilevel"/>
+    <w:tmpl w:val="EA4AA140"/>
+    <w:lvl w:ilvl="0" w:tplc="0409000F">
+      <w:start w:val="1"/>
+      <w:numFmt w:val="decimal"/>
+      <w:lvlText w:val="%1."/>
+      <w:lvlJc w:val="left"/>
+      <w:pPr>
+        <w:ind w:left="720" w:hanging="360"/>
+      </w:pPr>
+    </w:lvl>
+    <w:lvl w:ilvl="1" w:tplc="04090019" w:tentative="1">
+      <w:start w:val="1"/>
+      <w:numFmt w:val="lowerLetter"/>
+      <w:lvlText w:val="%2."/>
+      <w:lvlJc w:val="left"/>
+      <w:pPr>
+        <w:ind w:left="1440" w:hanging="360"/>
+      </w:pPr>
+    </w:lvl>
+    <w:lvl w:ilvl="2" w:tplc="0409001B" w:tentative="1">
+      <w:start w:val="1"/>
+      <w:numFmt w:val="lowerRoman"/>
+      <w:lvlText w:val="%3."/>
+      <w:lvlJc w:val="right"/>
+      <w:pPr>
+        <w:ind w:left="2160" w:hanging="180"/>
+      </w:pPr>
+    </w:lvl>
+    <w:lvl w:ilvl="3" w:tplc="0409000F" w:tentative="1">
+      <w:start w:val="1"/>
+      <w:numFmt w:val="decimal"/>
+      <w:lvlText w:val="%4."/>
+      <w:lvlJc w:val="left"/>
+      <w:pPr>
+        <w:ind w:left="2880" w:hanging="360"/>
+      </w:pPr>
+    </w:lvl>
+    <w:lvl w:ilvl="4" w:tplc="04090019" w:tentative="1">
+      <w:start w:val="1"/>
+      <w:numFmt w:val="lowerLetter"/>
+      <w:lvlText w:val="%5."/>
+      <w:lvlJc w:val="left"/>
+      <w:pPr>
+        <w:ind w:left="3600" w:hanging="360"/>
+      </w:pPr>
+    </w:lvl>
+    <w:lvl w:ilvl="5" w:tplc="0409001B" w:tentative="1">
+      <w:start w:val="1"/>
+      <w:numFmt w:val="lowerRoman"/>
+      <w:lvlText w:val="%6."/>
+      <w:lvlJc w:val="right"/>
+      <w:pPr>
+        <w:ind w:left="4320" w:hanging="180"/>
+      </w:pPr>
+    </w:lvl>
+    <w:lvl w:ilvl="6" w:tplc="0409000F" w:tentative="1">
+      <w:start w:val="1"/>
+      <w:numFmt w:val="decimal"/>
+      <w:lvlText w:val="%7."/>
+      <w:lvlJc w:val="left"/>
+      <w:pPr>
+        <w:ind w:left="5040" w:hanging="360"/>
+      </w:pPr>
+    </w:lvl>
+    <w:lvl w:ilvl="7" w:tplc="04090019" w:tentative="1">
+      <w:start w:val="1"/>
+      <w:numFmt w:val="lowerLetter"/>
+      <w:lvlText w:val="%8."/>
+      <w:lvlJc w:val="left"/>
+      <w:pPr>
+        <w:ind w:left="5760" w:hanging="360"/>
+      </w:pPr>
+    </w:lvl>
+    <w:lvl w:ilvl="8" w:tplc="0409001B" w:tentative="1">
+      <w:start w:val="1"/>
+      <w:numFmt w:val="lowerRoman"/>
+      <w:lvlText w:val="%9."/>
+      <w:lvlJc w:val="right"/>
+      <w:pPr>
+        <w:ind w:left="6480" w:hanging="180"/>
+      </w:pPr>
+    </w:lvl>
+  </w:abstractNum>
+  <w:abstractNum w:abstractNumId="7" w15:restartNumberingAfterBreak="0">
     <w:nsid w:val="462D6AAB"/>
     <w:multiLevelType w:val="hybridMultilevel"/>
     <w:tmpl w:val="FC90CD12"/>
@@ -8257,7 +10182,7 @@
       </w:rPr>
     </w:lvl>
   </w:abstractNum>
-  <w:abstractNum w:abstractNumId="6" w15:restartNumberingAfterBreak="0">
+  <w:abstractNum w:abstractNumId="8" w15:restartNumberingAfterBreak="0">
     <w:nsid w:val="46BD0C95"/>
     <w:multiLevelType w:val="hybridMultilevel"/>
     <w:tmpl w:val="64DA91C6"/>
@@ -8343,7 +10268,7 @@
       </w:pPr>
     </w:lvl>
   </w:abstractNum>
-  <w:abstractNum w:abstractNumId="7" w15:restartNumberingAfterBreak="0">
+  <w:abstractNum w:abstractNumId="9" w15:restartNumberingAfterBreak="0">
     <w:nsid w:val="4B680ADA"/>
     <w:multiLevelType w:val="hybridMultilevel"/>
     <w:tmpl w:val="74241FBA"/>
@@ -8453,7 +10378,7 @@
       </w:rPr>
     </w:lvl>
   </w:abstractNum>
-  <w:abstractNum w:abstractNumId="8" w15:restartNumberingAfterBreak="0">
+  <w:abstractNum w:abstractNumId="10" w15:restartNumberingAfterBreak="0">
     <w:nsid w:val="4FC1635D"/>
     <w:multiLevelType w:val="hybridMultilevel"/>
     <w:tmpl w:val="C5F61C86"/>
@@ -8539,7 +10464,7 @@
       </w:pPr>
     </w:lvl>
   </w:abstractNum>
-  <w:abstractNum w:abstractNumId="9" w15:restartNumberingAfterBreak="0">
+  <w:abstractNum w:abstractNumId="11" w15:restartNumberingAfterBreak="0">
     <w:nsid w:val="530B0A1F"/>
     <w:multiLevelType w:val="hybridMultilevel"/>
     <w:tmpl w:val="D9CAA90E"/>
@@ -8625,7 +10550,93 @@
       </w:pPr>
     </w:lvl>
   </w:abstractNum>
-  <w:abstractNum w:abstractNumId="10" w15:restartNumberingAfterBreak="0">
+  <w:abstractNum w:abstractNumId="12" w15:restartNumberingAfterBreak="0">
+    <w:nsid w:val="5EC615DD"/>
+    <w:multiLevelType w:val="hybridMultilevel"/>
+    <w:tmpl w:val="F24AC3BA"/>
+    <w:lvl w:ilvl="0" w:tplc="FFFFFFFF">
+      <w:start w:val="1"/>
+      <w:numFmt w:val="decimal"/>
+      <w:lvlText w:val="%1."/>
+      <w:lvlJc w:val="left"/>
+      <w:pPr>
+        <w:ind w:left="720" w:hanging="360"/>
+      </w:pPr>
+    </w:lvl>
+    <w:lvl w:ilvl="1" w:tplc="04090019" w:tentative="1">
+      <w:start w:val="1"/>
+      <w:numFmt w:val="lowerLetter"/>
+      <w:lvlText w:val="%2."/>
+      <w:lvlJc w:val="left"/>
+      <w:pPr>
+        <w:ind w:left="1440" w:hanging="360"/>
+      </w:pPr>
+    </w:lvl>
+    <w:lvl w:ilvl="2" w:tplc="0409001B" w:tentative="1">
+      <w:start w:val="1"/>
+      <w:numFmt w:val="lowerRoman"/>
+      <w:lvlText w:val="%3."/>
+      <w:lvlJc w:val="right"/>
+      <w:pPr>
+        <w:ind w:left="2160" w:hanging="180"/>
+      </w:pPr>
+    </w:lvl>
+    <w:lvl w:ilvl="3" w:tplc="0409000F" w:tentative="1">
+      <w:start w:val="1"/>
+      <w:numFmt w:val="decimal"/>
+      <w:lvlText w:val="%4."/>
+      <w:lvlJc w:val="left"/>
+      <w:pPr>
+        <w:ind w:left="2880" w:hanging="360"/>
+      </w:pPr>
+    </w:lvl>
+    <w:lvl w:ilvl="4" w:tplc="04090019" w:tentative="1">
+      <w:start w:val="1"/>
+      <w:numFmt w:val="lowerLetter"/>
+      <w:lvlText w:val="%5."/>
+      <w:lvlJc w:val="left"/>
+      <w:pPr>
+        <w:ind w:left="3600" w:hanging="360"/>
+      </w:pPr>
+    </w:lvl>
+    <w:lvl w:ilvl="5" w:tplc="0409001B" w:tentative="1">
+      <w:start w:val="1"/>
+      <w:numFmt w:val="lowerRoman"/>
+      <w:lvlText w:val="%6."/>
+      <w:lvlJc w:val="right"/>
+      <w:pPr>
+        <w:ind w:left="4320" w:hanging="180"/>
+      </w:pPr>
+    </w:lvl>
+    <w:lvl w:ilvl="6" w:tplc="0409000F" w:tentative="1">
+      <w:start w:val="1"/>
+      <w:numFmt w:val="decimal"/>
+      <w:lvlText w:val="%7."/>
+      <w:lvlJc w:val="left"/>
+      <w:pPr>
+        <w:ind w:left="5040" w:hanging="360"/>
+      </w:pPr>
+    </w:lvl>
+    <w:lvl w:ilvl="7" w:tplc="04090019" w:tentative="1">
+      <w:start w:val="1"/>
+      <w:numFmt w:val="lowerLetter"/>
+      <w:lvlText w:val="%8."/>
+      <w:lvlJc w:val="left"/>
+      <w:pPr>
+        <w:ind w:left="5760" w:hanging="360"/>
+      </w:pPr>
+    </w:lvl>
+    <w:lvl w:ilvl="8" w:tplc="0409001B" w:tentative="1">
+      <w:start w:val="1"/>
+      <w:numFmt w:val="lowerRoman"/>
+      <w:lvlText w:val="%9."/>
+      <w:lvlJc w:val="right"/>
+      <w:pPr>
+        <w:ind w:left="6480" w:hanging="180"/>
+      </w:pPr>
+    </w:lvl>
+  </w:abstractNum>
+  <w:abstractNum w:abstractNumId="13" w15:restartNumberingAfterBreak="0">
     <w:nsid w:val="5EC86EAB"/>
     <w:multiLevelType w:val="hybridMultilevel"/>
     <w:tmpl w:val="ECC290EE"/>
@@ -8711,7 +10722,93 @@
       </w:pPr>
     </w:lvl>
   </w:abstractNum>
-  <w:abstractNum w:abstractNumId="11" w15:restartNumberingAfterBreak="0">
+  <w:abstractNum w:abstractNumId="14" w15:restartNumberingAfterBreak="0">
+    <w:nsid w:val="68AF5E54"/>
+    <w:multiLevelType w:val="hybridMultilevel"/>
+    <w:tmpl w:val="A4D8894C"/>
+    <w:lvl w:ilvl="0" w:tplc="04090015">
+      <w:start w:val="1"/>
+      <w:numFmt w:val="upperLetter"/>
+      <w:lvlText w:val="%1."/>
+      <w:lvlJc w:val="left"/>
+      <w:pPr>
+        <w:ind w:left="720" w:hanging="360"/>
+      </w:pPr>
+    </w:lvl>
+    <w:lvl w:ilvl="1" w:tplc="FFFFFFFF">
+      <w:start w:val="1"/>
+      <w:numFmt w:val="upperLetter"/>
+      <w:lvlText w:val="%2."/>
+      <w:lvlJc w:val="left"/>
+      <w:pPr>
+        <w:ind w:left="1080" w:hanging="360"/>
+      </w:pPr>
+    </w:lvl>
+    <w:lvl w:ilvl="2" w:tplc="FFFFFFFF">
+      <w:start w:val="1"/>
+      <w:numFmt w:val="lowerRoman"/>
+      <w:lvlText w:val="%3."/>
+      <w:lvlJc w:val="right"/>
+      <w:pPr>
+        <w:ind w:left="2160" w:hanging="180"/>
+      </w:pPr>
+    </w:lvl>
+    <w:lvl w:ilvl="3" w:tplc="FFFFFFFF" w:tentative="1">
+      <w:start w:val="1"/>
+      <w:numFmt w:val="decimal"/>
+      <w:lvlText w:val="%4."/>
+      <w:lvlJc w:val="left"/>
+      <w:pPr>
+        <w:ind w:left="2880" w:hanging="360"/>
+      </w:pPr>
+    </w:lvl>
+    <w:lvl w:ilvl="4" w:tplc="FFFFFFFF" w:tentative="1">
+      <w:start w:val="1"/>
+      <w:numFmt w:val="lowerLetter"/>
+      <w:lvlText w:val="%5."/>
+      <w:lvlJc w:val="left"/>
+      <w:pPr>
+        <w:ind w:left="3600" w:hanging="360"/>
+      </w:pPr>
+    </w:lvl>
+    <w:lvl w:ilvl="5" w:tplc="FFFFFFFF" w:tentative="1">
+      <w:start w:val="1"/>
+      <w:numFmt w:val="lowerRoman"/>
+      <w:lvlText w:val="%6."/>
+      <w:lvlJc w:val="right"/>
+      <w:pPr>
+        <w:ind w:left="4320" w:hanging="180"/>
+      </w:pPr>
+    </w:lvl>
+    <w:lvl w:ilvl="6" w:tplc="FFFFFFFF" w:tentative="1">
+      <w:start w:val="1"/>
+      <w:numFmt w:val="decimal"/>
+      <w:lvlText w:val="%7."/>
+      <w:lvlJc w:val="left"/>
+      <w:pPr>
+        <w:ind w:left="5040" w:hanging="360"/>
+      </w:pPr>
+    </w:lvl>
+    <w:lvl w:ilvl="7" w:tplc="FFFFFFFF" w:tentative="1">
+      <w:start w:val="1"/>
+      <w:numFmt w:val="lowerLetter"/>
+      <w:lvlText w:val="%8."/>
+      <w:lvlJc w:val="left"/>
+      <w:pPr>
+        <w:ind w:left="5760" w:hanging="360"/>
+      </w:pPr>
+    </w:lvl>
+    <w:lvl w:ilvl="8" w:tplc="FFFFFFFF" w:tentative="1">
+      <w:start w:val="1"/>
+      <w:numFmt w:val="lowerRoman"/>
+      <w:lvlText w:val="%9."/>
+      <w:lvlJc w:val="right"/>
+      <w:pPr>
+        <w:ind w:left="6480" w:hanging="180"/>
+      </w:pPr>
+    </w:lvl>
+  </w:abstractNum>
+  <w:abstractNum w:abstractNumId="15" w15:restartNumberingAfterBreak="0">
     <w:nsid w:val="6A614B7E"/>
     <w:multiLevelType w:val="multilevel"/>
     <w:tmpl w:val="CEDC6F28"/>
@@ -8824,7 +10921,7 @@
       </w:pPr>
     </w:lvl>
   </w:abstractNum>
-  <w:abstractNum w:abstractNumId="12" w15:restartNumberingAfterBreak="0">
+  <w:abstractNum w:abstractNumId="16" w15:restartNumberingAfterBreak="0">
     <w:nsid w:val="6B6A1B03"/>
     <w:multiLevelType w:val="multilevel"/>
     <w:tmpl w:val="CEE0DBB8"/>
@@ -8937,7 +11034,7 @@
       </w:pPr>
     </w:lvl>
   </w:abstractNum>
-  <w:abstractNum w:abstractNumId="13" w15:restartNumberingAfterBreak="0">
+  <w:abstractNum w:abstractNumId="17" w15:restartNumberingAfterBreak="0">
     <w:nsid w:val="6D6D3775"/>
     <w:multiLevelType w:val="hybridMultilevel"/>
     <w:tmpl w:val="8F542C18"/>
@@ -9023,7 +11120,7 @@
       </w:pPr>
     </w:lvl>
   </w:abstractNum>
-  <w:abstractNum w:abstractNumId="14" w15:restartNumberingAfterBreak="0">
+  <w:abstractNum w:abstractNumId="18" w15:restartNumberingAfterBreak="0">
     <w:nsid w:val="6DC576D3"/>
     <w:multiLevelType w:val="hybridMultilevel"/>
     <w:tmpl w:val="97925754"/>
@@ -9109,7 +11206,7 @@
       </w:pPr>
     </w:lvl>
   </w:abstractNum>
-  <w:abstractNum w:abstractNumId="15" w15:restartNumberingAfterBreak="0">
+  <w:abstractNum w:abstractNumId="19" w15:restartNumberingAfterBreak="0">
     <w:nsid w:val="6FE44463"/>
     <w:multiLevelType w:val="multilevel"/>
     <w:tmpl w:val="7D92EA0A"/>
@@ -9222,7 +11319,7 @@
       </w:pPr>
     </w:lvl>
   </w:abstractNum>
-  <w:abstractNum w:abstractNumId="16" w15:restartNumberingAfterBreak="0">
+  <w:abstractNum w:abstractNumId="20" w15:restartNumberingAfterBreak="0">
     <w:nsid w:val="75910572"/>
     <w:multiLevelType w:val="hybridMultilevel"/>
     <w:tmpl w:val="4B1CFA88"/>
@@ -9308,10 +11405,10 @@
       </w:pPr>
     </w:lvl>
   </w:abstractNum>
-  <w:abstractNum w:abstractNumId="17" w15:restartNumberingAfterBreak="0">
+  <w:abstractNum w:abstractNumId="21" w15:restartNumberingAfterBreak="0">
     <w:nsid w:val="76F9134A"/>
     <w:multiLevelType w:val="hybridMultilevel"/>
-    <w:tmpl w:val="86C24830"/>
+    <w:tmpl w:val="F7369C9A"/>
     <w:lvl w:ilvl="0" w:tplc="04090015">
       <w:start w:val="1"/>
       <w:numFmt w:val="upperLetter"/>
@@ -9394,7 +11491,7 @@
       </w:pPr>
     </w:lvl>
   </w:abstractNum>
-  <w:abstractNum w:abstractNumId="18" w15:restartNumberingAfterBreak="0">
+  <w:abstractNum w:abstractNumId="22" w15:restartNumberingAfterBreak="0">
     <w:nsid w:val="7C9E1C9D"/>
     <w:multiLevelType w:val="hybridMultilevel"/>
     <w:tmpl w:val="060C4EE6"/>
@@ -9507,7 +11604,7 @@
       </w:rPr>
     </w:lvl>
   </w:abstractNum>
-  <w:abstractNum w:abstractNumId="19" w15:restartNumberingAfterBreak="0">
+  <w:abstractNum w:abstractNumId="23" w15:restartNumberingAfterBreak="0">
     <w:nsid w:val="7CA35F79"/>
     <w:multiLevelType w:val="hybridMultilevel"/>
     <w:tmpl w:val="6850381A"/>
@@ -9593,7 +11690,7 @@
       </w:pPr>
     </w:lvl>
   </w:abstractNum>
-  <w:abstractNum w:abstractNumId="20" w15:restartNumberingAfterBreak="0">
+  <w:abstractNum w:abstractNumId="24" w15:restartNumberingAfterBreak="0">
     <w:nsid w:val="7D4D4F75"/>
     <w:multiLevelType w:val="hybridMultilevel"/>
     <w:tmpl w:val="1470573A"/>
@@ -9680,67 +11777,79 @@
     </w:lvl>
   </w:abstractNum>
   <w:num w:numId="1" w16cid:durableId="1007246272">
+    <w:abstractNumId w:val="5"/>
+  </w:num>
+  <w:num w:numId="2" w16cid:durableId="1888829875">
+    <w:abstractNumId w:val="15"/>
+  </w:num>
+  <w:num w:numId="3" w16cid:durableId="1695887743">
+    <w:abstractNumId w:val="16"/>
+  </w:num>
+  <w:num w:numId="4" w16cid:durableId="416707405">
+    <w:abstractNumId w:val="19"/>
+  </w:num>
+  <w:num w:numId="5" w16cid:durableId="1706637868">
+    <w:abstractNumId w:val="3"/>
+  </w:num>
+  <w:num w:numId="6" w16cid:durableId="112135588">
+    <w:abstractNumId w:val="24"/>
+  </w:num>
+  <w:num w:numId="7" w16cid:durableId="314794969">
+    <w:abstractNumId w:val="11"/>
+  </w:num>
+  <w:num w:numId="8" w16cid:durableId="1234585020">
+    <w:abstractNumId w:val="20"/>
+  </w:num>
+  <w:num w:numId="9" w16cid:durableId="1271475707">
     <w:abstractNumId w:val="4"/>
   </w:num>
-  <w:num w:numId="2" w16cid:durableId="1888829875">
-    <w:abstractNumId w:val="11"/>
+  <w:num w:numId="10" w16cid:durableId="1503935660">
+    <w:abstractNumId w:val="7"/>
   </w:num>
-  <w:num w:numId="3" w16cid:durableId="1695887743">
+  <w:num w:numId="11" w16cid:durableId="1801846929">
+    <w:abstractNumId w:val="18"/>
+  </w:num>
+  <w:num w:numId="12" w16cid:durableId="1849900305">
+    <w:abstractNumId w:val="22"/>
+  </w:num>
+  <w:num w:numId="13" w16cid:durableId="24598421">
+    <w:abstractNumId w:val="9"/>
+  </w:num>
+  <w:num w:numId="14" w16cid:durableId="1201161719">
+    <w:abstractNumId w:val="13"/>
+  </w:num>
+  <w:num w:numId="15" w16cid:durableId="1749764460">
+    <w:abstractNumId w:val="21"/>
+  </w:num>
+  <w:num w:numId="16" w16cid:durableId="1145391181">
+    <w:abstractNumId w:val="10"/>
+  </w:num>
+  <w:num w:numId="17" w16cid:durableId="1872378851">
+    <w:abstractNumId w:val="23"/>
+  </w:num>
+  <w:num w:numId="18" w16cid:durableId="1080251952">
+    <w:abstractNumId w:val="17"/>
+  </w:num>
+  <w:num w:numId="19" w16cid:durableId="1354455467">
+    <w:abstractNumId w:val="8"/>
+  </w:num>
+  <w:num w:numId="20" w16cid:durableId="1280258345">
+    <w:abstractNumId w:val="1"/>
+  </w:num>
+  <w:num w:numId="21" w16cid:durableId="1865826441">
+    <w:abstractNumId w:val="2"/>
+  </w:num>
+  <w:num w:numId="22" w16cid:durableId="2138524405">
+    <w:abstractNumId w:val="14"/>
+  </w:num>
+  <w:num w:numId="23" w16cid:durableId="1472939382">
+    <w:abstractNumId w:val="0"/>
+  </w:num>
+  <w:num w:numId="24" w16cid:durableId="658581798">
     <w:abstractNumId w:val="12"/>
   </w:num>
-  <w:num w:numId="4" w16cid:durableId="416707405">
-    <w:abstractNumId w:val="15"/>
-  </w:num>
-  <w:num w:numId="5" w16cid:durableId="1706637868">
-    <w:abstractNumId w:val="2"/>
-  </w:num>
-  <w:num w:numId="6" w16cid:durableId="112135588">
-    <w:abstractNumId w:val="20"/>
-  </w:num>
-  <w:num w:numId="7" w16cid:durableId="314794969">
-    <w:abstractNumId w:val="9"/>
-  </w:num>
-  <w:num w:numId="8" w16cid:durableId="1234585020">
-    <w:abstractNumId w:val="16"/>
-  </w:num>
-  <w:num w:numId="9" w16cid:durableId="1271475707">
-    <w:abstractNumId w:val="3"/>
-  </w:num>
-  <w:num w:numId="10" w16cid:durableId="1503935660">
-    <w:abstractNumId w:val="5"/>
-  </w:num>
-  <w:num w:numId="11" w16cid:durableId="1801846929">
-    <w:abstractNumId w:val="14"/>
-  </w:num>
-  <w:num w:numId="12" w16cid:durableId="1849900305">
-    <w:abstractNumId w:val="18"/>
-  </w:num>
-  <w:num w:numId="13" w16cid:durableId="24598421">
-    <w:abstractNumId w:val="7"/>
-  </w:num>
-  <w:num w:numId="14" w16cid:durableId="1201161719">
-    <w:abstractNumId w:val="10"/>
-  </w:num>
-  <w:num w:numId="15" w16cid:durableId="1749764460">
-    <w:abstractNumId w:val="17"/>
-  </w:num>
-  <w:num w:numId="16" w16cid:durableId="1145391181">
-    <w:abstractNumId w:val="8"/>
-  </w:num>
-  <w:num w:numId="17" w16cid:durableId="1872378851">
-    <w:abstractNumId w:val="19"/>
-  </w:num>
-  <w:num w:numId="18" w16cid:durableId="1080251952">
-    <w:abstractNumId w:val="13"/>
-  </w:num>
-  <w:num w:numId="19" w16cid:durableId="1354455467">
+  <w:num w:numId="25" w16cid:durableId="1806770763">
     <w:abstractNumId w:val="6"/>
-  </w:num>
-  <w:num w:numId="20" w16cid:durableId="1280258345">
-    <w:abstractNumId w:val="0"/>
-  </w:num>
-  <w:num w:numId="21" w16cid:durableId="1865826441">
-    <w:abstractNumId w:val="1"/>
   </w:num>
 </w:numbering>
 </file>

</xml_diff>

<commit_message>
Added Configuration Matrix V2.xlsx and Updated LabVIEW Install Documentation/Main Document/LabVIEW Install Quick Reference Guide.docx
</commit_message>
<xml_diff>
--- a/LabVIEW Install Documentation/Main Document/LabVIEW Install Quick Reference Guide.docx
+++ b/LabVIEW Install Documentation/Main Document/LabVIEW Install Quick Reference Guide.docx
@@ -7521,6 +7521,16 @@
         <w:t>Software Activation</w:t>
       </w:r>
       <w:bookmarkEnd w:id="14"/>
+      <w:r>
+        <w:rPr>
+          <w:b/>
+          <w:bCs/>
+          <w:sz w:val="24"/>
+          <w:szCs w:val="24"/>
+          <w:u w:val="single"/>
+        </w:rPr>
+        <w:t xml:space="preserve"> 2015 Developer Suite</w:t>
+      </w:r>
     </w:p>
     <w:p/>
     <w:p>
@@ -7592,13 +7602,7 @@
         <w:t xml:space="preserve">Then select </w:t>
       </w:r>
       <w:r>
-        <w:t>"</w:t>
-      </w:r>
-      <w:r>
-        <w:t>NI License Manager</w:t>
-      </w:r>
-      <w:r>
-        <w:t>”.</w:t>
+        <w:t>"NI License Manager”.</w:t>
       </w:r>
     </w:p>
     <w:p>
@@ -7680,10 +7684,7 @@
         </w:drawing>
       </w:r>
       <w:r>
-        <w:t>NI License Manager</w:t>
-      </w:r>
-      <w:r>
-        <w:t xml:space="preserve"> will then open.   </w:t>
+        <w:t xml:space="preserve">NI License Manager will then open.   </w:t>
       </w:r>
     </w:p>
     <w:p>
@@ -8024,13 +8025,7 @@
         </w:drawing>
       </w:r>
       <w:r>
-        <w:t>Follow instructions, entering the serial number, when prompted, until successful activation of “</w:t>
-      </w:r>
-      <w:r>
-        <w:t>Real-Time Module</w:t>
-      </w:r>
-      <w:r>
-        <w:t xml:space="preserve">”.  </w:t>
+        <w:t xml:space="preserve">Follow instructions, entering the serial number, when prompted, until successful activation of “Real-Time Module”.  </w:t>
       </w:r>
     </w:p>
     <w:p>
@@ -8082,6 +8077,16 @@
         </w:rPr>
         <w:lastRenderedPageBreak/>
         <w:t>LabVIEW 2015 SP</w:t>
+      </w:r>
+      <w:r>
+        <w:rPr>
+          <w:b/>
+          <w:bCs/>
+          <w:sz w:val="24"/>
+          <w:szCs w:val="24"/>
+          <w:u w:val="single"/>
+        </w:rPr>
+        <w:t>1</w:t>
       </w:r>
     </w:p>
     <w:p/>
@@ -8832,7 +8837,7 @@
         </w:rPr>
         <w:lastRenderedPageBreak/>
         <w:drawing>
-          <wp:anchor distT="0" distB="0" distL="114300" distR="114300" simplePos="0" relativeHeight="251763712" behindDoc="0" locked="0" layoutInCell="1" allowOverlap="1" wp14:anchorId="0D6DE359" wp14:editId="242CB69A">
+          <wp:anchor distT="0" distB="0" distL="114300" distR="114300" simplePos="0" relativeHeight="251763712" behindDoc="0" locked="0" layoutInCell="1" allowOverlap="1" wp14:anchorId="0D6DE359" wp14:editId="09D35A3A">
             <wp:simplePos x="0" y="0"/>
             <wp:positionH relativeFrom="margin">
               <wp:align>center</wp:align>
@@ -8901,10 +8906,1420 @@
           <w:numId w:val="25"/>
         </w:numPr>
       </w:pPr>
+      <w:r>
+        <w:rPr>
+          <w:noProof/>
+        </w:rPr>
+        <w:lastRenderedPageBreak/>
+        <w:drawing>
+          <wp:anchor distT="0" distB="0" distL="114300" distR="114300" simplePos="0" relativeHeight="251765760" behindDoc="0" locked="0" layoutInCell="1" allowOverlap="1" wp14:anchorId="583681B8" wp14:editId="5AE282B7">
+            <wp:simplePos x="0" y="0"/>
+            <wp:positionH relativeFrom="margin">
+              <wp:align>center</wp:align>
+            </wp:positionH>
+            <wp:positionV relativeFrom="paragraph">
+              <wp:posOffset>449580</wp:posOffset>
+            </wp:positionV>
+            <wp:extent cx="5562600" cy="4295775"/>
+            <wp:effectExtent l="0" t="0" r="0" b="9525"/>
+            <wp:wrapTopAndBottom/>
+            <wp:docPr id="702056022" name="Picture 1" descr="A screenshot of a computer&#10;&#10;Description automatically generated"/>
+            <wp:cNvGraphicFramePr>
+              <a:graphicFrameLocks xmlns:a="http://schemas.openxmlformats.org/drawingml/2006/main" noChangeAspect="1"/>
+            </wp:cNvGraphicFramePr>
+            <a:graphic xmlns:a="http://schemas.openxmlformats.org/drawingml/2006/main">
+              <a:graphicData uri="http://schemas.openxmlformats.org/drawingml/2006/picture">
+                <pic:pic xmlns:pic="http://schemas.openxmlformats.org/drawingml/2006/picture">
+                  <pic:nvPicPr>
+                    <pic:cNvPr id="702056022" name="Picture 1" descr="A screenshot of a computer&#10;&#10;Description automatically generated"/>
+                    <pic:cNvPicPr/>
+                  </pic:nvPicPr>
+                  <pic:blipFill>
+                    <a:blip r:embed="rId70">
+                      <a:extLst>
+                        <a:ext uri="{28A0092B-C50C-407E-A947-70E740481C1C}">
+                          <a14:useLocalDpi xmlns:a14="http://schemas.microsoft.com/office/drawing/2010/main" val="0"/>
+                        </a:ext>
+                      </a:extLst>
+                    </a:blip>
+                    <a:stretch>
+                      <a:fillRect/>
+                    </a:stretch>
+                  </pic:blipFill>
+                  <pic:spPr>
+                    <a:xfrm>
+                      <a:off x="0" y="0"/>
+                      <a:ext cx="5562600" cy="4295775"/>
+                    </a:xfrm>
+                    <a:prstGeom prst="rect">
+                      <a:avLst/>
+                    </a:prstGeom>
+                  </pic:spPr>
+                </pic:pic>
+              </a:graphicData>
+            </a:graphic>
+          </wp:anchor>
+        </w:drawing>
+      </w:r>
+      <w:r>
+        <w:t xml:space="preserve">Installation will </w:t>
+      </w:r>
+      <w:r>
+        <w:t>begin</w:t>
+      </w:r>
+      <w:r>
+        <w:t xml:space="preserve">.  </w:t>
+      </w:r>
+      <w:r>
+        <w:t xml:space="preserve">The next screen will go thru progress and install the software.   Please, wait for it to complete.  </w:t>
+      </w:r>
+    </w:p>
+    <w:p>
+      <w:pPr>
+        <w:pStyle w:val="ListParagraph"/>
+      </w:pPr>
+    </w:p>
+    <w:p>
+      <w:pPr>
+        <w:pStyle w:val="ListParagraph"/>
+        <w:numPr>
+          <w:ilvl w:val="0"/>
+          <w:numId w:val="25"/>
+        </w:numPr>
+      </w:pPr>
+      <w:r>
+        <w:rPr>
+          <w:noProof/>
+        </w:rPr>
+        <w:drawing>
+          <wp:anchor distT="0" distB="0" distL="114300" distR="114300" simplePos="0" relativeHeight="251766784" behindDoc="0" locked="0" layoutInCell="1" allowOverlap="1" wp14:anchorId="3121CA91" wp14:editId="6ED0E179">
+            <wp:simplePos x="0" y="0"/>
+            <wp:positionH relativeFrom="margin">
+              <wp:align>center</wp:align>
+            </wp:positionH>
+            <wp:positionV relativeFrom="paragraph">
+              <wp:posOffset>390525</wp:posOffset>
+            </wp:positionV>
+            <wp:extent cx="3400425" cy="2695575"/>
+            <wp:effectExtent l="0" t="0" r="9525" b="9525"/>
+            <wp:wrapTopAndBottom/>
+            <wp:docPr id="737720260" name="Picture 1" descr="A screenshot of a computer error message&#10;&#10;Description automatically generated"/>
+            <wp:cNvGraphicFramePr>
+              <a:graphicFrameLocks xmlns:a="http://schemas.openxmlformats.org/drawingml/2006/main" noChangeAspect="1"/>
+            </wp:cNvGraphicFramePr>
+            <a:graphic xmlns:a="http://schemas.openxmlformats.org/drawingml/2006/main">
+              <a:graphicData uri="http://schemas.openxmlformats.org/drawingml/2006/picture">
+                <pic:pic xmlns:pic="http://schemas.openxmlformats.org/drawingml/2006/picture">
+                  <pic:nvPicPr>
+                    <pic:cNvPr id="737720260" name="Picture 1" descr="A screenshot of a computer error message&#10;&#10;Description automatically generated"/>
+                    <pic:cNvPicPr/>
+                  </pic:nvPicPr>
+                  <pic:blipFill>
+                    <a:blip r:embed="rId71">
+                      <a:extLst>
+                        <a:ext uri="{28A0092B-C50C-407E-A947-70E740481C1C}">
+                          <a14:useLocalDpi xmlns:a14="http://schemas.microsoft.com/office/drawing/2010/main" val="0"/>
+                        </a:ext>
+                      </a:extLst>
+                    </a:blip>
+                    <a:stretch>
+                      <a:fillRect/>
+                    </a:stretch>
+                  </pic:blipFill>
+                  <pic:spPr>
+                    <a:xfrm>
+                      <a:off x="0" y="0"/>
+                      <a:ext cx="3400425" cy="2695575"/>
+                    </a:xfrm>
+                    <a:prstGeom prst="rect">
+                      <a:avLst/>
+                    </a:prstGeom>
+                  </pic:spPr>
+                </pic:pic>
+              </a:graphicData>
+            </a:graphic>
+          </wp:anchor>
+        </w:drawing>
+      </w:r>
+      <w:r>
+        <w:t xml:space="preserve">An Option for installing support will come up towards the end of installation.  Press “Decline Support” to proceed.  </w:t>
+      </w:r>
+    </w:p>
+    <w:p>
+      <w:pPr>
+        <w:pStyle w:val="ListParagraph"/>
+      </w:pPr>
+    </w:p>
+    <w:p>
+      <w:pPr>
+        <w:pStyle w:val="ListParagraph"/>
+        <w:numPr>
+          <w:ilvl w:val="0"/>
+          <w:numId w:val="25"/>
+        </w:numPr>
+      </w:pPr>
+      <w:r>
+        <w:rPr>
+          <w:noProof/>
+        </w:rPr>
+        <w:drawing>
+          <wp:anchor distT="0" distB="0" distL="114300" distR="114300" simplePos="0" relativeHeight="251767808" behindDoc="0" locked="0" layoutInCell="1" allowOverlap="1" wp14:anchorId="64D76B02" wp14:editId="2EAB80C7">
+            <wp:simplePos x="0" y="0"/>
+            <wp:positionH relativeFrom="margin">
+              <wp:align>center</wp:align>
+            </wp:positionH>
+            <wp:positionV relativeFrom="paragraph">
+              <wp:posOffset>411480</wp:posOffset>
+            </wp:positionV>
+            <wp:extent cx="5562600" cy="4286250"/>
+            <wp:effectExtent l="0" t="0" r="0" b="0"/>
+            <wp:wrapTopAndBottom/>
+            <wp:docPr id="1792665017" name="Picture 1" descr="A screenshot of a computer&#10;&#10;Description automatically generated"/>
+            <wp:cNvGraphicFramePr>
+              <a:graphicFrameLocks xmlns:a="http://schemas.openxmlformats.org/drawingml/2006/main" noChangeAspect="1"/>
+            </wp:cNvGraphicFramePr>
+            <a:graphic xmlns:a="http://schemas.openxmlformats.org/drawingml/2006/main">
+              <a:graphicData uri="http://schemas.openxmlformats.org/drawingml/2006/picture">
+                <pic:pic xmlns:pic="http://schemas.openxmlformats.org/drawingml/2006/picture">
+                  <pic:nvPicPr>
+                    <pic:cNvPr id="1792665017" name="Picture 1" descr="A screenshot of a computer&#10;&#10;Description automatically generated"/>
+                    <pic:cNvPicPr/>
+                  </pic:nvPicPr>
+                  <pic:blipFill>
+                    <a:blip r:embed="rId72">
+                      <a:extLst>
+                        <a:ext uri="{28A0092B-C50C-407E-A947-70E740481C1C}">
+                          <a14:useLocalDpi xmlns:a14="http://schemas.microsoft.com/office/drawing/2010/main" val="0"/>
+                        </a:ext>
+                      </a:extLst>
+                    </a:blip>
+                    <a:stretch>
+                      <a:fillRect/>
+                    </a:stretch>
+                  </pic:blipFill>
+                  <pic:spPr>
+                    <a:xfrm>
+                      <a:off x="0" y="0"/>
+                      <a:ext cx="5562600" cy="4286250"/>
+                    </a:xfrm>
+                    <a:prstGeom prst="rect">
+                      <a:avLst/>
+                    </a:prstGeom>
+                  </pic:spPr>
+                </pic:pic>
+              </a:graphicData>
+            </a:graphic>
+          </wp:anchor>
+        </w:drawing>
+      </w:r>
+      <w:r>
+        <w:t xml:space="preserve">When installation </w:t>
+      </w:r>
+      <w:r>
+        <w:t xml:space="preserve">is complete, the next screen will display, notifying that installation is complete.  Press “Next” to continue.  </w:t>
+      </w:r>
+    </w:p>
+    <w:p>
+      <w:pPr>
+        <w:pStyle w:val="ListParagraph"/>
+      </w:pPr>
+    </w:p>
+    <w:p>
+      <w:r>
+        <w:br w:type="page"/>
+      </w:r>
+    </w:p>
+    <w:p>
+      <w:pPr>
+        <w:pStyle w:val="Heading2"/>
+        <w:ind w:left="720"/>
+        <w:rPr>
+          <w:b/>
+          <w:bCs/>
+          <w:sz w:val="24"/>
+          <w:szCs w:val="24"/>
+          <w:u w:val="single"/>
+        </w:rPr>
+      </w:pPr>
+      <w:r>
+        <w:rPr>
+          <w:b/>
+          <w:bCs/>
+          <w:sz w:val="24"/>
+          <w:szCs w:val="24"/>
+          <w:u w:val="single"/>
+        </w:rPr>
+        <w:lastRenderedPageBreak/>
+        <w:t>Software Activation</w:t>
+      </w:r>
+      <w:r>
+        <w:rPr>
+          <w:b/>
+          <w:bCs/>
+          <w:sz w:val="24"/>
+          <w:szCs w:val="24"/>
+          <w:u w:val="single"/>
+        </w:rPr>
+        <w:t xml:space="preserve"> 2015 SP1</w:t>
+      </w:r>
+    </w:p>
+    <w:p/>
+    <w:p>
+      <w:pPr>
+        <w:pStyle w:val="ListParagraph"/>
+        <w:numPr>
+          <w:ilvl w:val="0"/>
+          <w:numId w:val="26"/>
+        </w:numPr>
+      </w:pPr>
+      <w:r>
+        <w:rPr>
+          <w:noProof/>
+        </w:rPr>
+        <w:drawing>
+          <wp:anchor distT="0" distB="0" distL="114300" distR="114300" simplePos="0" relativeHeight="251768832" behindDoc="0" locked="0" layoutInCell="1" allowOverlap="1" wp14:anchorId="42DA4475" wp14:editId="745D94C5">
+            <wp:simplePos x="0" y="0"/>
+            <wp:positionH relativeFrom="margin">
+              <wp:align>center</wp:align>
+            </wp:positionH>
+            <wp:positionV relativeFrom="paragraph">
+              <wp:posOffset>423545</wp:posOffset>
+            </wp:positionV>
+            <wp:extent cx="5734050" cy="4391025"/>
+            <wp:effectExtent l="0" t="0" r="0" b="9525"/>
+            <wp:wrapTopAndBottom/>
+            <wp:docPr id="1538551982" name="Picture 1" descr="A screenshot of a computer software&#10;&#10;Description automatically generated"/>
+            <wp:cNvGraphicFramePr>
+              <a:graphicFrameLocks xmlns:a="http://schemas.openxmlformats.org/drawingml/2006/main" noChangeAspect="1"/>
+            </wp:cNvGraphicFramePr>
+            <a:graphic xmlns:a="http://schemas.openxmlformats.org/drawingml/2006/main">
+              <a:graphicData uri="http://schemas.openxmlformats.org/drawingml/2006/picture">
+                <pic:pic xmlns:pic="http://schemas.openxmlformats.org/drawingml/2006/picture">
+                  <pic:nvPicPr>
+                    <pic:cNvPr id="1538551982" name="Picture 1" descr="A screenshot of a computer software&#10;&#10;Description automatically generated"/>
+                    <pic:cNvPicPr/>
+                  </pic:nvPicPr>
+                  <pic:blipFill>
+                    <a:blip r:embed="rId73">
+                      <a:extLst>
+                        <a:ext uri="{28A0092B-C50C-407E-A947-70E740481C1C}">
+                          <a14:useLocalDpi xmlns:a14="http://schemas.microsoft.com/office/drawing/2010/main" val="0"/>
+                        </a:ext>
+                      </a:extLst>
+                    </a:blip>
+                    <a:stretch>
+                      <a:fillRect/>
+                    </a:stretch>
+                  </pic:blipFill>
+                  <pic:spPr>
+                    <a:xfrm>
+                      <a:off x="0" y="0"/>
+                      <a:ext cx="5734050" cy="4391025"/>
+                    </a:xfrm>
+                    <a:prstGeom prst="rect">
+                      <a:avLst/>
+                    </a:prstGeom>
+                  </pic:spPr>
+                </pic:pic>
+              </a:graphicData>
+            </a:graphic>
+          </wp:anchor>
+        </w:drawing>
+      </w:r>
+      <w:r>
+        <w:t xml:space="preserve"> </w:t>
+      </w:r>
+      <w:r>
+        <w:t xml:space="preserve">After LabVIEW 2015 SP1 Installation, a prompt to activate the software will come up.  </w:t>
+      </w:r>
+      <w:r>
+        <w:t xml:space="preserve">Verify “Automatically activate though a secure Internet connection” is selected and press “Next” to proceed.  </w:t>
+      </w:r>
+    </w:p>
+    <w:p>
+      <w:pPr>
+        <w:pStyle w:val="ListParagraph"/>
+        <w:ind w:left="1080"/>
+      </w:pPr>
+    </w:p>
+    <w:p>
+      <w:pPr>
+        <w:pStyle w:val="ListParagraph"/>
+        <w:numPr>
+          <w:ilvl w:val="0"/>
+          <w:numId w:val="26"/>
+        </w:numPr>
+      </w:pPr>
+      <w:r>
+        <w:rPr>
+          <w:noProof/>
+        </w:rPr>
+        <w:lastRenderedPageBreak/>
+        <w:drawing>
+          <wp:anchor distT="0" distB="0" distL="114300" distR="114300" simplePos="0" relativeHeight="251769856" behindDoc="0" locked="0" layoutInCell="1" allowOverlap="1" wp14:anchorId="1E4D6A3E" wp14:editId="1D659451">
+            <wp:simplePos x="0" y="0"/>
+            <wp:positionH relativeFrom="margin">
+              <wp:align>center</wp:align>
+            </wp:positionH>
+            <wp:positionV relativeFrom="paragraph">
+              <wp:posOffset>376555</wp:posOffset>
+            </wp:positionV>
+            <wp:extent cx="5705475" cy="4400550"/>
+            <wp:effectExtent l="0" t="0" r="9525" b="0"/>
+            <wp:wrapTopAndBottom/>
+            <wp:docPr id="1717169569" name="Picture 1" descr="A screenshot of a computer&#10;&#10;Description automatically generated"/>
+            <wp:cNvGraphicFramePr>
+              <a:graphicFrameLocks xmlns:a="http://schemas.openxmlformats.org/drawingml/2006/main" noChangeAspect="1"/>
+            </wp:cNvGraphicFramePr>
+            <a:graphic xmlns:a="http://schemas.openxmlformats.org/drawingml/2006/main">
+              <a:graphicData uri="http://schemas.openxmlformats.org/drawingml/2006/picture">
+                <pic:pic xmlns:pic="http://schemas.openxmlformats.org/drawingml/2006/picture">
+                  <pic:nvPicPr>
+                    <pic:cNvPr id="1717169569" name="Picture 1" descr="A screenshot of a computer&#10;&#10;Description automatically generated"/>
+                    <pic:cNvPicPr/>
+                  </pic:nvPicPr>
+                  <pic:blipFill>
+                    <a:blip r:embed="rId74">
+                      <a:extLst>
+                        <a:ext uri="{28A0092B-C50C-407E-A947-70E740481C1C}">
+                          <a14:useLocalDpi xmlns:a14="http://schemas.microsoft.com/office/drawing/2010/main" val="0"/>
+                        </a:ext>
+                      </a:extLst>
+                    </a:blip>
+                    <a:stretch>
+                      <a:fillRect/>
+                    </a:stretch>
+                  </pic:blipFill>
+                  <pic:spPr>
+                    <a:xfrm>
+                      <a:off x="0" y="0"/>
+                      <a:ext cx="5705475" cy="4400550"/>
+                    </a:xfrm>
+                    <a:prstGeom prst="rect">
+                      <a:avLst/>
+                    </a:prstGeom>
+                  </pic:spPr>
+                </pic:pic>
+              </a:graphicData>
+            </a:graphic>
+          </wp:anchor>
+        </w:drawing>
+      </w:r>
+      <w:r>
+        <w:t xml:space="preserve">The next screen will prompt the user for their serial number for activation.  Verify or enter the correct serial number and press “Next” to proceed.  </w:t>
+      </w:r>
+    </w:p>
+    <w:p>
+      <w:pPr>
+        <w:pStyle w:val="ListParagraph"/>
+      </w:pPr>
+    </w:p>
+    <w:p>
+      <w:pPr>
+        <w:pStyle w:val="ListParagraph"/>
+        <w:numPr>
+          <w:ilvl w:val="0"/>
+          <w:numId w:val="26"/>
+        </w:numPr>
+      </w:pPr>
+      <w:r>
+        <w:rPr>
+          <w:noProof/>
+        </w:rPr>
+        <w:lastRenderedPageBreak/>
+        <w:drawing>
+          <wp:anchor distT="0" distB="0" distL="114300" distR="114300" simplePos="0" relativeHeight="251771904" behindDoc="0" locked="0" layoutInCell="1" allowOverlap="1" wp14:anchorId="5655C520" wp14:editId="57117EDB">
+            <wp:simplePos x="0" y="0"/>
+            <wp:positionH relativeFrom="margin">
+              <wp:align>center</wp:align>
+            </wp:positionH>
+            <wp:positionV relativeFrom="paragraph">
+              <wp:posOffset>440055</wp:posOffset>
+            </wp:positionV>
+            <wp:extent cx="5705475" cy="4391025"/>
+            <wp:effectExtent l="0" t="0" r="9525" b="9525"/>
+            <wp:wrapTopAndBottom/>
+            <wp:docPr id="843268536" name="Picture 1" descr="A screenshot of a computer&#10;&#10;Description automatically generated"/>
+            <wp:cNvGraphicFramePr>
+              <a:graphicFrameLocks xmlns:a="http://schemas.openxmlformats.org/drawingml/2006/main" noChangeAspect="1"/>
+            </wp:cNvGraphicFramePr>
+            <a:graphic xmlns:a="http://schemas.openxmlformats.org/drawingml/2006/main">
+              <a:graphicData uri="http://schemas.openxmlformats.org/drawingml/2006/picture">
+                <pic:pic xmlns:pic="http://schemas.openxmlformats.org/drawingml/2006/picture">
+                  <pic:nvPicPr>
+                    <pic:cNvPr id="843268536" name="Picture 1" descr="A screenshot of a computer&#10;&#10;Description automatically generated"/>
+                    <pic:cNvPicPr/>
+                  </pic:nvPicPr>
+                  <pic:blipFill>
+                    <a:blip r:embed="rId75">
+                      <a:extLst>
+                        <a:ext uri="{28A0092B-C50C-407E-A947-70E740481C1C}">
+                          <a14:useLocalDpi xmlns:a14="http://schemas.microsoft.com/office/drawing/2010/main" val="0"/>
+                        </a:ext>
+                      </a:extLst>
+                    </a:blip>
+                    <a:stretch>
+                      <a:fillRect/>
+                    </a:stretch>
+                  </pic:blipFill>
+                  <pic:spPr>
+                    <a:xfrm>
+                      <a:off x="0" y="0"/>
+                      <a:ext cx="5705475" cy="4391025"/>
+                    </a:xfrm>
+                    <a:prstGeom prst="rect">
+                      <a:avLst/>
+                    </a:prstGeom>
+                  </pic:spPr>
+                </pic:pic>
+              </a:graphicData>
+            </a:graphic>
+          </wp:anchor>
+        </w:drawing>
+      </w:r>
+      <w:r>
+        <w:t>The next screen will try to active the products. It may show a “Page Error” or need to be refreshed.  This is due to the software being older and web pages changing.  Press “Next” to proceed.</w:t>
+      </w:r>
+      <w:r>
+        <w:t xml:space="preserve">  </w:t>
+      </w:r>
+    </w:p>
+    <w:p>
+      <w:pPr>
+        <w:pStyle w:val="ListParagraph"/>
+      </w:pPr>
+    </w:p>
+    <w:p>
+      <w:pPr>
+        <w:pStyle w:val="ListParagraph"/>
+        <w:numPr>
+          <w:ilvl w:val="0"/>
+          <w:numId w:val="26"/>
+        </w:numPr>
+      </w:pPr>
+      <w:r>
+        <w:rPr>
+          <w:noProof/>
+        </w:rPr>
+        <w:lastRenderedPageBreak/>
+        <w:drawing>
+          <wp:anchor distT="0" distB="0" distL="114300" distR="114300" simplePos="0" relativeHeight="251773952" behindDoc="0" locked="0" layoutInCell="1" allowOverlap="1" wp14:anchorId="5628C655" wp14:editId="2AE87180">
+            <wp:simplePos x="0" y="0"/>
+            <wp:positionH relativeFrom="margin">
+              <wp:align>center</wp:align>
+            </wp:positionH>
+            <wp:positionV relativeFrom="paragraph">
+              <wp:posOffset>430530</wp:posOffset>
+            </wp:positionV>
+            <wp:extent cx="5676900" cy="4362450"/>
+            <wp:effectExtent l="0" t="0" r="0" b="0"/>
+            <wp:wrapTopAndBottom/>
+            <wp:docPr id="1899407159" name="Picture 1" descr="A screenshot of a software system&#10;&#10;Description automatically generated"/>
+            <wp:cNvGraphicFramePr>
+              <a:graphicFrameLocks xmlns:a="http://schemas.openxmlformats.org/drawingml/2006/main" noChangeAspect="1"/>
+            </wp:cNvGraphicFramePr>
+            <a:graphic xmlns:a="http://schemas.openxmlformats.org/drawingml/2006/main">
+              <a:graphicData uri="http://schemas.openxmlformats.org/drawingml/2006/picture">
+                <pic:pic xmlns:pic="http://schemas.openxmlformats.org/drawingml/2006/picture">
+                  <pic:nvPicPr>
+                    <pic:cNvPr id="1899407159" name="Picture 1" descr="A screenshot of a software system&#10;&#10;Description automatically generated"/>
+                    <pic:cNvPicPr/>
+                  </pic:nvPicPr>
+                  <pic:blipFill>
+                    <a:blip r:embed="rId76">
+                      <a:extLst>
+                        <a:ext uri="{28A0092B-C50C-407E-A947-70E740481C1C}">
+                          <a14:useLocalDpi xmlns:a14="http://schemas.microsoft.com/office/drawing/2010/main" val="0"/>
+                        </a:ext>
+                      </a:extLst>
+                    </a:blip>
+                    <a:stretch>
+                      <a:fillRect/>
+                    </a:stretch>
+                  </pic:blipFill>
+                  <pic:spPr>
+                    <a:xfrm>
+                      <a:off x="0" y="0"/>
+                      <a:ext cx="5676900" cy="4362450"/>
+                    </a:xfrm>
+                    <a:prstGeom prst="rect">
+                      <a:avLst/>
+                    </a:prstGeom>
+                  </pic:spPr>
+                </pic:pic>
+              </a:graphicData>
+            </a:graphic>
+          </wp:anchor>
+        </w:drawing>
+      </w:r>
+      <w:r>
+        <w:t xml:space="preserve">The next screen will prompt for the </w:t>
+      </w:r>
+      <w:r>
+        <w:t xml:space="preserve">user information.  Verify or enter the information displayed and press “Next” to proceed.  </w:t>
+      </w:r>
+    </w:p>
+    <w:p>
+      <w:pPr>
+        <w:pStyle w:val="ListParagraph"/>
+      </w:pPr>
+    </w:p>
+    <w:p>
+      <w:pPr>
+        <w:pStyle w:val="ListParagraph"/>
+        <w:numPr>
+          <w:ilvl w:val="0"/>
+          <w:numId w:val="26"/>
+        </w:numPr>
+      </w:pPr>
+      <w:r>
+        <w:rPr>
+          <w:noProof/>
+        </w:rPr>
+        <w:lastRenderedPageBreak/>
+        <w:drawing>
+          <wp:anchor distT="0" distB="0" distL="114300" distR="114300" simplePos="0" relativeHeight="251776000" behindDoc="0" locked="0" layoutInCell="1" allowOverlap="1" wp14:anchorId="047C509F" wp14:editId="57B11AD7">
+            <wp:simplePos x="0" y="0"/>
+            <wp:positionH relativeFrom="margin">
+              <wp:align>center</wp:align>
+            </wp:positionH>
+            <wp:positionV relativeFrom="paragraph">
+              <wp:posOffset>386080</wp:posOffset>
+            </wp:positionV>
+            <wp:extent cx="5686425" cy="4391025"/>
+            <wp:effectExtent l="0" t="0" r="9525" b="9525"/>
+            <wp:wrapTopAndBottom/>
+            <wp:docPr id="2049993540" name="Picture 1" descr="A screenshot of a computer&#10;&#10;Description automatically generated"/>
+            <wp:cNvGraphicFramePr>
+              <a:graphicFrameLocks xmlns:a="http://schemas.openxmlformats.org/drawingml/2006/main" noChangeAspect="1"/>
+            </wp:cNvGraphicFramePr>
+            <a:graphic xmlns:a="http://schemas.openxmlformats.org/drawingml/2006/main">
+              <a:graphicData uri="http://schemas.openxmlformats.org/drawingml/2006/picture">
+                <pic:pic xmlns:pic="http://schemas.openxmlformats.org/drawingml/2006/picture">
+                  <pic:nvPicPr>
+                    <pic:cNvPr id="2049993540" name="Picture 1" descr="A screenshot of a computer&#10;&#10;Description automatically generated"/>
+                    <pic:cNvPicPr/>
+                  </pic:nvPicPr>
+                  <pic:blipFill>
+                    <a:blip r:embed="rId77">
+                      <a:extLst>
+                        <a:ext uri="{28A0092B-C50C-407E-A947-70E740481C1C}">
+                          <a14:useLocalDpi xmlns:a14="http://schemas.microsoft.com/office/drawing/2010/main" val="0"/>
+                        </a:ext>
+                      </a:extLst>
+                    </a:blip>
+                    <a:stretch>
+                      <a:fillRect/>
+                    </a:stretch>
+                  </pic:blipFill>
+                  <pic:spPr>
+                    <a:xfrm>
+                      <a:off x="0" y="0"/>
+                      <a:ext cx="5686425" cy="4391025"/>
+                    </a:xfrm>
+                    <a:prstGeom prst="rect">
+                      <a:avLst/>
+                    </a:prstGeom>
+                  </pic:spPr>
+                </pic:pic>
+              </a:graphicData>
+            </a:graphic>
+          </wp:anchor>
+        </w:drawing>
+      </w:r>
+      <w:r>
+        <w:t xml:space="preserve">The application will then activate the product(s).  Upon completion, a </w:t>
+      </w:r>
+      <w:r>
+        <w:t xml:space="preserve">multiple </w:t>
+      </w:r>
+      <w:r>
+        <w:t>“Products Successfully Activated</w:t>
+      </w:r>
+      <w:r>
+        <w:t>!” screen</w:t>
+      </w:r>
+      <w:r>
+        <w:t>s</w:t>
+      </w:r>
+      <w:r>
+        <w:t xml:space="preserve"> will display.  Press “Finish” to proceed</w:t>
+      </w:r>
+      <w:r>
+        <w:t xml:space="preserve"> with each one.</w:t>
+      </w:r>
+      <w:r>
+        <w:t xml:space="preserve"> </w:t>
+      </w:r>
+    </w:p>
+    <w:p>
+      <w:pPr>
+        <w:pStyle w:val="ListParagraph"/>
+      </w:pPr>
+    </w:p>
+    <w:p>
+      <w:pPr>
+        <w:pStyle w:val="ListParagraph"/>
+        <w:numPr>
+          <w:ilvl w:val="0"/>
+          <w:numId w:val="26"/>
+        </w:numPr>
+      </w:pPr>
+      <w:r>
+        <w:rPr>
+          <w:noProof/>
+        </w:rPr>
+        <w:drawing>
+          <wp:anchor distT="0" distB="0" distL="114300" distR="114300" simplePos="0" relativeHeight="251777024" behindDoc="0" locked="0" layoutInCell="1" allowOverlap="1" wp14:anchorId="40410FCC" wp14:editId="3A5D7E7B">
+            <wp:simplePos x="0" y="0"/>
+            <wp:positionH relativeFrom="margin">
+              <wp:align>center</wp:align>
+            </wp:positionH>
+            <wp:positionV relativeFrom="paragraph">
+              <wp:posOffset>425450</wp:posOffset>
+            </wp:positionV>
+            <wp:extent cx="4057650" cy="1733550"/>
+            <wp:effectExtent l="0" t="0" r="0" b="0"/>
+            <wp:wrapTopAndBottom/>
+            <wp:docPr id="236282975" name="Picture 1" descr="A screenshot of a computer error&#10;&#10;Description automatically generated"/>
+            <wp:cNvGraphicFramePr>
+              <a:graphicFrameLocks xmlns:a="http://schemas.openxmlformats.org/drawingml/2006/main" noChangeAspect="1"/>
+            </wp:cNvGraphicFramePr>
+            <a:graphic xmlns:a="http://schemas.openxmlformats.org/drawingml/2006/main">
+              <a:graphicData uri="http://schemas.openxmlformats.org/drawingml/2006/picture">
+                <pic:pic xmlns:pic="http://schemas.openxmlformats.org/drawingml/2006/picture">
+                  <pic:nvPicPr>
+                    <pic:cNvPr id="236282975" name="Picture 1" descr="A screenshot of a computer error&#10;&#10;Description automatically generated"/>
+                    <pic:cNvPicPr/>
+                  </pic:nvPicPr>
+                  <pic:blipFill>
+                    <a:blip r:embed="rId78">
+                      <a:extLst>
+                        <a:ext uri="{28A0092B-C50C-407E-A947-70E740481C1C}">
+                          <a14:useLocalDpi xmlns:a14="http://schemas.microsoft.com/office/drawing/2010/main" val="0"/>
+                        </a:ext>
+                      </a:extLst>
+                    </a:blip>
+                    <a:stretch>
+                      <a:fillRect/>
+                    </a:stretch>
+                  </pic:blipFill>
+                  <pic:spPr>
+                    <a:xfrm>
+                      <a:off x="0" y="0"/>
+                      <a:ext cx="4057650" cy="1733550"/>
+                    </a:xfrm>
+                    <a:prstGeom prst="rect">
+                      <a:avLst/>
+                    </a:prstGeom>
+                  </pic:spPr>
+                </pic:pic>
+              </a:graphicData>
+            </a:graphic>
+          </wp:anchor>
+        </w:drawing>
+      </w:r>
+      <w:r>
+        <w:t xml:space="preserve">A final screen will display asking the user to “restart the computer to complete this operation”.  Press “Restart” to proceed.  </w:t>
+      </w:r>
+    </w:p>
+    <w:p>
+      <w:r>
+        <w:br w:type="page"/>
+      </w:r>
+    </w:p>
+    <w:p>
+      <w:pPr>
+        <w:pStyle w:val="Heading2"/>
+        <w:ind w:left="720"/>
+        <w:rPr>
+          <w:b/>
+          <w:bCs/>
+          <w:sz w:val="24"/>
+          <w:szCs w:val="24"/>
+          <w:u w:val="single"/>
+        </w:rPr>
+      </w:pPr>
+      <w:r>
+        <w:rPr>
+          <w:b/>
+          <w:bCs/>
+          <w:sz w:val="24"/>
+          <w:szCs w:val="24"/>
+          <w:u w:val="single"/>
+        </w:rPr>
+        <w:lastRenderedPageBreak/>
+        <w:t>NI Update Ser</w:t>
+      </w:r>
+      <w:r>
+        <w:rPr>
+          <w:b/>
+          <w:bCs/>
+          <w:sz w:val="24"/>
+          <w:szCs w:val="24"/>
+          <w:u w:val="single"/>
+        </w:rPr>
+        <w:t>vice</w:t>
+      </w:r>
+    </w:p>
+    <w:p/>
+    <w:p>
+      <w:pPr>
+        <w:pStyle w:val="ListParagraph"/>
+        <w:numPr>
+          <w:ilvl w:val="0"/>
+          <w:numId w:val="27"/>
+        </w:numPr>
+      </w:pPr>
+      <w:r>
+        <w:rPr>
+          <w:noProof/>
+        </w:rPr>
+        <w:drawing>
+          <wp:anchor distT="0" distB="0" distL="114300" distR="114300" simplePos="0" relativeHeight="251778048" behindDoc="0" locked="0" layoutInCell="1" allowOverlap="1" wp14:anchorId="10542800" wp14:editId="3508B7B1">
+            <wp:simplePos x="0" y="0"/>
+            <wp:positionH relativeFrom="margin">
+              <wp:align>right</wp:align>
+            </wp:positionH>
+            <wp:positionV relativeFrom="paragraph">
+              <wp:posOffset>261620</wp:posOffset>
+            </wp:positionV>
+            <wp:extent cx="6858000" cy="5969000"/>
+            <wp:effectExtent l="0" t="0" r="0" b="0"/>
+            <wp:wrapTopAndBottom/>
+            <wp:docPr id="1189595041" name="Picture 1" descr="A screenshot of a computer&#10;&#10;Description automatically generated"/>
+            <wp:cNvGraphicFramePr>
+              <a:graphicFrameLocks xmlns:a="http://schemas.openxmlformats.org/drawingml/2006/main" noChangeAspect="1"/>
+            </wp:cNvGraphicFramePr>
+            <a:graphic xmlns:a="http://schemas.openxmlformats.org/drawingml/2006/main">
+              <a:graphicData uri="http://schemas.openxmlformats.org/drawingml/2006/picture">
+                <pic:pic xmlns:pic="http://schemas.openxmlformats.org/drawingml/2006/picture">
+                  <pic:nvPicPr>
+                    <pic:cNvPr id="1189595041" name="Picture 1" descr="A screenshot of a computer&#10;&#10;Description automatically generated"/>
+                    <pic:cNvPicPr/>
+                  </pic:nvPicPr>
+                  <pic:blipFill>
+                    <a:blip r:embed="rId79">
+                      <a:extLst>
+                        <a:ext uri="{28A0092B-C50C-407E-A947-70E740481C1C}">
+                          <a14:useLocalDpi xmlns:a14="http://schemas.microsoft.com/office/drawing/2010/main" val="0"/>
+                        </a:ext>
+                      </a:extLst>
+                    </a:blip>
+                    <a:stretch>
+                      <a:fillRect/>
+                    </a:stretch>
+                  </pic:blipFill>
+                  <pic:spPr>
+                    <a:xfrm>
+                      <a:off x="0" y="0"/>
+                      <a:ext cx="6858000" cy="5969000"/>
+                    </a:xfrm>
+                    <a:prstGeom prst="rect">
+                      <a:avLst/>
+                    </a:prstGeom>
+                  </pic:spPr>
+                </pic:pic>
+              </a:graphicData>
+            </a:graphic>
+          </wp:anchor>
+        </w:drawing>
+      </w:r>
+      <w:r>
+        <w:t xml:space="preserve">On Windows Start Search type “NI Update Service” and select “NI Update Service”.  </w:t>
+      </w:r>
+    </w:p>
+    <w:p>
+      <w:pPr>
+        <w:pStyle w:val="ListParagraph"/>
+      </w:pPr>
+    </w:p>
+    <w:p>
+      <w:pPr>
+        <w:pStyle w:val="ListParagraph"/>
+        <w:numPr>
+          <w:ilvl w:val="0"/>
+          <w:numId w:val="27"/>
+        </w:numPr>
+      </w:pPr>
+      <w:r>
+        <w:rPr>
+          <w:noProof/>
+        </w:rPr>
+        <w:lastRenderedPageBreak/>
+        <w:drawing>
+          <wp:anchor distT="0" distB="0" distL="114300" distR="114300" simplePos="0" relativeHeight="251779072" behindDoc="0" locked="0" layoutInCell="1" allowOverlap="1" wp14:anchorId="52B0F7C2" wp14:editId="7EA87E3E">
+            <wp:simplePos x="0" y="0"/>
+            <wp:positionH relativeFrom="margin">
+              <wp:align>right</wp:align>
+            </wp:positionH>
+            <wp:positionV relativeFrom="paragraph">
+              <wp:posOffset>281305</wp:posOffset>
+            </wp:positionV>
+            <wp:extent cx="6715125" cy="5276850"/>
+            <wp:effectExtent l="0" t="0" r="9525" b="0"/>
+            <wp:wrapTopAndBottom/>
+            <wp:docPr id="1667989254" name="Picture 1" descr="A screenshot of a computer&#10;&#10;Description automatically generated"/>
+            <wp:cNvGraphicFramePr>
+              <a:graphicFrameLocks xmlns:a="http://schemas.openxmlformats.org/drawingml/2006/main" noChangeAspect="1"/>
+            </wp:cNvGraphicFramePr>
+            <a:graphic xmlns:a="http://schemas.openxmlformats.org/drawingml/2006/main">
+              <a:graphicData uri="http://schemas.openxmlformats.org/drawingml/2006/picture">
+                <pic:pic xmlns:pic="http://schemas.openxmlformats.org/drawingml/2006/picture">
+                  <pic:nvPicPr>
+                    <pic:cNvPr id="1667989254" name="Picture 1" descr="A screenshot of a computer&#10;&#10;Description automatically generated"/>
+                    <pic:cNvPicPr/>
+                  </pic:nvPicPr>
+                  <pic:blipFill>
+                    <a:blip r:embed="rId80">
+                      <a:extLst>
+                        <a:ext uri="{28A0092B-C50C-407E-A947-70E740481C1C}">
+                          <a14:useLocalDpi xmlns:a14="http://schemas.microsoft.com/office/drawing/2010/main" val="0"/>
+                        </a:ext>
+                      </a:extLst>
+                    </a:blip>
+                    <a:stretch>
+                      <a:fillRect/>
+                    </a:stretch>
+                  </pic:blipFill>
+                  <pic:spPr>
+                    <a:xfrm>
+                      <a:off x="0" y="0"/>
+                      <a:ext cx="6715125" cy="5276850"/>
+                    </a:xfrm>
+                    <a:prstGeom prst="rect">
+                      <a:avLst/>
+                    </a:prstGeom>
+                  </pic:spPr>
+                </pic:pic>
+              </a:graphicData>
+            </a:graphic>
+          </wp:anchor>
+        </w:drawing>
+      </w:r>
+      <w:r>
+        <w:t xml:space="preserve">The window will then search NI.com for Updates.  </w:t>
+      </w:r>
+    </w:p>
+    <w:p>
+      <w:pPr>
+        <w:pStyle w:val="ListParagraph"/>
+      </w:pPr>
+    </w:p>
+    <w:p>
+      <w:pPr>
+        <w:pStyle w:val="ListParagraph"/>
+        <w:numPr>
+          <w:ilvl w:val="0"/>
+          <w:numId w:val="27"/>
+        </w:numPr>
+      </w:pPr>
+      <w:r>
+        <w:rPr>
+          <w:noProof/>
+        </w:rPr>
+        <w:lastRenderedPageBreak/>
+        <w:drawing>
+          <wp:anchor distT="0" distB="0" distL="114300" distR="114300" simplePos="0" relativeHeight="251781120" behindDoc="0" locked="0" layoutInCell="1" allowOverlap="1" wp14:anchorId="5C60E1D4" wp14:editId="37837DD6">
+            <wp:simplePos x="0" y="0"/>
+            <wp:positionH relativeFrom="margin">
+              <wp:align>right</wp:align>
+            </wp:positionH>
+            <wp:positionV relativeFrom="paragraph">
+              <wp:posOffset>243205</wp:posOffset>
+            </wp:positionV>
+            <wp:extent cx="6772275" cy="5353050"/>
+            <wp:effectExtent l="0" t="0" r="9525" b="0"/>
+            <wp:wrapTopAndBottom/>
+            <wp:docPr id="18073779" name="Picture 1" descr="A screenshot of a computer&#10;&#10;Description automatically generated"/>
+            <wp:cNvGraphicFramePr>
+              <a:graphicFrameLocks xmlns:a="http://schemas.openxmlformats.org/drawingml/2006/main" noChangeAspect="1"/>
+            </wp:cNvGraphicFramePr>
+            <a:graphic xmlns:a="http://schemas.openxmlformats.org/drawingml/2006/main">
+              <a:graphicData uri="http://schemas.openxmlformats.org/drawingml/2006/picture">
+                <pic:pic xmlns:pic="http://schemas.openxmlformats.org/drawingml/2006/picture">
+                  <pic:nvPicPr>
+                    <pic:cNvPr id="18073779" name="Picture 1" descr="A screenshot of a computer&#10;&#10;Description automatically generated"/>
+                    <pic:cNvPicPr/>
+                  </pic:nvPicPr>
+                  <pic:blipFill>
+                    <a:blip r:embed="rId81">
+                      <a:extLst>
+                        <a:ext uri="{28A0092B-C50C-407E-A947-70E740481C1C}">
+                          <a14:useLocalDpi xmlns:a14="http://schemas.microsoft.com/office/drawing/2010/main" val="0"/>
+                        </a:ext>
+                      </a:extLst>
+                    </a:blip>
+                    <a:stretch>
+                      <a:fillRect/>
+                    </a:stretch>
+                  </pic:blipFill>
+                  <pic:spPr>
+                    <a:xfrm>
+                      <a:off x="0" y="0"/>
+                      <a:ext cx="6772275" cy="5353050"/>
+                    </a:xfrm>
+                    <a:prstGeom prst="rect">
+                      <a:avLst/>
+                    </a:prstGeom>
+                  </pic:spPr>
+                </pic:pic>
+              </a:graphicData>
+            </a:graphic>
+          </wp:anchor>
+        </w:drawing>
+      </w:r>
+      <w:r>
+        <w:t xml:space="preserve">Select “LabVIEW 2015 SP1 (32-bit) f10 </w:t>
+      </w:r>
+      <w:proofErr w:type="gramStart"/>
+      <w:r>
+        <w:t>Patch</w:t>
+      </w:r>
+      <w:r>
+        <w:t>”</w:t>
+      </w:r>
+      <w:proofErr w:type="gramEnd"/>
+      <w:r>
+        <w:t xml:space="preserve"> </w:t>
+      </w:r>
+    </w:p>
+    <w:p>
+      <w:pPr>
+        <w:pStyle w:val="ListParagraph"/>
+      </w:pPr>
+    </w:p>
+    <w:p>
+      <w:pPr>
+        <w:pStyle w:val="ListParagraph"/>
+        <w:numPr>
+          <w:ilvl w:val="0"/>
+          <w:numId w:val="27"/>
+        </w:numPr>
+      </w:pPr>
+      <w:r>
+        <w:rPr>
+          <w:noProof/>
+        </w:rPr>
+        <w:lastRenderedPageBreak/>
+        <w:drawing>
+          <wp:anchor distT="0" distB="0" distL="114300" distR="114300" simplePos="0" relativeHeight="251783168" behindDoc="0" locked="0" layoutInCell="1" allowOverlap="1" wp14:anchorId="1E78990B" wp14:editId="5A352251">
+            <wp:simplePos x="0" y="0"/>
+            <wp:positionH relativeFrom="margin">
+              <wp:align>right</wp:align>
+            </wp:positionH>
+            <wp:positionV relativeFrom="paragraph">
+              <wp:posOffset>643255</wp:posOffset>
+            </wp:positionV>
+            <wp:extent cx="6724650" cy="5276850"/>
+            <wp:effectExtent l="0" t="0" r="0" b="0"/>
+            <wp:wrapTopAndBottom/>
+            <wp:docPr id="128301600" name="Picture 1" descr="A screenshot of a computer&#10;&#10;Description automatically generated"/>
+            <wp:cNvGraphicFramePr>
+              <a:graphicFrameLocks xmlns:a="http://schemas.openxmlformats.org/drawingml/2006/main" noChangeAspect="1"/>
+            </wp:cNvGraphicFramePr>
+            <a:graphic xmlns:a="http://schemas.openxmlformats.org/drawingml/2006/main">
+              <a:graphicData uri="http://schemas.openxmlformats.org/drawingml/2006/picture">
+                <pic:pic xmlns:pic="http://schemas.openxmlformats.org/drawingml/2006/picture">
+                  <pic:nvPicPr>
+                    <pic:cNvPr id="128301600" name="Picture 1" descr="A screenshot of a computer&#10;&#10;Description automatically generated"/>
+                    <pic:cNvPicPr/>
+                  </pic:nvPicPr>
+                  <pic:blipFill>
+                    <a:blip r:embed="rId82">
+                      <a:extLst>
+                        <a:ext uri="{28A0092B-C50C-407E-A947-70E740481C1C}">
+                          <a14:useLocalDpi xmlns:a14="http://schemas.microsoft.com/office/drawing/2010/main" val="0"/>
+                        </a:ext>
+                      </a:extLst>
+                    </a:blip>
+                    <a:stretch>
+                      <a:fillRect/>
+                    </a:stretch>
+                  </pic:blipFill>
+                  <pic:spPr>
+                    <a:xfrm>
+                      <a:off x="0" y="0"/>
+                      <a:ext cx="6724650" cy="5276850"/>
+                    </a:xfrm>
+                    <a:prstGeom prst="rect">
+                      <a:avLst/>
+                    </a:prstGeom>
+                  </pic:spPr>
+                </pic:pic>
+              </a:graphicData>
+            </a:graphic>
+          </wp:anchor>
+        </w:drawing>
+      </w:r>
+      <w:r>
+        <w:t xml:space="preserve">Select </w:t>
+      </w:r>
+      <w:r>
+        <w:t xml:space="preserve">“R Series Multifunction RIO Q1 2016 Patch for LabVIEW 2015”, </w:t>
+      </w:r>
+      <w:r>
+        <w:t>LabVIEW Run-Time Engine 2014 SP1 (32-bit) f11 Patch”</w:t>
+      </w:r>
+      <w:r>
+        <w:t>,</w:t>
+      </w:r>
+      <w:r>
+        <w:t xml:space="preserve"> </w:t>
+      </w:r>
+      <w:r>
+        <w:t>LabVIEW Run-Time Engine 2014 SP1 (</w:t>
+      </w:r>
+      <w:r>
+        <w:t>64</w:t>
+      </w:r>
+      <w:r>
+        <w:t>-bit) f11 Patch”</w:t>
+      </w:r>
+      <w:r>
+        <w:t>, and “</w:t>
+      </w:r>
+      <w:r>
+        <w:t>LabVIEW Run-Time Engine 201</w:t>
+      </w:r>
+      <w:r>
+        <w:t>5</w:t>
+      </w:r>
+      <w:r>
+        <w:t xml:space="preserve"> SP1 (</w:t>
+      </w:r>
+      <w:r>
+        <w:t>64</w:t>
+      </w:r>
+      <w:r>
+        <w:t>-bit) f</w:t>
+      </w:r>
+      <w:r>
+        <w:t>2</w:t>
+      </w:r>
+      <w:r>
+        <w:t xml:space="preserve"> Patch</w:t>
+      </w:r>
+      <w:r>
+        <w:t xml:space="preserve"> </w:t>
+      </w:r>
+      <w:r>
+        <w:t>LabVIEW Run-Time Engine 2015 SP1 (</w:t>
+      </w:r>
+      <w:r>
+        <w:t>32</w:t>
+      </w:r>
+      <w:r>
+        <w:t>-bit) f</w:t>
+      </w:r>
+      <w:r>
+        <w:t>10</w:t>
+      </w:r>
+      <w:r>
+        <w:t xml:space="preserve"> </w:t>
+      </w:r>
+      <w:proofErr w:type="gramStart"/>
+      <w:r>
+        <w:t>Patch</w:t>
+      </w:r>
+      <w:r>
+        <w:t>”</w:t>
+      </w:r>
+      <w:proofErr w:type="gramEnd"/>
+      <w:r>
+        <w:t xml:space="preserve">  </w:t>
+      </w:r>
+    </w:p>
+    <w:p>
+      <w:pPr>
+        <w:pStyle w:val="ListParagraph"/>
+      </w:pPr>
+    </w:p>
+    <w:p>
+      <w:pPr>
+        <w:pStyle w:val="ListParagraph"/>
+        <w:numPr>
+          <w:ilvl w:val="0"/>
+          <w:numId w:val="27"/>
+        </w:numPr>
+      </w:pPr>
+      <w:r>
+        <w:rPr>
+          <w:noProof/>
+        </w:rPr>
+        <w:lastRenderedPageBreak/>
+        <w:drawing>
+          <wp:anchor distT="0" distB="0" distL="114300" distR="114300" simplePos="0" relativeHeight="251785216" behindDoc="0" locked="0" layoutInCell="1" allowOverlap="1" wp14:anchorId="21BB09DE" wp14:editId="0E46E026">
+            <wp:simplePos x="0" y="0"/>
+            <wp:positionH relativeFrom="margin">
+              <wp:align>right</wp:align>
+            </wp:positionH>
+            <wp:positionV relativeFrom="paragraph">
+              <wp:posOffset>230505</wp:posOffset>
+            </wp:positionV>
+            <wp:extent cx="6686550" cy="5295900"/>
+            <wp:effectExtent l="0" t="0" r="0" b="0"/>
+            <wp:wrapTopAndBottom/>
+            <wp:docPr id="1171904168" name="Picture 1" descr="A screenshot of a computer&#10;&#10;Description automatically generated"/>
+            <wp:cNvGraphicFramePr>
+              <a:graphicFrameLocks xmlns:a="http://schemas.openxmlformats.org/drawingml/2006/main" noChangeAspect="1"/>
+            </wp:cNvGraphicFramePr>
+            <a:graphic xmlns:a="http://schemas.openxmlformats.org/drawingml/2006/main">
+              <a:graphicData uri="http://schemas.openxmlformats.org/drawingml/2006/picture">
+                <pic:pic xmlns:pic="http://schemas.openxmlformats.org/drawingml/2006/picture">
+                  <pic:nvPicPr>
+                    <pic:cNvPr id="1171904168" name="Picture 1" descr="A screenshot of a computer&#10;&#10;Description automatically generated"/>
+                    <pic:cNvPicPr/>
+                  </pic:nvPicPr>
+                  <pic:blipFill>
+                    <a:blip r:embed="rId83">
+                      <a:extLst>
+                        <a:ext uri="{28A0092B-C50C-407E-A947-70E740481C1C}">
+                          <a14:useLocalDpi xmlns:a14="http://schemas.microsoft.com/office/drawing/2010/main" val="0"/>
+                        </a:ext>
+                      </a:extLst>
+                    </a:blip>
+                    <a:stretch>
+                      <a:fillRect/>
+                    </a:stretch>
+                  </pic:blipFill>
+                  <pic:spPr>
+                    <a:xfrm>
+                      <a:off x="0" y="0"/>
+                      <a:ext cx="6686550" cy="5295900"/>
+                    </a:xfrm>
+                    <a:prstGeom prst="rect">
+                      <a:avLst/>
+                    </a:prstGeom>
+                  </pic:spPr>
+                </pic:pic>
+              </a:graphicData>
+            </a:graphic>
+          </wp:anchor>
+        </w:drawing>
+      </w:r>
+      <w:r>
+        <w:t xml:space="preserve">Expand </w:t>
+      </w:r>
+      <w:r>
+        <w:t>“Upgrades and Service Packs (2</w:t>
+      </w:r>
+      <w:proofErr w:type="gramStart"/>
+      <w:r>
+        <w:t>)”  The</w:t>
+      </w:r>
+      <w:proofErr w:type="gramEnd"/>
+      <w:r>
+        <w:t xml:space="preserve"> window will now check NI.com.</w:t>
+      </w:r>
+      <w:r>
+        <w:t xml:space="preserve">  </w:t>
+      </w:r>
+    </w:p>
+    <w:p>
+      <w:pPr>
+        <w:pStyle w:val="ListParagraph"/>
+      </w:pPr>
+      <w:r>
+        <w:rPr>
+          <w:noProof/>
+        </w:rPr>
+        <w:drawing>
+          <wp:inline distT="0" distB="0" distL="0" distR="0" wp14:anchorId="624AAB86" wp14:editId="2D5F3FED">
+            <wp:extent cx="3790950" cy="1524000"/>
+            <wp:effectExtent l="0" t="0" r="0" b="0"/>
+            <wp:docPr id="449787191" name="Picture 1" descr="A screen shot of a computer error&#10;&#10;Description automatically generated"/>
+            <wp:cNvGraphicFramePr>
+              <a:graphicFrameLocks xmlns:a="http://schemas.openxmlformats.org/drawingml/2006/main" noChangeAspect="1"/>
+            </wp:cNvGraphicFramePr>
+            <a:graphic xmlns:a="http://schemas.openxmlformats.org/drawingml/2006/main">
+              <a:graphicData uri="http://schemas.openxmlformats.org/drawingml/2006/picture">
+                <pic:pic xmlns:pic="http://schemas.openxmlformats.org/drawingml/2006/picture">
+                  <pic:nvPicPr>
+                    <pic:cNvPr id="449787191" name="Picture 1" descr="A screen shot of a computer error&#10;&#10;Description automatically generated"/>
+                    <pic:cNvPicPr/>
+                  </pic:nvPicPr>
+                  <pic:blipFill>
+                    <a:blip r:embed="rId84"/>
+                    <a:stretch>
+                      <a:fillRect/>
+                    </a:stretch>
+                  </pic:blipFill>
+                  <pic:spPr>
+                    <a:xfrm>
+                      <a:off x="0" y="0"/>
+                      <a:ext cx="3790950" cy="1524000"/>
+                    </a:xfrm>
+                    <a:prstGeom prst="rect">
+                      <a:avLst/>
+                    </a:prstGeom>
+                  </pic:spPr>
+                </pic:pic>
+              </a:graphicData>
+            </a:graphic>
+          </wp:inline>
+        </w:drawing>
+      </w:r>
+    </w:p>
+    <w:p>
+      <w:pPr>
+        <w:pStyle w:val="ListParagraph"/>
+        <w:numPr>
+          <w:ilvl w:val="0"/>
+          <w:numId w:val="27"/>
+        </w:numPr>
+      </w:pPr>
+      <w:r>
+        <w:rPr>
+          <w:noProof/>
+        </w:rPr>
+        <w:lastRenderedPageBreak/>
+        <w:drawing>
+          <wp:anchor distT="0" distB="0" distL="114300" distR="114300" simplePos="0" relativeHeight="251787264" behindDoc="0" locked="0" layoutInCell="1" allowOverlap="1" wp14:anchorId="51E62C2B" wp14:editId="5600881F">
+            <wp:simplePos x="0" y="0"/>
+            <wp:positionH relativeFrom="margin">
+              <wp:align>right</wp:align>
+            </wp:positionH>
+            <wp:positionV relativeFrom="paragraph">
+              <wp:posOffset>239395</wp:posOffset>
+            </wp:positionV>
+            <wp:extent cx="6734175" cy="5286375"/>
+            <wp:effectExtent l="0" t="0" r="9525" b="9525"/>
+            <wp:wrapTopAndBottom/>
+            <wp:docPr id="1815333085" name="Picture 1" descr="A screenshot of a computer&#10;&#10;Description automatically generated"/>
+            <wp:cNvGraphicFramePr>
+              <a:graphicFrameLocks xmlns:a="http://schemas.openxmlformats.org/drawingml/2006/main" noChangeAspect="1"/>
+            </wp:cNvGraphicFramePr>
+            <a:graphic xmlns:a="http://schemas.openxmlformats.org/drawingml/2006/main">
+              <a:graphicData uri="http://schemas.openxmlformats.org/drawingml/2006/picture">
+                <pic:pic xmlns:pic="http://schemas.openxmlformats.org/drawingml/2006/picture">
+                  <pic:nvPicPr>
+                    <pic:cNvPr id="1815333085" name="Picture 1" descr="A screenshot of a computer&#10;&#10;Description automatically generated"/>
+                    <pic:cNvPicPr/>
+                  </pic:nvPicPr>
+                  <pic:blipFill>
+                    <a:blip r:embed="rId85">
+                      <a:extLst>
+                        <a:ext uri="{28A0092B-C50C-407E-A947-70E740481C1C}">
+                          <a14:useLocalDpi xmlns:a14="http://schemas.microsoft.com/office/drawing/2010/main" val="0"/>
+                        </a:ext>
+                      </a:extLst>
+                    </a:blip>
+                    <a:stretch>
+                      <a:fillRect/>
+                    </a:stretch>
+                  </pic:blipFill>
+                  <pic:spPr>
+                    <a:xfrm>
+                      <a:off x="0" y="0"/>
+                      <a:ext cx="6734175" cy="5286375"/>
+                    </a:xfrm>
+                    <a:prstGeom prst="rect">
+                      <a:avLst/>
+                    </a:prstGeom>
+                  </pic:spPr>
+                </pic:pic>
+              </a:graphicData>
+            </a:graphic>
+          </wp:anchor>
+        </w:drawing>
+      </w:r>
+      <w:r>
+        <w:t xml:space="preserve">Select “LabVIEW 2015 SP1 Real-Time Module – English”.  Press </w:t>
+      </w:r>
+      <w:r>
+        <w:t xml:space="preserve">“Install” to start installing updates.  </w:t>
+      </w:r>
+    </w:p>
+    <w:p>
+      <w:pPr>
+        <w:pStyle w:val="ListParagraph"/>
+      </w:pPr>
+    </w:p>
+    <w:p>
+      <w:pPr>
+        <w:pStyle w:val="ListParagraph"/>
+        <w:numPr>
+          <w:ilvl w:val="0"/>
+          <w:numId w:val="27"/>
+        </w:numPr>
+      </w:pPr>
+      <w:r>
+        <w:rPr>
+          <w:noProof/>
+        </w:rPr>
+        <w:lastRenderedPageBreak/>
+        <w:drawing>
+          <wp:anchor distT="0" distB="0" distL="114300" distR="114300" simplePos="0" relativeHeight="251790336" behindDoc="0" locked="0" layoutInCell="1" allowOverlap="1" wp14:anchorId="442DED39" wp14:editId="32262971">
+            <wp:simplePos x="0" y="0"/>
+            <wp:positionH relativeFrom="column">
+              <wp:posOffset>85725</wp:posOffset>
+            </wp:positionH>
+            <wp:positionV relativeFrom="paragraph">
+              <wp:posOffset>262255</wp:posOffset>
+            </wp:positionV>
+            <wp:extent cx="6829425" cy="5410200"/>
+            <wp:effectExtent l="0" t="0" r="9525" b="0"/>
+            <wp:wrapTopAndBottom/>
+            <wp:docPr id="986792112" name="Picture 1" descr="A screenshot of a computer&#10;&#10;Description automatically generated"/>
+            <wp:cNvGraphicFramePr>
+              <a:graphicFrameLocks xmlns:a="http://schemas.openxmlformats.org/drawingml/2006/main" noChangeAspect="1"/>
+            </wp:cNvGraphicFramePr>
+            <a:graphic xmlns:a="http://schemas.openxmlformats.org/drawingml/2006/main">
+              <a:graphicData uri="http://schemas.openxmlformats.org/drawingml/2006/picture">
+                <pic:pic xmlns:pic="http://schemas.openxmlformats.org/drawingml/2006/picture">
+                  <pic:nvPicPr>
+                    <pic:cNvPr id="986792112" name="Picture 1" descr="A screenshot of a computer&#10;&#10;Description automatically generated"/>
+                    <pic:cNvPicPr/>
+                  </pic:nvPicPr>
+                  <pic:blipFill>
+                    <a:blip r:embed="rId86">
+                      <a:extLst>
+                        <a:ext uri="{28A0092B-C50C-407E-A947-70E740481C1C}">
+                          <a14:useLocalDpi xmlns:a14="http://schemas.microsoft.com/office/drawing/2010/main" val="0"/>
+                        </a:ext>
+                      </a:extLst>
+                    </a:blip>
+                    <a:stretch>
+                      <a:fillRect/>
+                    </a:stretch>
+                  </pic:blipFill>
+                  <pic:spPr>
+                    <a:xfrm>
+                      <a:off x="0" y="0"/>
+                      <a:ext cx="6829425" cy="5410200"/>
+                    </a:xfrm>
+                    <a:prstGeom prst="rect">
+                      <a:avLst/>
+                    </a:prstGeom>
+                  </pic:spPr>
+                </pic:pic>
+              </a:graphicData>
+            </a:graphic>
+          </wp:anchor>
+        </w:drawing>
+      </w:r>
+      <w:r>
+        <w:t xml:space="preserve">“NI Update Services” will then download and install the selected updates.  Please wait for it to finish.  </w:t>
+      </w:r>
+    </w:p>
+    <w:p>
+      <w:pPr>
+        <w:pStyle w:val="ListParagraph"/>
+      </w:pPr>
+    </w:p>
+    <w:p>
+      <w:pPr>
+        <w:pStyle w:val="ListParagraph"/>
+        <w:numPr>
+          <w:ilvl w:val="0"/>
+          <w:numId w:val="27"/>
+        </w:numPr>
+      </w:pPr>
     </w:p>
     <w:sectPr>
-      <w:headerReference w:type="default" r:id="rId70"/>
-      <w:footerReference w:type="default" r:id="rId71"/>
+      <w:headerReference w:type="default" r:id="rId87"/>
+      <w:footerReference w:type="default" r:id="rId88"/>
       <w:pgSz w:w="12240" w:h="15840"/>
       <w:pgMar w:top="720" w:right="720" w:bottom="720" w:left="720" w:header="432" w:footer="144" w:gutter="0"/>
       <w:cols w:space="720"/>
@@ -9502,7 +10917,7 @@
   <w:abstractNum w:abstractNumId="1" w15:restartNumberingAfterBreak="0">
     <w:nsid w:val="0AF10364"/>
     <w:multiLevelType w:val="hybridMultilevel"/>
-    <w:tmpl w:val="4582FAA4"/>
+    <w:tmpl w:val="6E369076"/>
     <w:lvl w:ilvl="0" w:tplc="FFFFFFFF">
       <w:start w:val="1"/>
       <w:numFmt w:val="decimal"/>
@@ -9530,14 +10945,17 @@
         <w:ind w:left="2160" w:hanging="180"/>
       </w:pPr>
     </w:lvl>
-    <w:lvl w:ilvl="3" w:tplc="FFFFFFFF" w:tentative="1">
-      <w:start w:val="1"/>
+    <w:lvl w:ilvl="3" w:tplc="7A80EDF6">
+      <w:start w:val="2015"/>
       <w:numFmt w:val="decimal"/>
-      <w:lvlText w:val="%4."/>
-      <w:lvlJc w:val="left"/>
-      <w:pPr>
-        <w:ind w:left="2880" w:hanging="360"/>
-      </w:pPr>
+      <w:lvlText w:val="%4"/>
+      <w:lvlJc w:val="left"/>
+      <w:pPr>
+        <w:ind w:left="3045" w:hanging="525"/>
+      </w:pPr>
+      <w:rPr>
+        <w:rFonts w:hint="default"/>
+      </w:rPr>
     </w:lvl>
     <w:lvl w:ilvl="4" w:tplc="FFFFFFFF" w:tentative="1">
       <w:start w:val="1"/>
@@ -9672,6 +11090,178 @@
     </w:lvl>
   </w:abstractNum>
   <w:abstractNum w:abstractNumId="3" w15:restartNumberingAfterBreak="0">
+    <w:nsid w:val="19B43250"/>
+    <w:multiLevelType w:val="hybridMultilevel"/>
+    <w:tmpl w:val="D40ECC84"/>
+    <w:lvl w:ilvl="0" w:tplc="0409000F">
+      <w:start w:val="1"/>
+      <w:numFmt w:val="decimal"/>
+      <w:lvlText w:val="%1."/>
+      <w:lvlJc w:val="left"/>
+      <w:pPr>
+        <w:ind w:left="720" w:hanging="360"/>
+      </w:pPr>
+    </w:lvl>
+    <w:lvl w:ilvl="1" w:tplc="04090019" w:tentative="1">
+      <w:start w:val="1"/>
+      <w:numFmt w:val="lowerLetter"/>
+      <w:lvlText w:val="%2."/>
+      <w:lvlJc w:val="left"/>
+      <w:pPr>
+        <w:ind w:left="1440" w:hanging="360"/>
+      </w:pPr>
+    </w:lvl>
+    <w:lvl w:ilvl="2" w:tplc="0409001B" w:tentative="1">
+      <w:start w:val="1"/>
+      <w:numFmt w:val="lowerRoman"/>
+      <w:lvlText w:val="%3."/>
+      <w:lvlJc w:val="right"/>
+      <w:pPr>
+        <w:ind w:left="2160" w:hanging="180"/>
+      </w:pPr>
+    </w:lvl>
+    <w:lvl w:ilvl="3" w:tplc="0409000F" w:tentative="1">
+      <w:start w:val="1"/>
+      <w:numFmt w:val="decimal"/>
+      <w:lvlText w:val="%4."/>
+      <w:lvlJc w:val="left"/>
+      <w:pPr>
+        <w:ind w:left="2880" w:hanging="360"/>
+      </w:pPr>
+    </w:lvl>
+    <w:lvl w:ilvl="4" w:tplc="04090019" w:tentative="1">
+      <w:start w:val="1"/>
+      <w:numFmt w:val="lowerLetter"/>
+      <w:lvlText w:val="%5."/>
+      <w:lvlJc w:val="left"/>
+      <w:pPr>
+        <w:ind w:left="3600" w:hanging="360"/>
+      </w:pPr>
+    </w:lvl>
+    <w:lvl w:ilvl="5" w:tplc="0409001B" w:tentative="1">
+      <w:start w:val="1"/>
+      <w:numFmt w:val="lowerRoman"/>
+      <w:lvlText w:val="%6."/>
+      <w:lvlJc w:val="right"/>
+      <w:pPr>
+        <w:ind w:left="4320" w:hanging="180"/>
+      </w:pPr>
+    </w:lvl>
+    <w:lvl w:ilvl="6" w:tplc="0409000F" w:tentative="1">
+      <w:start w:val="1"/>
+      <w:numFmt w:val="decimal"/>
+      <w:lvlText w:val="%7."/>
+      <w:lvlJc w:val="left"/>
+      <w:pPr>
+        <w:ind w:left="5040" w:hanging="360"/>
+      </w:pPr>
+    </w:lvl>
+    <w:lvl w:ilvl="7" w:tplc="04090019" w:tentative="1">
+      <w:start w:val="1"/>
+      <w:numFmt w:val="lowerLetter"/>
+      <w:lvlText w:val="%8."/>
+      <w:lvlJc w:val="left"/>
+      <w:pPr>
+        <w:ind w:left="5760" w:hanging="360"/>
+      </w:pPr>
+    </w:lvl>
+    <w:lvl w:ilvl="8" w:tplc="0409001B" w:tentative="1">
+      <w:start w:val="1"/>
+      <w:numFmt w:val="lowerRoman"/>
+      <w:lvlText w:val="%9."/>
+      <w:lvlJc w:val="right"/>
+      <w:pPr>
+        <w:ind w:left="6480" w:hanging="180"/>
+      </w:pPr>
+    </w:lvl>
+  </w:abstractNum>
+  <w:abstractNum w:abstractNumId="4" w15:restartNumberingAfterBreak="0">
+    <w:nsid w:val="1B62246B"/>
+    <w:multiLevelType w:val="hybridMultilevel"/>
+    <w:tmpl w:val="11D80400"/>
+    <w:lvl w:ilvl="0" w:tplc="0409000F">
+      <w:start w:val="1"/>
+      <w:numFmt w:val="decimal"/>
+      <w:lvlText w:val="%1."/>
+      <w:lvlJc w:val="left"/>
+      <w:pPr>
+        <w:ind w:left="1080" w:hanging="360"/>
+      </w:pPr>
+    </w:lvl>
+    <w:lvl w:ilvl="1" w:tplc="FFFFFFFF">
+      <w:start w:val="1"/>
+      <w:numFmt w:val="decimal"/>
+      <w:lvlText w:val="%2."/>
+      <w:lvlJc w:val="left"/>
+      <w:pPr>
+        <w:ind w:left="2160" w:hanging="360"/>
+      </w:pPr>
+    </w:lvl>
+    <w:lvl w:ilvl="2" w:tplc="FFFFFFFF">
+      <w:start w:val="1"/>
+      <w:numFmt w:val="lowerLetter"/>
+      <w:lvlText w:val="%3)"/>
+      <w:lvlJc w:val="left"/>
+      <w:pPr>
+        <w:ind w:left="2700" w:hanging="360"/>
+      </w:pPr>
+    </w:lvl>
+    <w:lvl w:ilvl="3" w:tplc="FFFFFFFF" w:tentative="1">
+      <w:start w:val="1"/>
+      <w:numFmt w:val="decimal"/>
+      <w:lvlText w:val="%4."/>
+      <w:lvlJc w:val="left"/>
+      <w:pPr>
+        <w:ind w:left="3240" w:hanging="360"/>
+      </w:pPr>
+    </w:lvl>
+    <w:lvl w:ilvl="4" w:tplc="FFFFFFFF" w:tentative="1">
+      <w:start w:val="1"/>
+      <w:numFmt w:val="lowerLetter"/>
+      <w:lvlText w:val="%5."/>
+      <w:lvlJc w:val="left"/>
+      <w:pPr>
+        <w:ind w:left="3960" w:hanging="360"/>
+      </w:pPr>
+    </w:lvl>
+    <w:lvl w:ilvl="5" w:tplc="FFFFFFFF" w:tentative="1">
+      <w:start w:val="1"/>
+      <w:numFmt w:val="lowerRoman"/>
+      <w:lvlText w:val="%6."/>
+      <w:lvlJc w:val="right"/>
+      <w:pPr>
+        <w:ind w:left="4680" w:hanging="180"/>
+      </w:pPr>
+    </w:lvl>
+    <w:lvl w:ilvl="6" w:tplc="FFFFFFFF" w:tentative="1">
+      <w:start w:val="1"/>
+      <w:numFmt w:val="decimal"/>
+      <w:lvlText w:val="%7."/>
+      <w:lvlJc w:val="left"/>
+      <w:pPr>
+        <w:ind w:left="5400" w:hanging="360"/>
+      </w:pPr>
+    </w:lvl>
+    <w:lvl w:ilvl="7" w:tplc="FFFFFFFF" w:tentative="1">
+      <w:start w:val="1"/>
+      <w:numFmt w:val="lowerLetter"/>
+      <w:lvlText w:val="%8."/>
+      <w:lvlJc w:val="left"/>
+      <w:pPr>
+        <w:ind w:left="6120" w:hanging="360"/>
+      </w:pPr>
+    </w:lvl>
+    <w:lvl w:ilvl="8" w:tplc="FFFFFFFF" w:tentative="1">
+      <w:start w:val="1"/>
+      <w:numFmt w:val="lowerRoman"/>
+      <w:lvlText w:val="%9."/>
+      <w:lvlJc w:val="right"/>
+      <w:pPr>
+        <w:ind w:left="6840" w:hanging="180"/>
+      </w:pPr>
+    </w:lvl>
+  </w:abstractNum>
+  <w:abstractNum w:abstractNumId="5" w15:restartNumberingAfterBreak="0">
     <w:nsid w:val="2DD45621"/>
     <w:multiLevelType w:val="multilevel"/>
     <w:tmpl w:val="F6AE0D4E"/>
@@ -9784,7 +11374,7 @@
       </w:pPr>
     </w:lvl>
   </w:abstractNum>
-  <w:abstractNum w:abstractNumId="4" w15:restartNumberingAfterBreak="0">
+  <w:abstractNum w:abstractNumId="6" w15:restartNumberingAfterBreak="0">
     <w:nsid w:val="306F57AA"/>
     <w:multiLevelType w:val="hybridMultilevel"/>
     <w:tmpl w:val="0456A192"/>
@@ -9870,7 +11460,7 @@
       </w:pPr>
     </w:lvl>
   </w:abstractNum>
-  <w:abstractNum w:abstractNumId="5" w15:restartNumberingAfterBreak="0">
+  <w:abstractNum w:abstractNumId="7" w15:restartNumberingAfterBreak="0">
     <w:nsid w:val="3C194B2A"/>
     <w:multiLevelType w:val="multilevel"/>
     <w:tmpl w:val="AE8601A6"/>
@@ -9983,10 +11573,10 @@
       </w:pPr>
     </w:lvl>
   </w:abstractNum>
-  <w:abstractNum w:abstractNumId="6" w15:restartNumberingAfterBreak="0">
+  <w:abstractNum w:abstractNumId="8" w15:restartNumberingAfterBreak="0">
     <w:nsid w:val="407A5080"/>
     <w:multiLevelType w:val="hybridMultilevel"/>
-    <w:tmpl w:val="EA4AA140"/>
+    <w:tmpl w:val="563CBBFC"/>
     <w:lvl w:ilvl="0" w:tplc="0409000F">
       <w:start w:val="1"/>
       <w:numFmt w:val="decimal"/>
@@ -10069,7 +11659,7 @@
       </w:pPr>
     </w:lvl>
   </w:abstractNum>
-  <w:abstractNum w:abstractNumId="7" w15:restartNumberingAfterBreak="0">
+  <w:abstractNum w:abstractNumId="9" w15:restartNumberingAfterBreak="0">
     <w:nsid w:val="462D6AAB"/>
     <w:multiLevelType w:val="hybridMultilevel"/>
     <w:tmpl w:val="FC90CD12"/>
@@ -10182,7 +11772,7 @@
       </w:rPr>
     </w:lvl>
   </w:abstractNum>
-  <w:abstractNum w:abstractNumId="8" w15:restartNumberingAfterBreak="0">
+  <w:abstractNum w:abstractNumId="10" w15:restartNumberingAfterBreak="0">
     <w:nsid w:val="46BD0C95"/>
     <w:multiLevelType w:val="hybridMultilevel"/>
     <w:tmpl w:val="64DA91C6"/>
@@ -10268,7 +11858,7 @@
       </w:pPr>
     </w:lvl>
   </w:abstractNum>
-  <w:abstractNum w:abstractNumId="9" w15:restartNumberingAfterBreak="0">
+  <w:abstractNum w:abstractNumId="11" w15:restartNumberingAfterBreak="0">
     <w:nsid w:val="4B680ADA"/>
     <w:multiLevelType w:val="hybridMultilevel"/>
     <w:tmpl w:val="74241FBA"/>
@@ -10378,7 +11968,7 @@
       </w:rPr>
     </w:lvl>
   </w:abstractNum>
-  <w:abstractNum w:abstractNumId="10" w15:restartNumberingAfterBreak="0">
+  <w:abstractNum w:abstractNumId="12" w15:restartNumberingAfterBreak="0">
     <w:nsid w:val="4FC1635D"/>
     <w:multiLevelType w:val="hybridMultilevel"/>
     <w:tmpl w:val="C5F61C86"/>
@@ -10464,7 +12054,7 @@
       </w:pPr>
     </w:lvl>
   </w:abstractNum>
-  <w:abstractNum w:abstractNumId="11" w15:restartNumberingAfterBreak="0">
+  <w:abstractNum w:abstractNumId="13" w15:restartNumberingAfterBreak="0">
     <w:nsid w:val="530B0A1F"/>
     <w:multiLevelType w:val="hybridMultilevel"/>
     <w:tmpl w:val="D9CAA90E"/>
@@ -10550,7 +12140,7 @@
       </w:pPr>
     </w:lvl>
   </w:abstractNum>
-  <w:abstractNum w:abstractNumId="12" w15:restartNumberingAfterBreak="0">
+  <w:abstractNum w:abstractNumId="14" w15:restartNumberingAfterBreak="0">
     <w:nsid w:val="5EC615DD"/>
     <w:multiLevelType w:val="hybridMultilevel"/>
     <w:tmpl w:val="F24AC3BA"/>
@@ -10636,7 +12226,7 @@
       </w:pPr>
     </w:lvl>
   </w:abstractNum>
-  <w:abstractNum w:abstractNumId="13" w15:restartNumberingAfterBreak="0">
+  <w:abstractNum w:abstractNumId="15" w15:restartNumberingAfterBreak="0">
     <w:nsid w:val="5EC86EAB"/>
     <w:multiLevelType w:val="hybridMultilevel"/>
     <w:tmpl w:val="ECC290EE"/>
@@ -10722,7 +12312,7 @@
       </w:pPr>
     </w:lvl>
   </w:abstractNum>
-  <w:abstractNum w:abstractNumId="14" w15:restartNumberingAfterBreak="0">
+  <w:abstractNum w:abstractNumId="16" w15:restartNumberingAfterBreak="0">
     <w:nsid w:val="68AF5E54"/>
     <w:multiLevelType w:val="hybridMultilevel"/>
     <w:tmpl w:val="A4D8894C"/>
@@ -10808,7 +12398,7 @@
       </w:pPr>
     </w:lvl>
   </w:abstractNum>
-  <w:abstractNum w:abstractNumId="15" w15:restartNumberingAfterBreak="0">
+  <w:abstractNum w:abstractNumId="17" w15:restartNumberingAfterBreak="0">
     <w:nsid w:val="6A614B7E"/>
     <w:multiLevelType w:val="multilevel"/>
     <w:tmpl w:val="CEDC6F28"/>
@@ -10921,7 +12511,7 @@
       </w:pPr>
     </w:lvl>
   </w:abstractNum>
-  <w:abstractNum w:abstractNumId="16" w15:restartNumberingAfterBreak="0">
+  <w:abstractNum w:abstractNumId="18" w15:restartNumberingAfterBreak="0">
     <w:nsid w:val="6B6A1B03"/>
     <w:multiLevelType w:val="multilevel"/>
     <w:tmpl w:val="CEE0DBB8"/>
@@ -11034,7 +12624,7 @@
       </w:pPr>
     </w:lvl>
   </w:abstractNum>
-  <w:abstractNum w:abstractNumId="17" w15:restartNumberingAfterBreak="0">
+  <w:abstractNum w:abstractNumId="19" w15:restartNumberingAfterBreak="0">
     <w:nsid w:val="6D6D3775"/>
     <w:multiLevelType w:val="hybridMultilevel"/>
     <w:tmpl w:val="8F542C18"/>
@@ -11120,7 +12710,7 @@
       </w:pPr>
     </w:lvl>
   </w:abstractNum>
-  <w:abstractNum w:abstractNumId="18" w15:restartNumberingAfterBreak="0">
+  <w:abstractNum w:abstractNumId="20" w15:restartNumberingAfterBreak="0">
     <w:nsid w:val="6DC576D3"/>
     <w:multiLevelType w:val="hybridMultilevel"/>
     <w:tmpl w:val="97925754"/>
@@ -11206,7 +12796,7 @@
       </w:pPr>
     </w:lvl>
   </w:abstractNum>
-  <w:abstractNum w:abstractNumId="19" w15:restartNumberingAfterBreak="0">
+  <w:abstractNum w:abstractNumId="21" w15:restartNumberingAfterBreak="0">
     <w:nsid w:val="6FE44463"/>
     <w:multiLevelType w:val="multilevel"/>
     <w:tmpl w:val="7D92EA0A"/>
@@ -11319,7 +12909,7 @@
       </w:pPr>
     </w:lvl>
   </w:abstractNum>
-  <w:abstractNum w:abstractNumId="20" w15:restartNumberingAfterBreak="0">
+  <w:abstractNum w:abstractNumId="22" w15:restartNumberingAfterBreak="0">
     <w:nsid w:val="75910572"/>
     <w:multiLevelType w:val="hybridMultilevel"/>
     <w:tmpl w:val="4B1CFA88"/>
@@ -11405,7 +12995,7 @@
       </w:pPr>
     </w:lvl>
   </w:abstractNum>
-  <w:abstractNum w:abstractNumId="21" w15:restartNumberingAfterBreak="0">
+  <w:abstractNum w:abstractNumId="23" w15:restartNumberingAfterBreak="0">
     <w:nsid w:val="76F9134A"/>
     <w:multiLevelType w:val="hybridMultilevel"/>
     <w:tmpl w:val="F7369C9A"/>
@@ -11491,7 +13081,7 @@
       </w:pPr>
     </w:lvl>
   </w:abstractNum>
-  <w:abstractNum w:abstractNumId="22" w15:restartNumberingAfterBreak="0">
+  <w:abstractNum w:abstractNumId="24" w15:restartNumberingAfterBreak="0">
     <w:nsid w:val="7C9E1C9D"/>
     <w:multiLevelType w:val="hybridMultilevel"/>
     <w:tmpl w:val="060C4EE6"/>
@@ -11604,7 +13194,7 @@
       </w:rPr>
     </w:lvl>
   </w:abstractNum>
-  <w:abstractNum w:abstractNumId="23" w15:restartNumberingAfterBreak="0">
+  <w:abstractNum w:abstractNumId="25" w15:restartNumberingAfterBreak="0">
     <w:nsid w:val="7CA35F79"/>
     <w:multiLevelType w:val="hybridMultilevel"/>
     <w:tmpl w:val="6850381A"/>
@@ -11690,7 +13280,7 @@
       </w:pPr>
     </w:lvl>
   </w:abstractNum>
-  <w:abstractNum w:abstractNumId="24" w15:restartNumberingAfterBreak="0">
+  <w:abstractNum w:abstractNumId="26" w15:restartNumberingAfterBreak="0">
     <w:nsid w:val="7D4D4F75"/>
     <w:multiLevelType w:val="hybridMultilevel"/>
     <w:tmpl w:val="1470573A"/>
@@ -11777,61 +13367,61 @@
     </w:lvl>
   </w:abstractNum>
   <w:num w:numId="1" w16cid:durableId="1007246272">
+    <w:abstractNumId w:val="7"/>
+  </w:num>
+  <w:num w:numId="2" w16cid:durableId="1888829875">
+    <w:abstractNumId w:val="17"/>
+  </w:num>
+  <w:num w:numId="3" w16cid:durableId="1695887743">
+    <w:abstractNumId w:val="18"/>
+  </w:num>
+  <w:num w:numId="4" w16cid:durableId="416707405">
+    <w:abstractNumId w:val="21"/>
+  </w:num>
+  <w:num w:numId="5" w16cid:durableId="1706637868">
     <w:abstractNumId w:val="5"/>
   </w:num>
-  <w:num w:numId="2" w16cid:durableId="1888829875">
+  <w:num w:numId="6" w16cid:durableId="112135588">
+    <w:abstractNumId w:val="26"/>
+  </w:num>
+  <w:num w:numId="7" w16cid:durableId="314794969">
+    <w:abstractNumId w:val="13"/>
+  </w:num>
+  <w:num w:numId="8" w16cid:durableId="1234585020">
+    <w:abstractNumId w:val="22"/>
+  </w:num>
+  <w:num w:numId="9" w16cid:durableId="1271475707">
+    <w:abstractNumId w:val="6"/>
+  </w:num>
+  <w:num w:numId="10" w16cid:durableId="1503935660">
+    <w:abstractNumId w:val="9"/>
+  </w:num>
+  <w:num w:numId="11" w16cid:durableId="1801846929">
+    <w:abstractNumId w:val="20"/>
+  </w:num>
+  <w:num w:numId="12" w16cid:durableId="1849900305">
+    <w:abstractNumId w:val="24"/>
+  </w:num>
+  <w:num w:numId="13" w16cid:durableId="24598421">
+    <w:abstractNumId w:val="11"/>
+  </w:num>
+  <w:num w:numId="14" w16cid:durableId="1201161719">
     <w:abstractNumId w:val="15"/>
   </w:num>
-  <w:num w:numId="3" w16cid:durableId="1695887743">
-    <w:abstractNumId w:val="16"/>
+  <w:num w:numId="15" w16cid:durableId="1749764460">
+    <w:abstractNumId w:val="23"/>
   </w:num>
-  <w:num w:numId="4" w16cid:durableId="416707405">
+  <w:num w:numId="16" w16cid:durableId="1145391181">
+    <w:abstractNumId w:val="12"/>
+  </w:num>
+  <w:num w:numId="17" w16cid:durableId="1872378851">
+    <w:abstractNumId w:val="25"/>
+  </w:num>
+  <w:num w:numId="18" w16cid:durableId="1080251952">
     <w:abstractNumId w:val="19"/>
   </w:num>
-  <w:num w:numId="5" w16cid:durableId="1706637868">
-    <w:abstractNumId w:val="3"/>
-  </w:num>
-  <w:num w:numId="6" w16cid:durableId="112135588">
-    <w:abstractNumId w:val="24"/>
-  </w:num>
-  <w:num w:numId="7" w16cid:durableId="314794969">
-    <w:abstractNumId w:val="11"/>
-  </w:num>
-  <w:num w:numId="8" w16cid:durableId="1234585020">
-    <w:abstractNumId w:val="20"/>
-  </w:num>
-  <w:num w:numId="9" w16cid:durableId="1271475707">
-    <w:abstractNumId w:val="4"/>
-  </w:num>
-  <w:num w:numId="10" w16cid:durableId="1503935660">
-    <w:abstractNumId w:val="7"/>
-  </w:num>
-  <w:num w:numId="11" w16cid:durableId="1801846929">
-    <w:abstractNumId w:val="18"/>
-  </w:num>
-  <w:num w:numId="12" w16cid:durableId="1849900305">
-    <w:abstractNumId w:val="22"/>
-  </w:num>
-  <w:num w:numId="13" w16cid:durableId="24598421">
-    <w:abstractNumId w:val="9"/>
-  </w:num>
-  <w:num w:numId="14" w16cid:durableId="1201161719">
-    <w:abstractNumId w:val="13"/>
-  </w:num>
-  <w:num w:numId="15" w16cid:durableId="1749764460">
-    <w:abstractNumId w:val="21"/>
-  </w:num>
-  <w:num w:numId="16" w16cid:durableId="1145391181">
+  <w:num w:numId="19" w16cid:durableId="1354455467">
     <w:abstractNumId w:val="10"/>
-  </w:num>
-  <w:num w:numId="17" w16cid:durableId="1872378851">
-    <w:abstractNumId w:val="23"/>
-  </w:num>
-  <w:num w:numId="18" w16cid:durableId="1080251952">
-    <w:abstractNumId w:val="17"/>
-  </w:num>
-  <w:num w:numId="19" w16cid:durableId="1354455467">
-    <w:abstractNumId w:val="8"/>
   </w:num>
   <w:num w:numId="20" w16cid:durableId="1280258345">
     <w:abstractNumId w:val="1"/>
@@ -11840,16 +13430,22 @@
     <w:abstractNumId w:val="2"/>
   </w:num>
   <w:num w:numId="22" w16cid:durableId="2138524405">
-    <w:abstractNumId w:val="14"/>
+    <w:abstractNumId w:val="16"/>
   </w:num>
   <w:num w:numId="23" w16cid:durableId="1472939382">
     <w:abstractNumId w:val="0"/>
   </w:num>
   <w:num w:numId="24" w16cid:durableId="658581798">
-    <w:abstractNumId w:val="12"/>
+    <w:abstractNumId w:val="14"/>
   </w:num>
   <w:num w:numId="25" w16cid:durableId="1806770763">
-    <w:abstractNumId w:val="6"/>
+    <w:abstractNumId w:val="8"/>
+  </w:num>
+  <w:num w:numId="26" w16cid:durableId="1267496684">
+    <w:abstractNumId w:val="4"/>
+  </w:num>
+  <w:num w:numId="27" w16cid:durableId="369652737">
+    <w:abstractNumId w:val="3"/>
   </w:num>
 </w:numbering>
 </file>

</xml_diff>